<commit_message>
version 15 (conclusion answered until sub 3)
</commit_message>
<xml_diff>
--- a/Week_8/ResearchReportProgress/-version Final report group 2 - with feedback - edited.docx
+++ b/Week_8/ResearchReportProgress/-version Final report group 2 - with feedback - edited.docx
@@ -848,7 +848,7 @@
                                         <w:sz w:val="64"/>
                                         <w:szCs w:val="64"/>
                                       </w:rPr>
-                                      <w:t>2</w:t>
+                                      <w:t>5</w:t>
                                     </w:r>
                                   </w:sdtContent>
                                 </w:sdt>
@@ -969,7 +969,7 @@
                                   <w:sz w:val="64"/>
                                   <w:szCs w:val="64"/>
                                 </w:rPr>
-                                <w:t>2</w:t>
+                                <w:t>5</w:t>
                               </w:r>
                             </w:sdtContent>
                           </w:sdt>
@@ -1372,7 +1372,7 @@
             </w:rPr>
             <w:fldChar w:fldCharType="separate"/>
           </w:r>
-          <w:hyperlink w:anchor="_Toc472273987" w:history="1">
+          <w:hyperlink w:anchor="_Toc472284715" w:history="1">
             <w:r>
               <w:rPr>
                 <w:rStyle w:val="Hyperlink"/>
@@ -1416,7 +1416,7 @@
                 <w:noProof/>
                 <w:webHidden/>
               </w:rPr>
-              <w:instrText xml:space="preserve"> PAGEREF _Toc472273987 \h </w:instrText>
+              <w:instrText xml:space="preserve"> PAGEREF _Toc472284715 \h </w:instrText>
             </w:r>
             <w:r>
               <w:rPr>
@@ -1456,7 +1456,7 @@
               <w:lang w:eastAsia="en-CA"/>
             </w:rPr>
           </w:pPr>
-          <w:hyperlink w:anchor="_Toc472273988" w:history="1">
+          <w:hyperlink w:anchor="_Toc472284716" w:history="1">
             <w:r>
               <w:rPr>
                 <w:rStyle w:val="Hyperlink"/>
@@ -1484,7 +1484,7 @@
                 <w:noProof/>
                 <w:webHidden/>
               </w:rPr>
-              <w:instrText xml:space="preserve"> PAGEREF _Toc472273988 \h </w:instrText>
+              <w:instrText xml:space="preserve"> PAGEREF _Toc472284716 \h </w:instrText>
             </w:r>
             <w:r>
               <w:rPr>
@@ -1524,7 +1524,7 @@
               <w:lang w:eastAsia="en-CA"/>
             </w:rPr>
           </w:pPr>
-          <w:hyperlink w:anchor="_Toc472273989" w:history="1">
+          <w:hyperlink w:anchor="_Toc472284717" w:history="1">
             <w:r>
               <w:rPr>
                 <w:rStyle w:val="Hyperlink"/>
@@ -1552,7 +1552,7 @@
                 <w:noProof/>
                 <w:webHidden/>
               </w:rPr>
-              <w:instrText xml:space="preserve"> PAGEREF _Toc472273989 \h </w:instrText>
+              <w:instrText xml:space="preserve"> PAGEREF _Toc472284717 \h </w:instrText>
             </w:r>
             <w:r>
               <w:rPr>
@@ -1596,7 +1596,7 @@
               <w:lang w:eastAsia="en-CA"/>
             </w:rPr>
           </w:pPr>
-          <w:hyperlink w:anchor="_Toc472273990" w:history="1">
+          <w:hyperlink w:anchor="_Toc472284718" w:history="1">
             <w:r>
               <w:rPr>
                 <w:rStyle w:val="Hyperlink"/>
@@ -1640,7 +1640,7 @@
                 <w:noProof/>
                 <w:webHidden/>
               </w:rPr>
-              <w:instrText xml:space="preserve"> PAGEREF _Toc472273990 \h </w:instrText>
+              <w:instrText xml:space="preserve"> PAGEREF _Toc472284718 \h </w:instrText>
             </w:r>
             <w:r>
               <w:rPr>
@@ -1680,7 +1680,7 @@
               <w:lang w:eastAsia="en-CA"/>
             </w:rPr>
           </w:pPr>
-          <w:hyperlink w:anchor="_Toc472273991" w:history="1">
+          <w:hyperlink w:anchor="_Toc472284719" w:history="1">
             <w:r>
               <w:rPr>
                 <w:rStyle w:val="Hyperlink"/>
@@ -1708,7 +1708,7 @@
                 <w:noProof/>
                 <w:webHidden/>
               </w:rPr>
-              <w:instrText xml:space="preserve"> PAGEREF _Toc472273991 \h </w:instrText>
+              <w:instrText xml:space="preserve"> PAGEREF _Toc472284719 \h </w:instrText>
             </w:r>
             <w:r>
               <w:rPr>
@@ -1748,7 +1748,7 @@
               <w:lang w:eastAsia="en-CA"/>
             </w:rPr>
           </w:pPr>
-          <w:hyperlink w:anchor="_Toc472273992" w:history="1">
+          <w:hyperlink w:anchor="_Toc472284720" w:history="1">
             <w:r>
               <w:rPr>
                 <w:rStyle w:val="Hyperlink"/>
@@ -1776,7 +1776,7 @@
                 <w:noProof/>
                 <w:webHidden/>
               </w:rPr>
-              <w:instrText xml:space="preserve"> PAGEREF _Toc472273992 \h </w:instrText>
+              <w:instrText xml:space="preserve"> PAGEREF _Toc472284720 \h </w:instrText>
             </w:r>
             <w:r>
               <w:rPr>
@@ -1820,7 +1820,7 @@
               <w:lang w:eastAsia="en-CA"/>
             </w:rPr>
           </w:pPr>
-          <w:hyperlink w:anchor="_Toc472273993" w:history="1">
+          <w:hyperlink w:anchor="_Toc472284721" w:history="1">
             <w:r>
               <w:rPr>
                 <w:rStyle w:val="Hyperlink"/>
@@ -1864,7 +1864,7 @@
                 <w:noProof/>
                 <w:webHidden/>
               </w:rPr>
-              <w:instrText xml:space="preserve"> PAGEREF _Toc472273993 \h </w:instrText>
+              <w:instrText xml:space="preserve"> PAGEREF _Toc472284721 \h </w:instrText>
             </w:r>
             <w:r>
               <w:rPr>
@@ -1907,7 +1907,7 @@
               <w:lang w:eastAsia="en-CA"/>
             </w:rPr>
           </w:pPr>
-          <w:hyperlink w:anchor="_Toc472273994" w:history="1">
+          <w:hyperlink w:anchor="_Toc472284722" w:history="1">
             <w:r>
               <w:rPr>
                 <w:rStyle w:val="Hyperlink"/>
@@ -1918,18 +1918,18 @@
             </w:r>
             <w:r>
               <w:rPr>
+                <w:rFonts w:eastAsiaTheme="minorEastAsia"/>
+                <w:noProof/>
+                <w:lang w:eastAsia="en-CA"/>
+              </w:rPr>
+              <w:t xml:space="preserve"> </w:t>
+            </w:r>
+            <w:r>
+              <w:rPr>
                 <w:rStyle w:val="Hyperlink"/>
                 <w:noProof/>
                 <w:lang w:val="en-GB"/>
               </w:rPr>
-              <w:t xml:space="preserve"> </w:t>
-            </w:r>
-            <w:r>
-              <w:rPr>
-                <w:rStyle w:val="Hyperlink"/>
-                <w:noProof/>
-                <w:lang w:val="en-GB"/>
-              </w:rPr>
               <w:t>Data Collection</w:t>
             </w:r>
             <w:r>
@@ -1951,7 +1951,7 @@
                 <w:noProof/>
                 <w:webHidden/>
               </w:rPr>
-              <w:instrText xml:space="preserve"> PAGEREF _Toc472273994 \h </w:instrText>
+              <w:instrText xml:space="preserve"> PAGEREF _Toc472284722 \h </w:instrText>
             </w:r>
             <w:r>
               <w:rPr>
@@ -1991,7 +1991,7 @@
               <w:lang w:eastAsia="en-CA"/>
             </w:rPr>
           </w:pPr>
-          <w:hyperlink w:anchor="_Toc472273995" w:history="1">
+          <w:hyperlink w:anchor="_Toc472284723" w:history="1">
             <w:r>
               <w:rPr>
                 <w:rStyle w:val="Hyperlink"/>
@@ -2019,7 +2019,7 @@
                 <w:noProof/>
                 <w:webHidden/>
               </w:rPr>
-              <w:instrText xml:space="preserve"> PAGEREF _Toc472273995 \h </w:instrText>
+              <w:instrText xml:space="preserve"> PAGEREF _Toc472284723 \h </w:instrText>
             </w:r>
             <w:r>
               <w:rPr>
@@ -2059,7 +2059,7 @@
               <w:lang w:eastAsia="en-CA"/>
             </w:rPr>
           </w:pPr>
-          <w:hyperlink w:anchor="_Toc472273996" w:history="1">
+          <w:hyperlink w:anchor="_Toc472284724" w:history="1">
             <w:r>
               <w:rPr>
                 <w:rStyle w:val="Hyperlink"/>
@@ -2087,7 +2087,7 @@
                 <w:noProof/>
                 <w:webHidden/>
               </w:rPr>
-              <w:instrText xml:space="preserve"> PAGEREF _Toc472273996 \h </w:instrText>
+              <w:instrText xml:space="preserve"> PAGEREF _Toc472284724 \h </w:instrText>
             </w:r>
             <w:r>
               <w:rPr>
@@ -2127,7 +2127,7 @@
               <w:lang w:eastAsia="en-CA"/>
             </w:rPr>
           </w:pPr>
-          <w:hyperlink w:anchor="_Toc472274001" w:history="1">
+          <w:hyperlink w:anchor="_Toc472284729" w:history="1">
             <w:r>
               <w:rPr>
                 <w:rStyle w:val="Hyperlink"/>
@@ -2155,7 +2155,7 @@
                 <w:noProof/>
                 <w:webHidden/>
               </w:rPr>
-              <w:instrText xml:space="preserve"> PAGEREF _Toc472274001 \h </w:instrText>
+              <w:instrText xml:space="preserve"> PAGEREF _Toc472284729 \h </w:instrText>
             </w:r>
             <w:r>
               <w:rPr>
@@ -2175,7 +2175,7 @@
                 <w:noProof/>
                 <w:webHidden/>
               </w:rPr>
-              <w:t>10</w:t>
+              <w:t>11</w:t>
             </w:r>
             <w:r>
               <w:rPr>
@@ -2199,7 +2199,7 @@
               <w:lang w:eastAsia="en-CA"/>
             </w:rPr>
           </w:pPr>
-          <w:hyperlink w:anchor="_Toc472274002" w:history="1">
+          <w:hyperlink w:anchor="_Toc472284730" w:history="1">
             <w:r>
               <w:rPr>
                 <w:rStyle w:val="Hyperlink"/>
@@ -2243,7 +2243,7 @@
                 <w:noProof/>
                 <w:webHidden/>
               </w:rPr>
-              <w:instrText xml:space="preserve"> PAGEREF _Toc472274002 \h </w:instrText>
+              <w:instrText xml:space="preserve"> PAGEREF _Toc472284730 \h </w:instrText>
             </w:r>
             <w:r>
               <w:rPr>
@@ -2286,7 +2286,7 @@
               <w:lang w:eastAsia="en-CA"/>
             </w:rPr>
           </w:pPr>
-          <w:hyperlink w:anchor="_Toc472274003" w:history="1">
+          <w:hyperlink w:anchor="_Toc472284731" w:history="1">
             <w:r>
               <w:rPr>
                 <w:rStyle w:val="Hyperlink"/>
@@ -2297,18 +2297,18 @@
             </w:r>
             <w:r>
               <w:rPr>
+                <w:rFonts w:eastAsiaTheme="minorEastAsia"/>
+                <w:noProof/>
+                <w:lang w:eastAsia="en-CA"/>
+              </w:rPr>
+              <w:t xml:space="preserve"> </w:t>
+            </w:r>
+            <w:r>
+              <w:rPr>
                 <w:rStyle w:val="Hyperlink"/>
                 <w:noProof/>
                 <w:lang w:val="en-GB"/>
               </w:rPr>
-              <w:t xml:space="preserve"> </w:t>
-            </w:r>
-            <w:r>
-              <w:rPr>
-                <w:rStyle w:val="Hyperlink"/>
-                <w:noProof/>
-                <w:lang w:val="en-GB"/>
-              </w:rPr>
               <w:t>Results Data Collection</w:t>
             </w:r>
             <w:r>
@@ -2330,7 +2330,7 @@
                 <w:noProof/>
                 <w:webHidden/>
               </w:rPr>
-              <w:instrText xml:space="preserve"> PAGEREF _Toc472274003 \h </w:instrText>
+              <w:instrText xml:space="preserve"> PAGEREF _Toc472284731 \h </w:instrText>
             </w:r>
             <w:r>
               <w:rPr>
@@ -2373,7 +2373,7 @@
               <w:lang w:eastAsia="en-CA"/>
             </w:rPr>
           </w:pPr>
-          <w:hyperlink w:anchor="_Toc472274004" w:history="1">
+          <w:hyperlink w:anchor="_Toc472284732" w:history="1">
             <w:r>
               <w:rPr>
                 <w:rStyle w:val="Hyperlink"/>
@@ -2417,7 +2417,7 @@
                 <w:noProof/>
                 <w:webHidden/>
               </w:rPr>
-              <w:instrText xml:space="preserve"> PAGEREF _Toc472274004 \h </w:instrText>
+              <w:instrText xml:space="preserve"> PAGEREF _Toc472284732 \h </w:instrText>
             </w:r>
             <w:r>
               <w:rPr>
@@ -2437,7 +2437,7 @@
                 <w:noProof/>
                 <w:webHidden/>
               </w:rPr>
-              <w:t>13</w:t>
+              <w:t>14</w:t>
             </w:r>
             <w:r>
               <w:rPr>
@@ -2457,7 +2457,7 @@
               <w:lang w:eastAsia="en-CA"/>
             </w:rPr>
           </w:pPr>
-          <w:hyperlink w:anchor="_Toc472274005" w:history="1">
+          <w:hyperlink w:anchor="_Toc472284733" w:history="1">
             <w:r>
               <w:rPr>
                 <w:rStyle w:val="Hyperlink"/>
@@ -2485,7 +2485,7 @@
                 <w:noProof/>
                 <w:webHidden/>
               </w:rPr>
-              <w:instrText xml:space="preserve"> PAGEREF _Toc472274005 \h </w:instrText>
+              <w:instrText xml:space="preserve"> PAGEREF _Toc472284733 \h </w:instrText>
             </w:r>
             <w:r>
               <w:rPr>
@@ -2505,7 +2505,7 @@
                 <w:noProof/>
                 <w:webHidden/>
               </w:rPr>
-              <w:t>14</w:t>
+              <w:t>15</w:t>
             </w:r>
             <w:r>
               <w:rPr>
@@ -2525,7 +2525,7 @@
               <w:lang w:eastAsia="en-CA"/>
             </w:rPr>
           </w:pPr>
-          <w:hyperlink w:anchor="_Toc472274006" w:history="1">
+          <w:hyperlink w:anchor="_Toc472284734" w:history="1">
             <w:r>
               <w:rPr>
                 <w:rStyle w:val="Hyperlink"/>
@@ -2553,7 +2553,7 @@
                 <w:noProof/>
                 <w:webHidden/>
               </w:rPr>
-              <w:instrText xml:space="preserve"> PAGEREF _Toc472274006 \h </w:instrText>
+              <w:instrText xml:space="preserve"> PAGEREF _Toc472284734 \h </w:instrText>
             </w:r>
             <w:r>
               <w:rPr>
@@ -2573,7 +2573,7 @@
                 <w:noProof/>
                 <w:webHidden/>
               </w:rPr>
-              <w:t>17</w:t>
+              <w:t>18</w:t>
             </w:r>
             <w:r>
               <w:rPr>
@@ -2597,7 +2597,7 @@
               <w:lang w:eastAsia="en-CA"/>
             </w:rPr>
           </w:pPr>
-          <w:hyperlink w:anchor="_Toc472274007" w:history="1">
+          <w:hyperlink w:anchor="_Toc472284735" w:history="1">
             <w:r>
               <w:rPr>
                 <w:rStyle w:val="Hyperlink"/>
@@ -2641,7 +2641,7 @@
                 <w:noProof/>
                 <w:webHidden/>
               </w:rPr>
-              <w:instrText xml:space="preserve"> PAGEREF _Toc472274007 \h </w:instrText>
+              <w:instrText xml:space="preserve"> PAGEREF _Toc472284735 \h </w:instrText>
             </w:r>
             <w:r>
               <w:rPr>
@@ -2661,7 +2661,7 @@
                 <w:noProof/>
                 <w:webHidden/>
               </w:rPr>
-              <w:t>17</w:t>
+              <w:t>19</w:t>
             </w:r>
             <w:r>
               <w:rPr>
@@ -2685,7 +2685,7 @@
               <w:lang w:eastAsia="en-CA"/>
             </w:rPr>
           </w:pPr>
-          <w:hyperlink w:anchor="_Toc472274008" w:history="1">
+          <w:hyperlink w:anchor="_Toc472284736" w:history="1">
             <w:r>
               <w:rPr>
                 <w:rStyle w:val="Hyperlink"/>
@@ -2729,7 +2729,7 @@
                 <w:noProof/>
                 <w:webHidden/>
               </w:rPr>
-              <w:instrText xml:space="preserve"> PAGEREF _Toc472274008 \h </w:instrText>
+              <w:instrText xml:space="preserve"> PAGEREF _Toc472284736 \h </w:instrText>
             </w:r>
             <w:r>
               <w:rPr>
@@ -2749,7 +2749,7 @@
                 <w:noProof/>
                 <w:webHidden/>
               </w:rPr>
-              <w:t>18</w:t>
+              <w:t>22</w:t>
             </w:r>
             <w:r>
               <w:rPr>
@@ -2773,7 +2773,7 @@
               <w:lang w:eastAsia="en-CA"/>
             </w:rPr>
           </w:pPr>
-          <w:hyperlink w:anchor="_Toc472274009" w:history="1">
+          <w:hyperlink w:anchor="_Toc472284737" w:history="1">
             <w:r>
               <w:rPr>
                 <w:rStyle w:val="Hyperlink"/>
@@ -2817,7 +2817,7 @@
                 <w:noProof/>
                 <w:webHidden/>
               </w:rPr>
-              <w:instrText xml:space="preserve"> PAGEREF _Toc472274009 \h </w:instrText>
+              <w:instrText xml:space="preserve"> PAGEREF _Toc472284737 \h </w:instrText>
             </w:r>
             <w:r>
               <w:rPr>
@@ -2837,7 +2837,7 @@
                 <w:noProof/>
                 <w:webHidden/>
               </w:rPr>
-              <w:t>20</w:t>
+              <w:t>24</w:t>
             </w:r>
             <w:r>
               <w:rPr>
@@ -2861,7 +2861,7 @@
               <w:lang w:eastAsia="en-CA"/>
             </w:rPr>
           </w:pPr>
-          <w:hyperlink w:anchor="_Toc472274010" w:history="1">
+          <w:hyperlink w:anchor="_Toc472284738" w:history="1">
             <w:r>
               <w:rPr>
                 <w:rStyle w:val="Hyperlink"/>
@@ -2905,7 +2905,7 @@
                 <w:noProof/>
                 <w:webHidden/>
               </w:rPr>
-              <w:instrText xml:space="preserve"> PAGEREF _Toc472274010 \h </w:instrText>
+              <w:instrText xml:space="preserve"> PAGEREF _Toc472284738 \h </w:instrText>
             </w:r>
             <w:r>
               <w:rPr>
@@ -2925,7 +2925,7 @@
                 <w:noProof/>
                 <w:webHidden/>
               </w:rPr>
-              <w:t>21</w:t>
+              <w:t>25</w:t>
             </w:r>
             <w:r>
               <w:rPr>
@@ -2945,7 +2945,7 @@
               <w:lang w:eastAsia="en-CA"/>
             </w:rPr>
           </w:pPr>
-          <w:hyperlink w:anchor="_Toc472274011" w:history="1">
+          <w:hyperlink w:anchor="_Toc472284739" w:history="1">
             <w:r>
               <w:rPr>
                 <w:rStyle w:val="Hyperlink"/>
@@ -2973,7 +2973,7 @@
                 <w:noProof/>
                 <w:webHidden/>
               </w:rPr>
-              <w:instrText xml:space="preserve"> PAGEREF _Toc472274011 \h </w:instrText>
+              <w:instrText xml:space="preserve"> PAGEREF _Toc472284739 \h </w:instrText>
             </w:r>
             <w:r>
               <w:rPr>
@@ -2993,7 +2993,7 @@
                 <w:noProof/>
                 <w:webHidden/>
               </w:rPr>
-              <w:t>21</w:t>
+              <w:t>25</w:t>
             </w:r>
             <w:r>
               <w:rPr>
@@ -3013,7 +3013,7 @@
               <w:lang w:eastAsia="en-CA"/>
             </w:rPr>
           </w:pPr>
-          <w:hyperlink w:anchor="_Toc472274012" w:history="1">
+          <w:hyperlink w:anchor="_Toc472284740" w:history="1">
             <w:r>
               <w:rPr>
                 <w:rStyle w:val="Hyperlink"/>
@@ -3041,7 +3041,7 @@
                 <w:noProof/>
                 <w:webHidden/>
               </w:rPr>
-              <w:instrText xml:space="preserve"> PAGEREF _Toc472274012 \h </w:instrText>
+              <w:instrText xml:space="preserve"> PAGEREF _Toc472284740 \h </w:instrText>
             </w:r>
             <w:r>
               <w:rPr>
@@ -3061,7 +3061,7 @@
                 <w:noProof/>
                 <w:webHidden/>
               </w:rPr>
-              <w:t>23</w:t>
+              <w:t>27</w:t>
             </w:r>
             <w:r>
               <w:rPr>
@@ -3115,7 +3115,7 @@
           <w:lang w:val="en-GB"/>
         </w:rPr>
       </w:pPr>
-      <w:bookmarkStart w:id="0" w:name="_Toc472273987"/>
+      <w:bookmarkStart w:id="0" w:name="_Toc472284715"/>
       <w:r>
         <w:rPr>
           <w:lang w:val="en-GB"/>
@@ -3221,7 +3221,7 @@
           <w:lang w:val="en-GB"/>
         </w:rPr>
       </w:pPr>
-      <w:bookmarkStart w:id="1" w:name="_Toc472273988"/>
+      <w:bookmarkStart w:id="1" w:name="_Toc472284716"/>
       <w:r>
         <w:rPr>
           <w:lang w:val="en-GB"/>
@@ -3314,7 +3314,7 @@
           <w:lang w:val="en-GB"/>
         </w:rPr>
       </w:pPr>
-      <w:bookmarkStart w:id="2" w:name="_Toc472273989"/>
+      <w:bookmarkStart w:id="2" w:name="_Toc472284717"/>
       <w:r>
         <w:rPr>
           <w:lang w:val="en-GB"/>
@@ -3518,7 +3518,7 @@
           <w:lang w:val="en-GB"/>
         </w:rPr>
       </w:pPr>
-      <w:bookmarkStart w:id="4" w:name="_Toc472273990"/>
+      <w:bookmarkStart w:id="4" w:name="_Toc472284718"/>
       <w:r>
         <w:rPr>
           <w:lang w:val="en-GB"/>
@@ -3535,7 +3535,7 @@
           <w:lang w:val="en-GB"/>
         </w:rPr>
       </w:pPr>
-      <w:bookmarkStart w:id="5" w:name="_Toc472273991"/>
+      <w:bookmarkStart w:id="5" w:name="_Toc472284719"/>
       <w:r>
         <w:rPr>
           <w:lang w:val="en-GB"/>
@@ -3707,7 +3707,7 @@
           <w:lang w:val="en-GB"/>
         </w:rPr>
       </w:pPr>
-      <w:bookmarkStart w:id="6" w:name="_Toc472273992"/>
+      <w:bookmarkStart w:id="6" w:name="_Toc472284720"/>
       <w:r>
         <w:rPr>
           <w:lang w:val="en-GB"/>
@@ -3880,7 +3880,7 @@
           <w:lang w:val="en-GB"/>
         </w:rPr>
       </w:pPr>
-      <w:bookmarkStart w:id="7" w:name="_Toc472273993"/>
+      <w:bookmarkStart w:id="7" w:name="_Toc472284721"/>
       <w:r>
         <w:rPr>
           <w:lang w:val="en-GB"/>
@@ -4201,7 +4201,7 @@
           <w:lang w:val="en-GB"/>
         </w:rPr>
       </w:pPr>
-      <w:bookmarkStart w:id="10" w:name="_Toc472273994"/>
+      <w:bookmarkStart w:id="10" w:name="_Toc472284722"/>
       <w:r>
         <w:rPr>
           <w:lang w:val="en-GB"/>
@@ -4722,7 +4722,7 @@
           <w:lang w:val="en-GB"/>
         </w:rPr>
       </w:pPr>
-      <w:bookmarkStart w:id="12" w:name="_Toc472273995"/>
+      <w:bookmarkStart w:id="12" w:name="_Toc472284723"/>
       <w:r>
         <w:rPr>
           <w:lang w:val="en-GB"/>
@@ -8547,7 +8547,7 @@
           <w:lang w:val="en-GB"/>
         </w:rPr>
       </w:pPr>
-      <w:bookmarkStart w:id="14" w:name="_Toc472273996"/>
+      <w:bookmarkStart w:id="14" w:name="_Toc472284724"/>
       <w:r>
         <w:rPr>
           <w:lang w:val="en-GB"/>
@@ -9131,27 +9131,96 @@
           <w:lang w:val="en-GB"/>
         </w:rPr>
       </w:pPr>
-      <m:oMathPara>
-        <m:oMath>
-          <m:r>
-            <m:rPr>
-              <m:sty m:val="bi"/>
-            </m:rPr>
-            <w:rPr>
-              <w:rFonts w:ascii="Cambria Math" w:hAnsi="Cambria Math"/>
-              <w:lang w:val="en-GB"/>
-            </w:rPr>
-            <m:t>Diagram 3.1</m:t>
-          </m:r>
-          <m:r>
-            <w:rPr>
-              <w:rFonts w:ascii="Cambria Math" w:hAnsi="Cambria Math"/>
-              <w:lang w:val="en-GB"/>
-            </w:rPr>
-            <m:t xml:space="preserve"> Domain Model</m:t>
-          </m:r>
-        </m:oMath>
-      </m:oMathPara>
+      <m:oMath>
+        <m:r>
+          <m:rPr>
+            <m:sty m:val="bi"/>
+          </m:rPr>
+          <w:rPr>
+            <w:rFonts w:ascii="Cambria Math" w:hAnsi="Cambria Math"/>
+            <w:lang w:val="en-GB"/>
+          </w:rPr>
+          <m:t>Diagram 3.1</m:t>
+        </m:r>
+        <m:r>
+          <w:rPr>
+            <w:rFonts w:ascii="Cambria Math" w:hAnsi="Cambria Math"/>
+            <w:lang w:val="en-GB"/>
+          </w:rPr>
+          <m:t xml:space="preserve"> Domain Model</m:t>
+        </m:r>
+      </m:oMath>
+      <w:r>
+        <w:rPr>
+          <w:rStyle w:val="Normal"/>
+          <w:rFonts w:ascii="Times New Roman" w:eastAsia="Times New Roman" w:hAnsi="Times New Roman" w:cs="Times New Roman"/>
+          <w:snapToGrid w:val="0"/>
+          <w:color w:val="000000"/>
+          <w:w w:val="0"/>
+          <w:sz w:val="0"/>
+          <w:szCs w:val="0"/>
+          <w:u w:color="000000"/>
+          <w:bdr w:val="none" w:sz="0" w:space="0" w:color="000000"/>
+          <w:shd w:val="clear" w:color="000000" w:fill="000000"/>
+          <w:lang w:val="x-none" w:eastAsia="x-none" w:bidi="x-none"/>
+        </w:rPr>
+        <w:t xml:space="preserve"> </w:t>
+      </w:r>
+      <w:r>
+        <w:rPr>
+          <w:rFonts w:eastAsiaTheme="minorEastAsia"/>
+          <w:noProof/>
+          <w:lang w:eastAsia="en-CA"/>
+        </w:rPr>
+        <w:drawing>
+          <wp:inline distT="0" distB="0" distL="0" distR="0" wp14:anchorId="6176D355" wp14:editId="7686A40D">
+            <wp:extent cx="4733925" cy="4067175"/>
+            <wp:effectExtent l="0" t="0" r="9525" b="9525"/>
+            <wp:docPr id="22" name="Picture 22" descr="C:\Users\Owner\AppData\Roaming\Skype\semida.andreicha\media_messaging\media_cache_v3\^6C19329FCA7A73827957A606FAF85F1776D122B762E901AFB4^pimgpsh_fullsize_distr.jpg"/>
+            <wp:cNvGraphicFramePr>
+              <a:graphicFrameLocks xmlns:a="http://schemas.openxmlformats.org/drawingml/2006/main" noChangeAspect="1"/>
+            </wp:cNvGraphicFramePr>
+            <a:graphic xmlns:a="http://schemas.openxmlformats.org/drawingml/2006/main">
+              <a:graphicData uri="http://schemas.openxmlformats.org/drawingml/2006/picture">
+                <pic:pic xmlns:pic="http://schemas.openxmlformats.org/drawingml/2006/picture">
+                  <pic:nvPicPr>
+                    <pic:cNvPr id="0" name="Picture 17" descr="C:\Users\Owner\AppData\Roaming\Skype\semida.andreicha\media_messaging\media_cache_v3\^6C19329FCA7A73827957A606FAF85F1776D122B762E901AFB4^pimgpsh_fullsize_distr.jpg"/>
+                    <pic:cNvPicPr>
+                      <a:picLocks noChangeAspect="1" noChangeArrowheads="1"/>
+                    </pic:cNvPicPr>
+                  </pic:nvPicPr>
+                  <pic:blipFill>
+                    <a:blip r:embed="rId13">
+                      <a:extLst>
+                        <a:ext uri="{28A0092B-C50C-407E-A947-70E740481C1C}">
+                          <a14:useLocalDpi xmlns:a14="http://schemas.microsoft.com/office/drawing/2010/main" val="0"/>
+                        </a:ext>
+                      </a:extLst>
+                    </a:blip>
+                    <a:srcRect/>
+                    <a:stretch>
+                      <a:fillRect/>
+                    </a:stretch>
+                  </pic:blipFill>
+                  <pic:spPr bwMode="auto">
+                    <a:xfrm>
+                      <a:off x="0" y="0"/>
+                      <a:ext cx="4733925" cy="4067175"/>
+                    </a:xfrm>
+                    <a:prstGeom prst="rect">
+                      <a:avLst/>
+                    </a:prstGeom>
+                    <a:noFill/>
+                    <a:ln>
+                      <a:noFill/>
+                    </a:ln>
+                  </pic:spPr>
+                </pic:pic>
+              </a:graphicData>
+            </a:graphic>
+          </wp:inline>
+        </w:drawing>
+      </w:r>
     </w:p>
     <w:p>
       <w:pPr>
@@ -9319,7 +9388,7 @@
                     </pic:cNvPicPr>
                   </pic:nvPicPr>
                   <pic:blipFill>
-                    <a:blip r:embed="rId13">
+                    <a:blip r:embed="rId14">
                       <a:extLst>
                         <a:ext uri="{28A0092B-C50C-407E-A947-70E740481C1C}">
                           <a14:useLocalDpi xmlns:a14="http://schemas.microsoft.com/office/drawing/2010/main" val="0"/>
@@ -9411,8 +9480,12 @@
           <w:tcPr>
             <w:tcW w:w="9016" w:type="dxa"/>
             <w:tcBorders>
+              <w:top w:val="nil"/>
+              <w:left w:val="nil"/>
               <w:bottom w:val="single" w:sz="4" w:space="0" w:color="auto"/>
+              <w:right w:val="nil"/>
             </w:tcBorders>
+            <w:hideMark/>
           </w:tcPr>
           <w:p>
             <w:pPr>
@@ -9467,7 +9540,7 @@
           </w:tcPr>
           <w:p>
             <w:pPr>
-              <w:spacing w:line="256" w:lineRule="auto"/>
+              <w:spacing w:line="254" w:lineRule="auto"/>
               <w:rPr>
                 <w:rFonts w:ascii="Calibri" w:eastAsia="Calibri" w:hAnsi="Calibri" w:cs="Times New Roman"/>
               </w:rPr>
@@ -9492,7 +9565,7 @@
             <w:pPr>
               <w:keepNext/>
               <w:keepLines/>
-              <w:spacing w:before="40" w:line="256" w:lineRule="auto"/>
+              <w:spacing w:before="40" w:line="254" w:lineRule="auto"/>
               <w:outlineLvl w:val="1"/>
               <w:rPr>
                 <w:rFonts w:ascii="Calibri Light" w:eastAsia="Times New Roman" w:hAnsi="Calibri Light" w:cs="Times New Roman"/>
@@ -9503,6 +9576,7 @@
             </w:pPr>
             <w:bookmarkStart w:id="15" w:name="_Toc472204633"/>
             <w:bookmarkStart w:id="16" w:name="_Toc472273997"/>
+            <w:bookmarkStart w:id="17" w:name="_Toc472284725"/>
             <w:r>
               <w:rPr>
                 <w:rFonts w:ascii="Calibri Light" w:eastAsia="Times New Roman" w:hAnsi="Calibri Light" w:cs="Times New Roman"/>
@@ -9514,6 +9588,7 @@
             </w:r>
             <w:bookmarkEnd w:id="15"/>
             <w:bookmarkEnd w:id="16"/>
+            <w:bookmarkEnd w:id="17"/>
             <w:r>
               <w:rPr>
                 <w:rFonts w:ascii="Calibri Light" w:eastAsia="Times New Roman" w:hAnsi="Calibri Light" w:cs="Times New Roman"/>
@@ -9528,9 +9603,9 @@
             <w:pPr>
               <w:numPr>
                 <w:ilvl w:val="0"/>
-                <w:numId w:val="19"/>
+                <w:numId w:val="25"/>
               </w:numPr>
-              <w:spacing w:line="256" w:lineRule="auto"/>
+              <w:spacing w:line="254" w:lineRule="auto"/>
               <w:contextualSpacing/>
               <w:rPr>
                 <w:rFonts w:ascii="Calibri" w:eastAsia="Calibri" w:hAnsi="Calibri" w:cs="Times New Roman"/>
@@ -9540,46 +9615,16 @@
               <w:rPr>
                 <w:rFonts w:ascii="Calibri" w:eastAsia="Calibri" w:hAnsi="Calibri" w:cs="Times New Roman"/>
               </w:rPr>
-              <w:t>User: interested</w:t>
-            </w:r>
-            <w:r>
-              <w:rPr>
-                <w:rFonts w:ascii="Calibri" w:eastAsia="Calibri" w:hAnsi="Calibri" w:cs="Times New Roman"/>
-              </w:rPr>
-              <w:t xml:space="preserve"> </w:t>
-            </w:r>
-            <w:r>
-              <w:rPr>
-                <w:rFonts w:ascii="Calibri" w:eastAsia="Calibri" w:hAnsi="Calibri" w:cs="Times New Roman"/>
-              </w:rPr>
-              <w:t xml:space="preserve">in </w:t>
-            </w:r>
-            <w:r>
-              <w:rPr>
-                <w:rFonts w:ascii="Calibri" w:eastAsia="Calibri" w:hAnsi="Calibri" w:cs="Times New Roman"/>
-              </w:rPr>
-              <w:t>future</w:t>
-            </w:r>
-            <w:r>
-              <w:rPr>
-                <w:rFonts w:ascii="Calibri" w:eastAsia="Calibri" w:hAnsi="Calibri" w:cs="Times New Roman"/>
-              </w:rPr>
-              <w:t xml:space="preserve"> prediction</w:t>
-            </w:r>
-            <w:r>
-              <w:rPr>
-                <w:rFonts w:ascii="Calibri" w:eastAsia="Calibri" w:hAnsi="Calibri" w:cs="Times New Roman"/>
-              </w:rPr>
-              <w:t>.</w:t>
+              <w:t>User: interested in future prediction.</w:t>
             </w:r>
           </w:p>
           <w:p>
             <w:pPr>
               <w:numPr>
                 <w:ilvl w:val="0"/>
-                <w:numId w:val="19"/>
+                <w:numId w:val="25"/>
               </w:numPr>
-              <w:spacing w:line="256" w:lineRule="auto"/>
+              <w:spacing w:line="254" w:lineRule="auto"/>
               <w:contextualSpacing/>
               <w:rPr>
                 <w:rFonts w:ascii="Calibri" w:eastAsia="Calibri" w:hAnsi="Calibri" w:cs="Times New Roman"/>
@@ -9589,38 +9634,14 @@
               <w:rPr>
                 <w:rFonts w:ascii="Calibri" w:eastAsia="Calibri" w:hAnsi="Calibri" w:cs="Times New Roman"/>
               </w:rPr>
-              <w:t>The other Group</w:t>
-            </w:r>
-            <w:r>
-              <w:rPr>
-                <w:rFonts w:ascii="Calibri" w:eastAsia="Calibri" w:hAnsi="Calibri" w:cs="Times New Roman"/>
-              </w:rPr>
-              <w:t xml:space="preserve">: wants to know the </w:t>
-            </w:r>
-            <w:r>
-              <w:rPr>
-                <w:rFonts w:ascii="Calibri" w:eastAsia="Calibri" w:hAnsi="Calibri" w:cs="Times New Roman"/>
-              </w:rPr>
-              <w:t xml:space="preserve">population of geese and the amount of grass left, after </w:t>
-            </w:r>
-            <w:r>
-              <w:rPr>
-                <w:rFonts w:ascii="Calibri" w:eastAsia="Calibri" w:hAnsi="Calibri" w:cs="Times New Roman"/>
-              </w:rPr>
-              <w:t>each</w:t>
-            </w:r>
-            <w:r>
-              <w:rPr>
-                <w:rFonts w:ascii="Calibri" w:eastAsia="Calibri" w:hAnsi="Calibri" w:cs="Times New Roman"/>
-              </w:rPr>
-              <w:t xml:space="preserve"> prediction.</w:t>
+              <w:t>The other Group: wants to know the population of geese and the amount of grass left, after each prediction.</w:t>
             </w:r>
           </w:p>
           <w:p>
             <w:pPr>
               <w:keepNext/>
               <w:keepLines/>
-              <w:spacing w:before="40" w:line="256" w:lineRule="auto"/>
+              <w:spacing w:before="40" w:line="254" w:lineRule="auto"/>
               <w:outlineLvl w:val="1"/>
               <w:rPr>
                 <w:rFonts w:ascii="Calibri Light" w:eastAsia="Times New Roman" w:hAnsi="Calibri Light" w:cs="Times New Roman"/>
@@ -9629,8 +9650,9 @@
                 <w:szCs w:val="26"/>
               </w:rPr>
             </w:pPr>
-            <w:bookmarkStart w:id="17" w:name="_Toc472204634"/>
-            <w:bookmarkStart w:id="18" w:name="_Toc472273998"/>
+            <w:bookmarkStart w:id="18" w:name="_Toc472204634"/>
+            <w:bookmarkStart w:id="19" w:name="_Toc472273998"/>
+            <w:bookmarkStart w:id="20" w:name="_Toc472284726"/>
             <w:r>
               <w:rPr>
                 <w:rFonts w:ascii="Calibri Light" w:eastAsia="Times New Roman" w:hAnsi="Calibri Light" w:cs="Times New Roman"/>
@@ -9640,12 +9662,13 @@
               </w:rPr>
               <w:t>Precondition:</w:t>
             </w:r>
-            <w:bookmarkEnd w:id="17"/>
             <w:bookmarkEnd w:id="18"/>
+            <w:bookmarkEnd w:id="19"/>
+            <w:bookmarkEnd w:id="20"/>
           </w:p>
           <w:p>
             <w:pPr>
-              <w:spacing w:line="256" w:lineRule="auto"/>
+              <w:spacing w:line="254" w:lineRule="auto"/>
               <w:rPr>
                 <w:rFonts w:ascii="Calibri" w:eastAsia="Calibri" w:hAnsi="Calibri" w:cs="Times New Roman"/>
               </w:rPr>
@@ -9661,7 +9684,7 @@
             <w:pPr>
               <w:keepNext/>
               <w:keepLines/>
-              <w:spacing w:before="40" w:line="256" w:lineRule="auto"/>
+              <w:spacing w:before="40" w:line="254" w:lineRule="auto"/>
               <w:outlineLvl w:val="1"/>
               <w:rPr>
                 <w:rFonts w:ascii="Calibri Light" w:eastAsia="Times New Roman" w:hAnsi="Calibri Light" w:cs="Times New Roman"/>
@@ -9670,8 +9693,9 @@
                 <w:szCs w:val="26"/>
               </w:rPr>
             </w:pPr>
-            <w:bookmarkStart w:id="19" w:name="_Toc472204635"/>
-            <w:bookmarkStart w:id="20" w:name="_Toc472273999"/>
+            <w:bookmarkStart w:id="21" w:name="_Toc472204635"/>
+            <w:bookmarkStart w:id="22" w:name="_Toc472273999"/>
+            <w:bookmarkStart w:id="23" w:name="_Toc472284727"/>
             <w:r>
               <w:rPr>
                 <w:rFonts w:ascii="Calibri Light" w:eastAsia="Times New Roman" w:hAnsi="Calibri Light" w:cs="Times New Roman"/>
@@ -9681,12 +9705,13 @@
               </w:rPr>
               <w:t>Post-condition:</w:t>
             </w:r>
-            <w:bookmarkEnd w:id="19"/>
-            <w:bookmarkEnd w:id="20"/>
+            <w:bookmarkEnd w:id="21"/>
+            <w:bookmarkEnd w:id="22"/>
+            <w:bookmarkEnd w:id="23"/>
           </w:p>
           <w:p>
             <w:pPr>
-              <w:spacing w:line="256" w:lineRule="auto"/>
+              <w:spacing w:line="254" w:lineRule="auto"/>
               <w:rPr>
                 <w:rFonts w:ascii="Calibri" w:eastAsia="Calibri" w:hAnsi="Calibri" w:cs="Times New Roman"/>
               </w:rPr>
@@ -9702,7 +9727,7 @@
             <w:pPr>
               <w:keepNext/>
               <w:keepLines/>
-              <w:spacing w:before="40" w:line="256" w:lineRule="auto"/>
+              <w:spacing w:before="40" w:line="254" w:lineRule="auto"/>
               <w:outlineLvl w:val="1"/>
               <w:rPr>
                 <w:rFonts w:ascii="Calibri Light" w:eastAsia="Times New Roman" w:hAnsi="Calibri Light" w:cs="Times New Roman"/>
@@ -9711,8 +9736,9 @@
                 <w:szCs w:val="26"/>
               </w:rPr>
             </w:pPr>
-            <w:bookmarkStart w:id="21" w:name="_Toc472204636"/>
-            <w:bookmarkStart w:id="22" w:name="_Toc472274000"/>
+            <w:bookmarkStart w:id="24" w:name="_Toc472204636"/>
+            <w:bookmarkStart w:id="25" w:name="_Toc472274000"/>
+            <w:bookmarkStart w:id="26" w:name="_Toc472284728"/>
             <w:r>
               <w:rPr>
                 <w:rFonts w:ascii="Calibri Light" w:eastAsia="Times New Roman" w:hAnsi="Calibri Light" w:cs="Times New Roman"/>
@@ -9720,17 +9746,25 @@
                 <w:sz w:val="26"/>
                 <w:szCs w:val="26"/>
               </w:rPr>
-              <w:t>Main Success</w:t>
-            </w:r>
-            <w:r>
+              <w:t>Main Success Scenario:</w:t>
+            </w:r>
+            <w:bookmarkEnd w:id="24"/>
+            <w:bookmarkEnd w:id="25"/>
+            <w:bookmarkEnd w:id="26"/>
+          </w:p>
+          <w:p>
+            <w:pPr>
+              <w:keepNext/>
+              <w:keepLines/>
+              <w:spacing w:before="40" w:line="254" w:lineRule="auto"/>
+              <w:outlineLvl w:val="1"/>
               <w:rPr>
                 <w:rFonts w:ascii="Calibri Light" w:eastAsia="Times New Roman" w:hAnsi="Calibri Light" w:cs="Times New Roman"/>
                 <w:color w:val="2E74B5" w:themeColor="accent1" w:themeShade="BF"/>
                 <w:sz w:val="26"/>
                 <w:szCs w:val="26"/>
               </w:rPr>
-              <w:t xml:space="preserve"> Scenario</w:t>
-            </w:r>
+            </w:pPr>
             <w:r>
               <w:rPr>
                 <w:rFonts w:ascii="Calibri Light" w:eastAsia="Times New Roman" w:hAnsi="Calibri Light" w:cs="Times New Roman"/>
@@ -9738,10 +9772,8 @@
                 <w:sz w:val="26"/>
                 <w:szCs w:val="26"/>
               </w:rPr>
-              <w:t>:</w:t>
-            </w:r>
-            <w:bookmarkEnd w:id="21"/>
-            <w:bookmarkEnd w:id="22"/>
+              <w:t>Main Success Scenario:</w:t>
+            </w:r>
           </w:p>
           <w:p>
             <w:pPr>
@@ -9749,7 +9781,7 @@
                 <w:ilvl w:val="0"/>
                 <w:numId w:val="20"/>
               </w:numPr>
-              <w:spacing w:line="256" w:lineRule="auto"/>
+              <w:spacing w:after="160" w:line="254" w:lineRule="auto"/>
               <w:contextualSpacing/>
               <w:rPr>
                 <w:rFonts w:ascii="Calibri" w:eastAsia="Calibri" w:hAnsi="Calibri" w:cs="Times New Roman"/>
@@ -9768,7 +9800,7 @@
                 <w:ilvl w:val="0"/>
                 <w:numId w:val="20"/>
               </w:numPr>
-              <w:spacing w:line="256" w:lineRule="auto"/>
+              <w:spacing w:after="160" w:line="254" w:lineRule="auto"/>
               <w:contextualSpacing/>
               <w:rPr>
                 <w:rFonts w:ascii="Calibri" w:eastAsia="Calibri" w:hAnsi="Calibri" w:cs="Times New Roman"/>
@@ -9778,7 +9810,7 @@
               <w:rPr>
                 <w:rFonts w:ascii="Calibri" w:eastAsia="Calibri" w:hAnsi="Calibri" w:cs="Times New Roman"/>
               </w:rPr>
-              <w:t>System asks for parameters.</w:t>
+              <w:t>Application connects to other application</w:t>
             </w:r>
           </w:p>
           <w:p>
@@ -9787,7 +9819,7 @@
                 <w:ilvl w:val="0"/>
                 <w:numId w:val="20"/>
               </w:numPr>
-              <w:spacing w:line="256" w:lineRule="auto"/>
+              <w:spacing w:after="160" w:line="254" w:lineRule="auto"/>
               <w:contextualSpacing/>
               <w:rPr>
                 <w:rFonts w:ascii="Calibri" w:eastAsia="Calibri" w:hAnsi="Calibri" w:cs="Times New Roman"/>
@@ -9806,7 +9838,7 @@
                 <w:ilvl w:val="0"/>
                 <w:numId w:val="20"/>
               </w:numPr>
-              <w:spacing w:line="256" w:lineRule="auto"/>
+              <w:spacing w:after="160" w:line="254" w:lineRule="auto"/>
               <w:contextualSpacing/>
               <w:rPr>
                 <w:rFonts w:ascii="Calibri" w:eastAsia="Calibri" w:hAnsi="Calibri" w:cs="Times New Roman"/>
@@ -9816,7 +9848,7 @@
               <w:rPr>
                 <w:rFonts w:ascii="Calibri" w:eastAsia="Calibri" w:hAnsi="Calibri" w:cs="Times New Roman"/>
               </w:rPr>
-              <w:t>System validates variables.</w:t>
+              <w:t>System validates user variables.</w:t>
             </w:r>
           </w:p>
           <w:p>
@@ -9825,7 +9857,7 @@
                 <w:ilvl w:val="0"/>
                 <w:numId w:val="20"/>
               </w:numPr>
-              <w:spacing w:line="256" w:lineRule="auto"/>
+              <w:spacing w:after="160" w:line="254" w:lineRule="auto"/>
               <w:contextualSpacing/>
               <w:rPr>
                 <w:rFonts w:ascii="Calibri" w:eastAsia="Calibri" w:hAnsi="Calibri" w:cs="Times New Roman"/>
@@ -9835,7 +9867,7 @@
               <w:rPr>
                 <w:rFonts w:ascii="Calibri" w:eastAsia="Calibri" w:hAnsi="Calibri" w:cs="Times New Roman"/>
               </w:rPr>
-              <w:t>System processes variables in the formula.</w:t>
+              <w:t>System receives variables form other application.</w:t>
             </w:r>
           </w:p>
           <w:p>
@@ -9844,7 +9876,7 @@
                 <w:ilvl w:val="0"/>
                 <w:numId w:val="20"/>
               </w:numPr>
-              <w:spacing w:line="256" w:lineRule="auto"/>
+              <w:spacing w:after="160" w:line="254" w:lineRule="auto"/>
               <w:contextualSpacing/>
               <w:rPr>
                 <w:rFonts w:ascii="Calibri" w:eastAsia="Calibri" w:hAnsi="Calibri" w:cs="Times New Roman"/>
@@ -9854,7 +9886,7 @@
               <w:rPr>
                 <w:rFonts w:ascii="Calibri" w:eastAsia="Calibri" w:hAnsi="Calibri" w:cs="Times New Roman"/>
               </w:rPr>
-              <w:t>System shows results.</w:t>
+              <w:t>System processes variables in the formula.</w:t>
             </w:r>
           </w:p>
           <w:p>
@@ -9863,7 +9895,7 @@
                 <w:ilvl w:val="0"/>
                 <w:numId w:val="20"/>
               </w:numPr>
-              <w:spacing w:line="256" w:lineRule="auto"/>
+              <w:spacing w:after="160" w:line="254" w:lineRule="auto"/>
               <w:contextualSpacing/>
               <w:rPr>
                 <w:rFonts w:ascii="Calibri" w:eastAsia="Calibri" w:hAnsi="Calibri" w:cs="Times New Roman"/>
@@ -9873,7 +9905,7 @@
               <w:rPr>
                 <w:rFonts w:ascii="Calibri" w:eastAsia="Calibri" w:hAnsi="Calibri" w:cs="Times New Roman"/>
               </w:rPr>
-              <w:t>System sends results to the other active application.</w:t>
+              <w:t>System shows results.</w:t>
             </w:r>
           </w:p>
           <w:p>
@@ -9882,7 +9914,7 @@
                 <w:ilvl w:val="0"/>
                 <w:numId w:val="20"/>
               </w:numPr>
-              <w:spacing w:line="256" w:lineRule="auto"/>
+              <w:spacing w:after="160" w:line="254" w:lineRule="auto"/>
               <w:contextualSpacing/>
               <w:rPr>
                 <w:rFonts w:ascii="Calibri" w:eastAsia="Calibri" w:hAnsi="Calibri" w:cs="Times New Roman"/>
@@ -9892,12 +9924,140 @@
               <w:rPr>
                 <w:rFonts w:ascii="Calibri" w:eastAsia="Calibri" w:hAnsi="Calibri" w:cs="Times New Roman"/>
               </w:rPr>
-              <w:t>User closes the program.</w:t>
+              <w:t>System sends results to the other active application.</w:t>
+            </w:r>
+          </w:p>
+          <w:p>
+            <w:pPr>
+              <w:numPr>
+                <w:ilvl w:val="0"/>
+                <w:numId w:val="20"/>
+              </w:numPr>
+              <w:spacing w:after="160" w:line="254" w:lineRule="auto"/>
+              <w:contextualSpacing/>
+              <w:rPr>
+                <w:rFonts w:ascii="Calibri" w:eastAsia="Calibri" w:hAnsi="Calibri" w:cs="Times New Roman"/>
+              </w:rPr>
+            </w:pPr>
+            <w:r>
+              <w:rPr>
+                <w:rFonts w:ascii="Calibri" w:eastAsia="Calibri" w:hAnsi="Calibri" w:cs="Times New Roman"/>
+              </w:rPr>
+              <w:t>Use closes application</w:t>
+            </w:r>
+          </w:p>
+          <w:p>
+            <w:pPr>
+              <w:spacing w:line="254" w:lineRule="auto"/>
+              <w:ind w:left="720"/>
+              <w:contextualSpacing/>
+              <w:rPr>
+                <w:rFonts w:ascii="Calibri" w:eastAsia="Calibri" w:hAnsi="Calibri" w:cs="Times New Roman"/>
+              </w:rPr>
+            </w:pPr>
+          </w:p>
+          <w:p>
+            <w:pPr>
+              <w:rPr>
+                <w:rFonts w:ascii="Calibri" w:eastAsia="Calibri" w:hAnsi="Calibri" w:cs="Times New Roman"/>
+              </w:rPr>
+            </w:pPr>
+          </w:p>
+          <w:p>
+            <w:pPr>
+              <w:keepNext/>
+              <w:keepLines/>
+              <w:spacing w:before="40" w:line="254" w:lineRule="auto"/>
+              <w:outlineLvl w:val="1"/>
+              <w:rPr>
+                <w:rFonts w:ascii="Calibri Light" w:eastAsia="Times New Roman" w:hAnsi="Calibri Light" w:cs="Times New Roman"/>
+                <w:color w:val="2E74B5" w:themeColor="accent1" w:themeShade="BF"/>
+                <w:sz w:val="26"/>
+                <w:szCs w:val="26"/>
+              </w:rPr>
+            </w:pPr>
+            <w:r>
+              <w:rPr>
+                <w:rFonts w:ascii="Calibri Light" w:eastAsia="Times New Roman" w:hAnsi="Calibri Light" w:cs="Times New Roman"/>
+                <w:color w:val="2E74B5" w:themeColor="accent1" w:themeShade="BF"/>
+                <w:sz w:val="26"/>
+                <w:szCs w:val="26"/>
+              </w:rPr>
+              <w:t>Alternative flow:</w:t>
+            </w:r>
+          </w:p>
+          <w:p>
+            <w:pPr>
+              <w:pStyle w:val="ListParagraph"/>
+              <w:ind w:left="360" w:hanging="42"/>
+            </w:pPr>
+            <w:r>
+              <w:t>2. System cannot connect to other application.</w:t>
+            </w:r>
+          </w:p>
+          <w:p>
+            <w:pPr>
+              <w:ind w:left="720"/>
+            </w:pPr>
+            <w:r>
+              <w:t>2.a Continue to step 2.</w:t>
+            </w:r>
+          </w:p>
+          <w:p>
+            <w:pPr>
+              <w:ind w:left="720"/>
+            </w:pPr>
+          </w:p>
+          <w:p>
+            <w:pPr>
+              <w:ind w:left="601" w:hanging="318"/>
+            </w:pPr>
+            <w:r>
+              <w:t>4. Variables are entered in wrong format.</w:t>
+            </w:r>
+          </w:p>
+          <w:p>
+            <w:pPr>
+              <w:ind w:firstLine="743"/>
+            </w:pPr>
+            <w:r>
+              <w:t>4.a Display error message.</w:t>
+            </w:r>
+          </w:p>
+          <w:p>
+            <w:pPr>
+              <w:ind w:left="1440" w:hanging="697"/>
+            </w:pPr>
+            <w:r>
+              <w:t>4.b Return to step 3.</w:t>
+            </w:r>
+          </w:p>
+          <w:p>
+            <w:pPr>
+              <w:pStyle w:val="ListParagraph"/>
+              <w:ind w:left="360"/>
+            </w:pPr>
+          </w:p>
+          <w:p>
+            <w:pPr>
+              <w:ind w:left="720" w:hanging="402"/>
+            </w:pPr>
+            <w:r>
+              <w:t>8. Data transfer failed.</w:t>
+            </w:r>
+          </w:p>
+          <w:p>
+            <w:pPr>
+              <w:ind w:left="1440" w:hanging="697"/>
+            </w:pPr>
+            <w:r>
+              <w:t>8.a Continue to step 9.</w:t>
             </w:r>
           </w:p>
         </w:tc>
       </w:tr>
     </w:tbl>
+    <w:p/>
     <w:p>
       <w:pPr>
         <w:spacing w:before="240"/>
@@ -9948,6 +10108,23 @@
       </w:r>
       <w:r>
         <w:t>re external users of the system. The use case diagram, for this research paper, is found under Diagram 3.3.</w:t>
+      </w:r>
+    </w:p>
+    <w:p>
+      <w:pPr>
+        <w:rPr>
+          <w:rFonts w:eastAsiaTheme="minorEastAsia"/>
+          <w:b/>
+          <w:lang w:val="en-GB"/>
+        </w:rPr>
+      </w:pPr>
+      <w:r>
+        <w:rPr>
+          <w:rFonts w:eastAsiaTheme="minorEastAsia"/>
+          <w:b/>
+          <w:lang w:val="en-GB"/>
+        </w:rPr>
+        <w:br w:type="page"/>
       </w:r>
     </w:p>
     <w:p>
@@ -9968,6 +10145,7 @@
               <w:rFonts w:ascii="Cambria Math" w:hAnsi="Cambria Math"/>
               <w:lang w:val="en-GB"/>
             </w:rPr>
+            <w:lastRenderedPageBreak/>
             <m:t>Diagram 3.3</m:t>
           </m:r>
           <m:r>
@@ -10027,7 +10205,7 @@
                     <pic:cNvPicPr/>
                   </pic:nvPicPr>
                   <pic:blipFill rotWithShape="1">
-                    <a:blip r:embed="rId14"/>
+                    <a:blip r:embed="rId15"/>
                     <a:srcRect l="21369" t="5183" r="20924" b="19313"/>
                     <a:stretch/>
                   </pic:blipFill>
@@ -10142,7 +10320,6 @@
         <w:rPr>
           <w:lang w:val="en-GB"/>
         </w:rPr>
-        <w:lastRenderedPageBreak/>
         <w:t>As can be seen in Diagram 3.4 the</w:t>
       </w:r>
       <w:r>
@@ -10237,7 +10414,7 @@
                     </pic:cNvPicPr>
                   </pic:nvPicPr>
                   <pic:blipFill>
-                    <a:blip r:embed="rId15" cstate="print">
+                    <a:blip r:embed="rId16" cstate="print">
                       <a:extLst>
                         <a:ext uri="{28A0092B-C50C-407E-A947-70E740481C1C}">
                           <a14:useLocalDpi xmlns:a14="http://schemas.microsoft.com/office/drawing/2010/main" val="0"/>
@@ -10340,6 +10517,7 @@
         <w:rPr>
           <w:lang w:val="en-GB"/>
         </w:rPr>
+        <w:lastRenderedPageBreak/>
         <w:t>The GUI was designed with ease of use in mind, to be simple yet effective. It consists of Menu Bar, Text Fields, Buttons, Radio Buttons and Graph, which visually represent the data.</w:t>
       </w:r>
     </w:p>
@@ -10876,14 +11054,7 @@
         <w:rPr>
           <w:lang w:val="en-GB"/>
         </w:rPr>
-        <w:t xml:space="preserve">is a feature </w:t>
-      </w:r>
-      <w:r>
-        <w:rPr>
-          <w:lang w:val="en-GB"/>
-        </w:rPr>
-        <w:lastRenderedPageBreak/>
-        <w:t xml:space="preserve">that can be considered optional, however for development purposes this is a very important aspect. By means of this feature, comparison can be done, between the mathematical models created and the past data, with which it can be noted if the predictions are not similar. Then the functionalities in regards to the GUI’s </w:t>
+        <w:t xml:space="preserve">is a feature that can be considered optional, however for development purposes this is a very important aspect. By means of this feature, comparison can be done, between the mathematical models created and the past data, with which it can be noted if the predictions are not similar. Then the functionalities in regards to the GUI’s </w:t>
       </w:r>
       <w:r>
         <w:rPr>
@@ -10939,7 +11110,7 @@
           <w:lang w:val="en-GB"/>
         </w:rPr>
       </w:pPr>
-      <w:bookmarkStart w:id="23" w:name="_Toc472274001"/>
+      <w:bookmarkStart w:id="27" w:name="_Toc472284729"/>
       <w:r>
         <w:rPr>
           <w:lang w:val="en-GB"/>
@@ -10952,7 +11123,7 @@
         </w:rPr>
         <w:t>Connection</w:t>
       </w:r>
-      <w:bookmarkEnd w:id="23"/>
+      <w:bookmarkEnd w:id="27"/>
     </w:p>
     <w:p>
       <w:pPr>
@@ -11125,16 +11296,16 @@
           <w:lang w:val="en-GB"/>
         </w:rPr>
       </w:pPr>
-      <w:bookmarkStart w:id="24" w:name="_Toc471584152"/>
-      <w:bookmarkStart w:id="25" w:name="_Toc472274002"/>
+      <w:bookmarkStart w:id="28" w:name="_Toc471584152"/>
+      <w:bookmarkStart w:id="29" w:name="_Toc472284730"/>
       <w:r>
         <w:rPr>
           <w:lang w:val="en-GB"/>
         </w:rPr>
         <w:t>Results</w:t>
       </w:r>
-      <w:bookmarkEnd w:id="24"/>
-      <w:bookmarkEnd w:id="25"/>
+      <w:bookmarkEnd w:id="28"/>
+      <w:bookmarkEnd w:id="29"/>
     </w:p>
     <w:p>
       <w:pPr>
@@ -11219,7 +11390,7 @@
           <w:lang w:val="en-GB"/>
         </w:rPr>
       </w:pPr>
-      <w:bookmarkStart w:id="26" w:name="_Toc472274003"/>
+      <w:bookmarkStart w:id="30" w:name="_Toc472284731"/>
       <w:r>
         <w:rPr>
           <w:lang w:val="en-GB"/>
@@ -11232,7 +11403,7 @@
         </w:rPr>
         <w:t>Data Collection</w:t>
       </w:r>
-      <w:bookmarkEnd w:id="26"/>
+      <w:bookmarkEnd w:id="30"/>
     </w:p>
     <w:p>
       <w:pPr>
@@ -11294,6 +11465,7 @@
         <w:rPr>
           <w:lang w:val="en-GB"/>
         </w:rPr>
+        <w:lastRenderedPageBreak/>
         <w:t xml:space="preserve">The </w:t>
       </w:r>
       <w:r>
@@ -11907,7 +12079,6 @@
                 <w:b/>
                 <w:lang w:val="en-GB"/>
               </w:rPr>
-              <w:lastRenderedPageBreak/>
               <w:t>Geese diet</w:t>
             </w:r>
             <w:r>
@@ -12157,6 +12328,7 @@
           <w:noProof/>
           <w:lang w:eastAsia="en-CA"/>
         </w:rPr>
+        <w:lastRenderedPageBreak/>
         <w:drawing>
           <wp:inline distT="0" distB="0" distL="0" distR="0" wp14:anchorId="23EAB374" wp14:editId="5CDF3942">
             <wp:extent cx="5731510" cy="3505174"/>
@@ -12175,7 +12347,7 @@
                     </pic:cNvPicPr>
                   </pic:nvPicPr>
                   <pic:blipFill>
-                    <a:blip r:embed="rId16">
+                    <a:blip r:embed="rId17">
                       <a:extLst>
                         <a:ext uri="{28A0092B-C50C-407E-A947-70E740481C1C}">
                           <a14:useLocalDpi xmlns:a14="http://schemas.microsoft.com/office/drawing/2010/main" val="0"/>
@@ -12430,7 +12602,6 @@
           <w:rFonts w:cstheme="minorHAnsi"/>
           <w:lang w:val="en-GB"/>
         </w:rPr>
-        <w:lastRenderedPageBreak/>
         <w:t xml:space="preserve">To convert the area of DM grass in </w:t>
       </w:r>
       <w:r>
@@ -12608,6 +12779,7 @@
           <w:rFonts w:cstheme="minorHAnsi"/>
           <w:lang w:val="en-GB"/>
         </w:rPr>
+        <w:lastRenderedPageBreak/>
         <w:t xml:space="preserve">The grass at </w:t>
       </w:r>
       <w:r>
@@ -12821,14 +12993,14 @@
           <w:lang w:val="en-GB"/>
         </w:rPr>
       </w:pPr>
-      <w:bookmarkStart w:id="27" w:name="_Toc472274004"/>
+      <w:bookmarkStart w:id="31" w:name="_Toc472284732"/>
       <w:r>
         <w:rPr>
           <w:lang w:val="en-GB"/>
         </w:rPr>
         <w:t>Results Mathematical Model</w:t>
       </w:r>
-      <w:bookmarkEnd w:id="27"/>
+      <w:bookmarkEnd w:id="31"/>
     </w:p>
     <w:p>
       <w:pPr>
@@ -13031,14 +13203,7 @@
         <w:rPr>
           <w:lang w:val="en-GB"/>
         </w:rPr>
-        <w:t xml:space="preserve">of the historical data and put into the application to test the outcome prediction. The figures that were used in the test prediction were: 170 cows, 45 deer, 85 horses (excluding the geese due to the fact they migrate, but taking their food </w:t>
-      </w:r>
-      <w:r>
-        <w:rPr>
-          <w:lang w:val="en-GB"/>
-        </w:rPr>
-        <w:lastRenderedPageBreak/>
-        <w:t>consumption into account), the prediction was for 20 years. Just as expected, the prediction</w:t>
+        <w:t>of the historical data and put into the application to test the outcome prediction. The figures that were used in the test prediction were: 170 cows, 45 deer, 85 horses (excluding the geese due to the fact they migrate, but taking their food consumption into account), the prediction was for 20 years. Just as expected, the prediction</w:t>
       </w:r>
       <w:r>
         <w:rPr>
@@ -13079,6 +13244,7 @@
           <w:noProof/>
           <w:lang w:eastAsia="en-CA"/>
         </w:rPr>
+        <w:lastRenderedPageBreak/>
         <w:drawing>
           <wp:inline distT="0" distB="0" distL="0" distR="0" wp14:anchorId="36DA0574" wp14:editId="081299E2">
             <wp:extent cx="5713670" cy="3976370"/>
@@ -13097,7 +13263,7 @@
                     </pic:cNvPicPr>
                   </pic:nvPicPr>
                   <pic:blipFill rotWithShape="1">
-                    <a:blip r:embed="rId17">
+                    <a:blip r:embed="rId18">
                       <a:extLst>
                         <a:ext uri="{28A0092B-C50C-407E-A947-70E740481C1C}">
                           <a14:useLocalDpi xmlns:a14="http://schemas.microsoft.com/office/drawing/2010/main" val="0"/>
@@ -13204,6 +13370,8 @@
     </w:p>
     <w:p>
       <w:pPr>
+        <w:pStyle w:val="ListParagraph"/>
+        <w:ind w:left="284"/>
         <w:jc w:val="both"/>
         <w:rPr>
           <w:lang w:val="en-GB"/>
@@ -13280,6 +13448,24 @@
         </w:rPr>
         <w:t xml:space="preserve"> four times greater than the first five years. Unlike the two herbivores, the horses start to decline downwards after a period of thirteen years.</w:t>
       </w:r>
+      <w:r>
+        <w:rPr>
+          <w:lang w:val="en-GB"/>
+        </w:rPr>
+        <w:t xml:space="preserve"> </w:t>
+      </w:r>
+      <w:r>
+        <w:rPr>
+          <w:lang w:val="en-GB"/>
+        </w:rPr>
+        <w:t>One of the only things the application itself can’t predict is the weather effects, such as cold winter/warm summer, on the herbivores. Therefore, the accuracy of this application is sufficie</w:t>
+      </w:r>
+      <w:r>
+        <w:rPr>
+          <w:lang w:val="en-GB"/>
+        </w:rPr>
+        <w:t>nt for this research’s purpose.</w:t>
+      </w:r>
     </w:p>
     <w:p>
       <w:pPr>
@@ -13288,14 +13474,14 @@
           <w:lang w:val="en-GB"/>
         </w:rPr>
       </w:pPr>
-      <w:bookmarkStart w:id="28" w:name="_Toc472274005"/>
+      <w:bookmarkStart w:id="32" w:name="_Toc472284733"/>
       <w:r>
         <w:rPr>
           <w:lang w:val="en-GB"/>
         </w:rPr>
         <w:t>4.3 Result Software Development</w:t>
       </w:r>
-      <w:bookmarkEnd w:id="28"/>
+      <w:bookmarkEnd w:id="32"/>
     </w:p>
     <w:p>
       <w:pPr>
@@ -13402,14 +13588,7 @@
         <w:rPr>
           <w:lang w:val="en-GB"/>
         </w:rPr>
-        <w:t xml:space="preserve"> or the GUI, was by utilizing Scene Builder. The GUI is designed to be simple yet effective interface. It consists of </w:t>
-      </w:r>
-      <w:r>
-        <w:rPr>
-          <w:lang w:val="en-GB"/>
-        </w:rPr>
-        <w:lastRenderedPageBreak/>
-        <w:t>Menu Bar, Text Fields, Buttons, Radio Buttons and Graph, which visually displays the data.</w:t>
+        <w:t xml:space="preserve"> or the GUI, was by utilizing Scene Builder. The GUI is designed to be simple yet effective interface. It consists of Menu Bar, Text Fields, Buttons, Radio Buttons and Graph, which visually displays the data.</w:t>
       </w:r>
       <w:r>
         <w:rPr>
@@ -13439,6 +13618,7 @@
           <w:noProof/>
           <w:lang w:eastAsia="en-CA"/>
         </w:rPr>
+        <w:lastRenderedPageBreak/>
         <w:drawing>
           <wp:inline distT="0" distB="0" distL="0" distR="0" wp14:anchorId="728E5DA9" wp14:editId="074EFEFC">
             <wp:extent cx="5687060" cy="3959089"/>
@@ -13457,7 +13637,7 @@
                     </pic:cNvPicPr>
                   </pic:nvPicPr>
                   <pic:blipFill rotWithShape="1">
-                    <a:blip r:embed="rId18">
+                    <a:blip r:embed="rId19">
                       <a:extLst>
                         <a:ext uri="{28A0092B-C50C-407E-A947-70E740481C1C}">
                           <a14:useLocalDpi xmlns:a14="http://schemas.microsoft.com/office/drawing/2010/main" val="0"/>
@@ -13771,14 +13951,7 @@
         <w:rPr>
           <w:lang w:val="en-GB"/>
         </w:rPr>
-        <w:t xml:space="preserve"> window. The chart </w:t>
-      </w:r>
-      <w:r>
-        <w:rPr>
-          <w:lang w:val="en-GB"/>
-        </w:rPr>
-        <w:lastRenderedPageBreak/>
-        <w:t xml:space="preserve">will automatically adjust its scale to given timeframe and graphs. Each animal is assigned a </w:t>
+        <w:t xml:space="preserve"> window. The chart will automatically adjust its scale to given timeframe and graphs. Each animal is assigned a </w:t>
       </w:r>
       <w:r>
         <w:rPr>
@@ -13817,6 +13990,7 @@
         <w:rPr>
           <w:lang w:val="en-GB"/>
         </w:rPr>
+        <w:lastRenderedPageBreak/>
         <w:t>T</w:t>
       </w:r>
       <w:r>
@@ -15155,14 +15329,7 @@
         <w:rPr>
           <w:lang w:val="en-GB"/>
         </w:rPr>
-        <w:t xml:space="preserve">isables compute and showHistory </w:t>
-      </w:r>
-      <w:r>
-        <w:rPr>
-          <w:lang w:val="en-GB"/>
-        </w:rPr>
-        <w:lastRenderedPageBreak/>
-        <w:t>button</w:t>
+        <w:t>isables compute and showHistory button</w:t>
       </w:r>
       <w:r>
         <w:rPr>
@@ -15239,6 +15406,7 @@
           <w:iCs/>
           <w:lang w:val="en-GB"/>
         </w:rPr>
+        <w:lastRenderedPageBreak/>
         <w:t>The</w:t>
       </w:r>
       <w:r>
@@ -15445,14 +15613,14 @@
           <w:lang w:val="en-GB"/>
         </w:rPr>
       </w:pPr>
-      <w:bookmarkStart w:id="29" w:name="_Toc472274006"/>
+      <w:bookmarkStart w:id="33" w:name="_Toc472284734"/>
       <w:r>
         <w:rPr>
           <w:lang w:val="en-GB"/>
         </w:rPr>
         <w:t>4.4 Result Connection between Application</w:t>
       </w:r>
-      <w:bookmarkEnd w:id="29"/>
+      <w:bookmarkEnd w:id="33"/>
     </w:p>
     <w:p>
       <w:pPr>
@@ -15600,19 +15768,7 @@
         <w:rPr>
           <w:lang w:val="en-GB"/>
         </w:rPr>
-        <w:t xml:space="preserve"> </w:t>
-      </w:r>
-      <w:r>
-        <w:rPr>
-          <w:lang w:val="en-GB"/>
-        </w:rPr>
-        <w:t>referred</w:t>
-      </w:r>
-      <w:r>
-        <w:rPr>
-          <w:lang w:val="en-GB"/>
-        </w:rPr>
-        <w:t xml:space="preserve"> to as the iteration</w:t>
+        <w:t xml:space="preserve"> referred to as the iteration</w:t>
       </w:r>
       <w:r>
         <w:rPr>
@@ -15687,17 +15843,7 @@
               <w:rFonts w:ascii="Cambria Math" w:hAnsi="Cambria Math"/>
               <w:lang w:val="en-GB"/>
             </w:rPr>
-            <m:t>Diagram 4</m:t>
-          </m:r>
-          <m:r>
-            <m:rPr>
-              <m:sty m:val="bi"/>
-            </m:rPr>
-            <w:rPr>
-              <w:rFonts w:ascii="Cambria Math" w:hAnsi="Cambria Math"/>
-              <w:lang w:val="en-GB"/>
-            </w:rPr>
-            <m:t xml:space="preserve"> </m:t>
+            <m:t xml:space="preserve">Diagram 4 </m:t>
           </m:r>
           <m:r>
             <w:rPr>
@@ -15705,6 +15851,13 @@
               <w:lang w:val="en-GB"/>
             </w:rPr>
             <m:t>Ilustrates the Connection</m:t>
+          </m:r>
+          <m:r>
+            <w:rPr>
+              <w:rFonts w:ascii="Cambria Math" w:hAnsi="Cambria Math"/>
+              <w:lang w:val="en-GB"/>
+            </w:rPr>
+            <m:t xml:space="preserve"> to a Server</m:t>
           </m:r>
           <m:r>
             <m:rPr>
@@ -15754,7 +15907,7 @@
                     </pic:cNvPicPr>
                   </pic:nvPicPr>
                   <pic:blipFill>
-                    <a:blip r:embed="rId19">
+                    <a:blip r:embed="rId20">
                       <a:extLst>
                         <a:ext uri="{28A0092B-C50C-407E-A947-70E740481C1C}">
                           <a14:useLocalDpi xmlns:a14="http://schemas.microsoft.com/office/drawing/2010/main" val="0"/>
@@ -15931,8 +16084,191 @@
         <w:rPr>
           <w:lang w:val="en-GB"/>
         </w:rPr>
+        <w:t>It is to be noted that the tests for the connection has only been done on the application that this research report has been working on.</w:t>
+      </w:r>
+      <w:r>
+        <w:rPr>
+          <w:lang w:val="en-GB"/>
+        </w:rPr>
+        <w:t xml:space="preserve"> </w:t>
+      </w:r>
+      <w:r>
+        <w:rPr>
+          <w:lang w:val="en-GB"/>
+        </w:rPr>
+        <w:t>The address that the application had connected to was "www.google.com" as a means to show that the application could connect to a server</w:t>
+      </w:r>
+      <w:r>
+        <w:rPr>
+          <w:lang w:val="en-GB"/>
+        </w:rPr>
+        <w:t xml:space="preserve"> </w:t>
+      </w:r>
+      <w:r>
+        <w:rPr>
+          <w:lang w:val="en-GB"/>
+        </w:rPr>
+        <w:t>(Diagram 4)</w:t>
+      </w:r>
+      <w:r>
+        <w:rPr>
+          <w:lang w:val="en-GB"/>
+        </w:rPr>
+        <w:t xml:space="preserve">. </w:t>
+      </w:r>
+      <w:r>
+        <w:rPr>
+          <w:lang w:val="en-GB"/>
+        </w:rPr>
         <w:lastRenderedPageBreak/>
-        <w:t>It is to be noted that the tests for the connection has only been done on the application that this research report has been working on. Thus a real connection between the two applications has yet to be done.</w:t>
+        <w:t>At the time of writing the application has the functionality of receiving and sending data. It will throw errors</w:t>
+      </w:r>
+      <w:r>
+        <w:rPr>
+          <w:lang w:val="en-GB"/>
+        </w:rPr>
+        <w:t xml:space="preserve"> (Diagram 4.1)</w:t>
+      </w:r>
+      <w:r>
+        <w:rPr>
+          <w:lang w:val="en-GB"/>
+        </w:rPr>
+        <w:t xml:space="preserve"> if a connection cannot be established to the other application, it will continue to work autonomously otherwise. This however will not provide accurate predictions.</w:t>
+      </w:r>
+    </w:p>
+    <w:p>
+      <w:pPr>
+        <w:pStyle w:val="ListParagraph"/>
+        <w:spacing w:after="0" w:line="240" w:lineRule="auto"/>
+        <w:ind w:left="0"/>
+        <w:jc w:val="center"/>
+        <w:rPr>
+          <w:lang w:val="en-GB"/>
+        </w:rPr>
+      </w:pPr>
+      <m:oMath>
+        <m:r>
+          <m:rPr>
+            <m:sty m:val="bi"/>
+          </m:rPr>
+          <w:rPr>
+            <w:rFonts w:ascii="Cambria Math" w:hAnsi="Cambria Math"/>
+            <w:lang w:val="en-GB"/>
+          </w:rPr>
+          <m:t>Diagram 4</m:t>
+        </m:r>
+        <m:r>
+          <m:rPr>
+            <m:sty m:val="bi"/>
+          </m:rPr>
+          <w:rPr>
+            <w:rFonts w:ascii="Cambria Math" w:hAnsi="Cambria Math"/>
+            <w:lang w:val="en-GB"/>
+          </w:rPr>
+          <m:t>.1</m:t>
+        </m:r>
+        <m:r>
+          <m:rPr>
+            <m:sty m:val="bi"/>
+          </m:rPr>
+          <w:rPr>
+            <w:rFonts w:ascii="Cambria Math" w:hAnsi="Cambria Math"/>
+            <w:lang w:val="en-GB"/>
+          </w:rPr>
+          <m:t xml:space="preserve"> </m:t>
+        </m:r>
+        <m:r>
+          <w:rPr>
+            <w:rFonts w:ascii="Cambria Math" w:hAnsi="Cambria Math"/>
+            <w:lang w:val="en-GB"/>
+          </w:rPr>
+          <m:t xml:space="preserve">Ilustrates the </m:t>
+        </m:r>
+        <m:r>
+          <w:rPr>
+            <w:rFonts w:ascii="Cambria Math" w:hAnsi="Cambria Math"/>
+            <w:lang w:val="en-GB"/>
+          </w:rPr>
+          <m:t xml:space="preserve">Errors in </m:t>
+        </m:r>
+        <m:r>
+          <w:rPr>
+            <w:rFonts w:ascii="Cambria Math" w:hAnsi="Cambria Math"/>
+            <w:lang w:val="en-GB"/>
+          </w:rPr>
+          <m:t>Connection</m:t>
+        </m:r>
+      </m:oMath>
+      <w:r>
+        <w:rPr>
+          <w:rStyle w:val="Normal"/>
+          <w:rFonts w:ascii="Times New Roman" w:eastAsia="Times New Roman" w:hAnsi="Times New Roman" w:cs="Times New Roman"/>
+          <w:snapToGrid w:val="0"/>
+          <w:color w:val="000000"/>
+          <w:w w:val="0"/>
+          <w:sz w:val="0"/>
+          <w:szCs w:val="0"/>
+          <w:u w:color="000000"/>
+          <w:bdr w:val="none" w:sz="0" w:space="0" w:color="000000"/>
+          <w:shd w:val="clear" w:color="000000" w:fill="000000"/>
+          <w:lang w:val="x-none" w:eastAsia="x-none" w:bidi="x-none"/>
+        </w:rPr>
+        <w:t xml:space="preserve"> </w:t>
+      </w:r>
+      <w:r>
+        <w:rPr>
+          <w:rFonts w:eastAsiaTheme="minorEastAsia"/>
+          <w:noProof/>
+          <w:lang w:eastAsia="en-CA"/>
+        </w:rPr>
+        <w:drawing>
+          <wp:inline distT="0" distB="0" distL="0" distR="0" wp14:anchorId="671ED143" wp14:editId="30E47DF7">
+            <wp:extent cx="5731510" cy="4996647"/>
+            <wp:effectExtent l="0" t="0" r="2540" b="0"/>
+            <wp:docPr id="21" name="Picture 21" descr="C:\Users\Owner\AppData\Roaming\Skype\semida.andreicha\media_messaging\media_cache_v3\^425050C569C29C38E936D8B5C033575EC51A02D0B542350190^pimgpsh_fullsize_distr.png"/>
+            <wp:cNvGraphicFramePr>
+              <a:graphicFrameLocks xmlns:a="http://schemas.openxmlformats.org/drawingml/2006/main" noChangeAspect="1"/>
+            </wp:cNvGraphicFramePr>
+            <a:graphic xmlns:a="http://schemas.openxmlformats.org/drawingml/2006/main">
+              <a:graphicData uri="http://schemas.openxmlformats.org/drawingml/2006/picture">
+                <pic:pic xmlns:pic="http://schemas.openxmlformats.org/drawingml/2006/picture">
+                  <pic:nvPicPr>
+                    <pic:cNvPr id="0" name="Picture 16" descr="C:\Users\Owner\AppData\Roaming\Skype\semida.andreicha\media_messaging\media_cache_v3\^425050C569C29C38E936D8B5C033575EC51A02D0B542350190^pimgpsh_fullsize_distr.png"/>
+                    <pic:cNvPicPr>
+                      <a:picLocks noChangeAspect="1" noChangeArrowheads="1"/>
+                    </pic:cNvPicPr>
+                  </pic:nvPicPr>
+                  <pic:blipFill>
+                    <a:blip r:embed="rId21">
+                      <a:extLst>
+                        <a:ext uri="{28A0092B-C50C-407E-A947-70E740481C1C}">
+                          <a14:useLocalDpi xmlns:a14="http://schemas.microsoft.com/office/drawing/2010/main" val="0"/>
+                        </a:ext>
+                      </a:extLst>
+                    </a:blip>
+                    <a:srcRect/>
+                    <a:stretch>
+                      <a:fillRect/>
+                    </a:stretch>
+                  </pic:blipFill>
+                  <pic:spPr bwMode="auto">
+                    <a:xfrm>
+                      <a:off x="0" y="0"/>
+                      <a:ext cx="5731510" cy="4996647"/>
+                    </a:xfrm>
+                    <a:prstGeom prst="rect">
+                      <a:avLst/>
+                    </a:prstGeom>
+                    <a:noFill/>
+                    <a:ln>
+                      <a:noFill/>
+                    </a:ln>
+                  </pic:spPr>
+                </pic:pic>
+              </a:graphicData>
+            </a:graphic>
+          </wp:inline>
+        </w:drawing>
       </w:r>
     </w:p>
     <w:p>
@@ -15947,16 +16283,1193 @@
           <w:lang w:val="en-GB"/>
         </w:rPr>
       </w:pPr>
-      <w:bookmarkStart w:id="30" w:name="_Toc471584153"/>
-      <w:bookmarkStart w:id="31" w:name="_Toc472274007"/>
+      <w:bookmarkStart w:id="34" w:name="_Toc471584153"/>
+      <w:bookmarkStart w:id="35" w:name="_Toc472284735"/>
       <w:r>
         <w:rPr>
           <w:lang w:val="en-GB"/>
         </w:rPr>
         <w:t>Conclusion</w:t>
       </w:r>
-      <w:bookmarkEnd w:id="30"/>
-      <w:bookmarkEnd w:id="31"/>
+      <w:bookmarkEnd w:id="34"/>
+      <w:bookmarkEnd w:id="35"/>
+    </w:p>
+    <w:p>
+      <w:pPr>
+        <w:jc w:val="both"/>
+        <w:rPr>
+          <w:rFonts w:cstheme="minorHAnsi"/>
+          <w:lang w:val="en-GB"/>
+        </w:rPr>
+      </w:pPr>
+      <w:r>
+        <w:rPr>
+          <w:rFonts w:cstheme="minorHAnsi"/>
+          <w:lang w:val="en-GB"/>
+        </w:rPr>
+        <w:t>D</w:t>
+      </w:r>
+      <w:r>
+        <w:rPr>
+          <w:rFonts w:cstheme="minorHAnsi"/>
+          <w:lang w:val="en-GB"/>
+        </w:rPr>
+        <w:t>eriv</w:t>
+      </w:r>
+      <w:r>
+        <w:rPr>
+          <w:rFonts w:cstheme="minorHAnsi"/>
+          <w:lang w:val="en-GB"/>
+        </w:rPr>
+        <w:t>ing</w:t>
+      </w:r>
+      <w:r>
+        <w:rPr>
+          <w:rFonts w:cstheme="minorHAnsi"/>
+          <w:lang w:val="en-GB"/>
+        </w:rPr>
+        <w:t xml:space="preserve"> from the programme research question </w:t>
+      </w:r>
+      <w:r>
+        <w:rPr>
+          <w:rFonts w:cstheme="minorHAnsi"/>
+          <w:lang w:val="en-GB"/>
+        </w:rPr>
+        <w:t>t</w:t>
+      </w:r>
+      <w:r>
+        <w:rPr>
+          <w:rFonts w:cstheme="minorHAnsi"/>
+          <w:lang w:val="en-GB"/>
+        </w:rPr>
+        <w:t>he Main Research Question for this research paper</w:t>
+      </w:r>
+      <w:r>
+        <w:rPr>
+          <w:rFonts w:cstheme="minorHAnsi"/>
+          <w:lang w:val="en-GB"/>
+        </w:rPr>
+        <w:t>,</w:t>
+      </w:r>
+      <w:r>
+        <w:rPr>
+          <w:rFonts w:cstheme="minorHAnsi"/>
+          <w:lang w:val="en-GB"/>
+        </w:rPr>
+        <w:t xml:space="preserve"> at the</w:t>
+      </w:r>
+      <w:r>
+        <w:rPr>
+          <w:rFonts w:cstheme="minorHAnsi"/>
+          <w:lang w:val="en-GB"/>
+        </w:rPr>
+        <w:t xml:space="preserve"> project level</w:t>
+      </w:r>
+      <w:r>
+        <w:rPr>
+          <w:rFonts w:cstheme="minorHAnsi"/>
+          <w:lang w:val="en-GB"/>
+        </w:rPr>
+        <w:t>, has in focus</w:t>
+      </w:r>
+      <w:r>
+        <w:rPr>
+          <w:rFonts w:cstheme="minorHAnsi"/>
+          <w:lang w:val="en-GB"/>
+        </w:rPr>
+        <w:t xml:space="preserve"> the com</w:t>
+      </w:r>
+      <w:r>
+        <w:rPr>
+          <w:rFonts w:cstheme="minorHAnsi"/>
+          <w:lang w:val="en-GB"/>
+        </w:rPr>
+        <w:t xml:space="preserve">petition between the herbivores. </w:t>
+      </w:r>
+      <w:r>
+        <w:rPr>
+          <w:rFonts w:cstheme="minorHAnsi"/>
+          <w:lang w:val="en-GB"/>
+        </w:rPr>
+        <w:t xml:space="preserve">The </w:t>
+      </w:r>
+      <w:r>
+        <w:rPr>
+          <w:rFonts w:cstheme="minorHAnsi"/>
+          <w:lang w:val="en-GB"/>
+        </w:rPr>
+        <w:t>Main Research Question</w:t>
+      </w:r>
+      <w:r>
+        <w:rPr>
+          <w:rFonts w:cstheme="minorHAnsi"/>
+          <w:lang w:val="en-GB"/>
+        </w:rPr>
+        <w:t xml:space="preserve"> reads as follows:</w:t>
+      </w:r>
+    </w:p>
+    <w:p>
+      <w:pPr>
+        <w:jc w:val="both"/>
+        <w:rPr>
+          <w:rFonts w:cstheme="minorHAnsi"/>
+          <w:lang w:val="en-GB"/>
+        </w:rPr>
+      </w:pPr>
+      <w:r>
+        <w:rPr>
+          <w:rFonts w:cstheme="minorHAnsi"/>
+          <w:lang w:val="en-GB"/>
+        </w:rPr>
+        <w:t>How do the herbivores and the geese compete for</w:t>
+      </w:r>
+      <w:r>
+        <w:rPr>
+          <w:rFonts w:cstheme="minorHAnsi"/>
+          <w:lang w:val="en-GB"/>
+        </w:rPr>
+        <w:t xml:space="preserve"> the grass in an enclosed area?</w:t>
+      </w:r>
+    </w:p>
+    <w:p>
+      <w:pPr>
+        <w:jc w:val="both"/>
+        <w:rPr>
+          <w:rFonts w:cstheme="minorHAnsi"/>
+          <w:lang w:val="en-GB"/>
+        </w:rPr>
+      </w:pPr>
+      <w:r>
+        <w:rPr>
+          <w:rFonts w:cstheme="minorHAnsi"/>
+          <w:lang w:val="en-GB"/>
+        </w:rPr>
+        <w:t xml:space="preserve">Then, from the </w:t>
+      </w:r>
+      <w:r>
+        <w:rPr>
+          <w:rFonts w:cstheme="minorHAnsi"/>
+          <w:lang w:val="en-GB"/>
+        </w:rPr>
+        <w:t>Main Research Question</w:t>
+      </w:r>
+      <w:r>
+        <w:rPr>
+          <w:rFonts w:cstheme="minorHAnsi"/>
+          <w:lang w:val="en-GB"/>
+        </w:rPr>
+        <w:t>, research sub-questions were</w:t>
+      </w:r>
+      <w:r>
+        <w:rPr>
+          <w:rFonts w:cstheme="minorHAnsi"/>
+          <w:lang w:val="en-GB"/>
+        </w:rPr>
+        <w:t xml:space="preserve"> derive</w:t>
+      </w:r>
+      <w:r>
+        <w:rPr>
+          <w:rFonts w:cstheme="minorHAnsi"/>
+          <w:lang w:val="en-GB"/>
+        </w:rPr>
+        <w:t xml:space="preserve"> to help</w:t>
+      </w:r>
+      <w:r>
+        <w:rPr>
+          <w:rFonts w:cstheme="minorHAnsi"/>
+          <w:lang w:val="en-GB"/>
+        </w:rPr>
+        <w:t xml:space="preserve"> provide the path to the answer of the</w:t>
+      </w:r>
+      <w:r>
+        <w:rPr>
+          <w:rFonts w:cstheme="minorHAnsi"/>
+          <w:lang w:val="en-GB"/>
+        </w:rPr>
+        <w:t xml:space="preserve"> main question for this</w:t>
+      </w:r>
+      <w:r>
+        <w:rPr>
+          <w:rFonts w:cstheme="minorHAnsi"/>
+          <w:lang w:val="en-GB"/>
+        </w:rPr>
+        <w:t xml:space="preserve"> research paper.</w:t>
+      </w:r>
+      <w:r>
+        <w:rPr>
+          <w:rFonts w:cstheme="minorHAnsi"/>
+          <w:lang w:val="en-GB"/>
+        </w:rPr>
+        <w:t xml:space="preserve"> The research Sub-Questions are the following:</w:t>
+      </w:r>
+      <w:r>
+        <w:rPr>
+          <w:rFonts w:cstheme="minorHAnsi"/>
+          <w:lang w:val="en-GB"/>
+        </w:rPr>
+        <w:t xml:space="preserve"> </w:t>
+      </w:r>
+    </w:p>
+    <w:p>
+      <w:pPr>
+        <w:jc w:val="both"/>
+        <w:rPr>
+          <w:rFonts w:cstheme="minorHAnsi"/>
+          <w:lang w:val="en-GB"/>
+        </w:rPr>
+      </w:pPr>
+      <w:r>
+        <w:rPr>
+          <w:rFonts w:cstheme="minorHAnsi"/>
+          <w:lang w:val="en-GB"/>
+        </w:rPr>
+        <w:t>1.</w:t>
+      </w:r>
+      <w:r>
+        <w:rPr>
+          <w:rFonts w:cstheme="minorHAnsi"/>
+          <w:lang w:val="en-GB"/>
+        </w:rPr>
+        <w:tab/>
+        <w:t>What is the rate of grass consumption of each animal?</w:t>
+      </w:r>
+    </w:p>
+    <w:p>
+      <w:pPr>
+        <w:jc w:val="both"/>
+        <w:rPr>
+          <w:rFonts w:cstheme="minorHAnsi"/>
+          <w:lang w:val="en-GB"/>
+        </w:rPr>
+      </w:pPr>
+      <w:r>
+        <w:rPr>
+          <w:rFonts w:cstheme="minorHAnsi"/>
+          <w:lang w:val="en-GB"/>
+        </w:rPr>
+        <w:t>2.</w:t>
+      </w:r>
+      <w:r>
+        <w:rPr>
+          <w:rFonts w:cstheme="minorHAnsi"/>
+          <w:lang w:val="en-GB"/>
+        </w:rPr>
+        <w:tab/>
+        <w:t>How do animal populations change as a result of grass availability?</w:t>
+      </w:r>
+    </w:p>
+    <w:p>
+      <w:pPr>
+        <w:jc w:val="both"/>
+        <w:rPr>
+          <w:rFonts w:cstheme="minorHAnsi"/>
+          <w:lang w:val="en-GB"/>
+        </w:rPr>
+      </w:pPr>
+      <w:r>
+        <w:rPr>
+          <w:rFonts w:cstheme="minorHAnsi"/>
+          <w:lang w:val="en-GB"/>
+        </w:rPr>
+        <w:t>3.</w:t>
+      </w:r>
+      <w:r>
+        <w:rPr>
+          <w:rFonts w:cstheme="minorHAnsi"/>
+          <w:lang w:val="en-GB"/>
+        </w:rPr>
+        <w:tab/>
+        <w:t>What are the populations of each animal?</w:t>
+      </w:r>
+    </w:p>
+    <w:p>
+      <w:pPr>
+        <w:jc w:val="both"/>
+        <w:rPr>
+          <w:rFonts w:cstheme="minorHAnsi"/>
+          <w:lang w:val="en-GB"/>
+        </w:rPr>
+      </w:pPr>
+      <w:r>
+        <w:rPr>
+          <w:rFonts w:cstheme="minorHAnsi"/>
+          <w:lang w:val="en-GB"/>
+        </w:rPr>
+        <w:lastRenderedPageBreak/>
+        <w:t>4.</w:t>
+      </w:r>
+      <w:r>
+        <w:rPr>
+          <w:rFonts w:cstheme="minorHAnsi"/>
+          <w:lang w:val="en-GB"/>
+        </w:rPr>
+        <w:tab/>
+        <w:t>How can the start data and historical data help shape existing mathematical models to an equation which fits the problem in Oostvaardersplassen?</w:t>
+      </w:r>
+    </w:p>
+    <w:p>
+      <w:pPr>
+        <w:jc w:val="both"/>
+        <w:rPr>
+          <w:rFonts w:cstheme="minorHAnsi"/>
+          <w:lang w:val="en-GB"/>
+        </w:rPr>
+      </w:pPr>
+      <w:r>
+        <w:rPr>
+          <w:rFonts w:cstheme="minorHAnsi"/>
+          <w:lang w:val="en-GB"/>
+        </w:rPr>
+        <w:t>5.</w:t>
+      </w:r>
+      <w:r>
+        <w:rPr>
+          <w:rFonts w:cstheme="minorHAnsi"/>
+          <w:lang w:val="en-GB"/>
+        </w:rPr>
+        <w:tab/>
+        <w:t>How can the application hold all the implementations that are being asked?</w:t>
+      </w:r>
+    </w:p>
+    <w:p>
+      <w:pPr>
+        <w:pStyle w:val="ListParagraph"/>
+        <w:ind w:left="0"/>
+        <w:jc w:val="both"/>
+        <w:rPr>
+          <w:lang w:val="en-GB"/>
+        </w:rPr>
+      </w:pPr>
+    </w:p>
+    <w:p>
+      <w:pPr>
+        <w:jc w:val="both"/>
+        <w:rPr>
+          <w:lang w:val="en-GB"/>
+        </w:rPr>
+      </w:pPr>
+      <w:r>
+        <w:rPr>
+          <w:lang w:val="en-GB"/>
+        </w:rPr>
+        <w:t xml:space="preserve">The </w:t>
+      </w:r>
+      <w:r>
+        <w:rPr>
+          <w:b/>
+          <w:bCs/>
+          <w:lang w:val="en-GB"/>
+        </w:rPr>
+        <w:t>first sub-question</w:t>
+      </w:r>
+      <w:r>
+        <w:rPr>
+          <w:lang w:val="en-GB"/>
+        </w:rPr>
+        <w:t xml:space="preserve"> is</w:t>
+      </w:r>
+      <w:r>
+        <w:rPr>
+          <w:lang w:val="en-GB"/>
+        </w:rPr>
+        <w:t xml:space="preserve"> referring to the gathering of</w:t>
+      </w:r>
+      <w:r>
+        <w:rPr>
+          <w:lang w:val="en-GB"/>
+        </w:rPr>
+        <w:t xml:space="preserve"> information about the </w:t>
+      </w:r>
+      <w:r>
+        <w:rPr>
+          <w:i/>
+          <w:lang w:val="en-GB"/>
+        </w:rPr>
+        <w:t>grass consumption</w:t>
+      </w:r>
+      <w:r>
+        <w:rPr>
+          <w:lang w:val="en-GB"/>
+        </w:rPr>
+        <w:t xml:space="preserve"> of each animal. The way, in which the answer to this question will be </w:t>
+      </w:r>
+      <w:r>
+        <w:rPr>
+          <w:noProof/>
+          <w:lang w:val="en-GB"/>
+        </w:rPr>
+        <w:t>given,</w:t>
+      </w:r>
+      <w:r>
+        <w:rPr>
+          <w:lang w:val="en-GB"/>
+        </w:rPr>
+        <w:t xml:space="preserve"> is by</w:t>
+      </w:r>
+      <w:r>
+        <w:rPr>
+          <w:lang w:val="en-GB"/>
+        </w:rPr>
+        <w:t xml:space="preserve"> looking at the</w:t>
+      </w:r>
+      <w:r>
+        <w:rPr>
+          <w:lang w:val="en-GB"/>
+        </w:rPr>
+        <w:t xml:space="preserve"> research</w:t>
+      </w:r>
+      <w:r>
+        <w:rPr>
+          <w:lang w:val="en-GB"/>
+        </w:rPr>
+        <w:t xml:space="preserve"> done to find out</w:t>
+      </w:r>
+      <w:r>
+        <w:rPr>
+          <w:lang w:val="en-GB"/>
+        </w:rPr>
+        <w:t xml:space="preserve"> about the amount of grass each of the animals </w:t>
+      </w:r>
+      <w:r>
+        <w:rPr>
+          <w:lang w:val="en-GB"/>
+        </w:rPr>
+        <w:t xml:space="preserve">in Oostvaardersplassen needs for survival </w:t>
+      </w:r>
+      <w:r>
+        <w:rPr>
+          <w:lang w:val="en-GB"/>
+        </w:rPr>
+        <w:t xml:space="preserve">living. </w:t>
+      </w:r>
+      <w:r>
+        <w:rPr>
+          <w:lang w:val="en-GB"/>
+        </w:rPr>
+        <w:t xml:space="preserve">Under the Section 3.2, of the research report, such data can be found. </w:t>
+      </w:r>
+    </w:p>
+    <w:p>
+      <w:pPr>
+        <w:jc w:val="both"/>
+        <w:rPr>
+          <w:rFonts w:cstheme="minorHAnsi"/>
+          <w:lang w:val="en-GB"/>
+        </w:rPr>
+      </w:pPr>
+      <w:r>
+        <w:rPr>
+          <w:rFonts w:cstheme="minorHAnsi"/>
+          <w:lang w:val="en-GB"/>
+        </w:rPr>
+        <w:t xml:space="preserve">The grass consumption was introduced as a new variable into </w:t>
+      </w:r>
+      <w:r>
+        <w:rPr>
+          <w:rFonts w:cstheme="minorHAnsi"/>
+          <w:lang w:val="en-GB"/>
+        </w:rPr>
+        <w:t xml:space="preserve">the mathematical model. This was due to see </w:t>
+      </w:r>
+      <w:r>
+        <w:rPr>
+          <w:rFonts w:cstheme="minorHAnsi"/>
+          <w:lang w:val="en-GB"/>
+        </w:rPr>
+        <w:t>the effect of the grass on the herbivores living there.</w:t>
+      </w:r>
+      <w:r>
+        <w:rPr>
+          <w:rFonts w:cstheme="minorHAnsi"/>
+          <w:lang w:val="en-GB"/>
+        </w:rPr>
+        <w:t xml:space="preserve"> The equation for the calculations, done to deduce the total grass consumption for each animals can be found in section 3.2. </w:t>
+      </w:r>
+    </w:p>
+    <w:p>
+      <w:pPr>
+        <w:rPr>
+          <w:lang w:val="en-GB"/>
+        </w:rPr>
+      </w:pPr>
+      <w:r>
+        <w:rPr>
+          <w:lang w:val="en-GB"/>
+        </w:rPr>
+        <w:t>It was deduced</w:t>
+      </w:r>
+      <w:r>
+        <w:rPr>
+          <w:lang w:val="en-GB"/>
+        </w:rPr>
+        <w:t>, from calculations</w:t>
+      </w:r>
+      <w:r>
+        <w:rPr>
+          <w:lang w:val="en-GB"/>
+        </w:rPr>
+        <w:t xml:space="preserve"> that </w:t>
+      </w:r>
+      <w:r>
+        <w:rPr>
+          <w:lang w:val="en-GB"/>
+        </w:rPr>
+        <w:t xml:space="preserve">the food consumption of the </w:t>
+      </w:r>
+      <w:r>
+        <w:rPr>
+          <w:i/>
+          <w:lang w:val="en-GB"/>
+        </w:rPr>
+        <w:t>Red Deer</w:t>
+      </w:r>
+      <w:r>
+        <w:rPr>
+          <w:lang w:val="en-GB"/>
+        </w:rPr>
+        <w:t xml:space="preserve"> is at</w:t>
+      </w:r>
+      <w:r>
+        <w:rPr>
+          <w:lang w:val="en-GB"/>
+        </w:rPr>
+        <w:t xml:space="preserve"> 2.5kg of Dry Matter each day. Konik </w:t>
+      </w:r>
+      <w:r>
+        <w:rPr>
+          <w:lang w:val="en-GB"/>
+        </w:rPr>
+        <w:t>Horse</w:t>
+      </w:r>
+      <w:r>
+        <w:rPr>
+          <w:lang w:val="en-GB"/>
+        </w:rPr>
+        <w:t xml:space="preserve"> on the other hand have a higher amount of food consumption. Having</w:t>
+      </w:r>
+      <w:r>
+        <w:rPr>
+          <w:lang w:val="en-GB"/>
+        </w:rPr>
+        <w:t xml:space="preserve"> the average horse </w:t>
+      </w:r>
+      <w:r>
+        <w:rPr>
+          <w:noProof/>
+          <w:lang w:val="en-GB"/>
+        </w:rPr>
+        <w:t>consuming</w:t>
+      </w:r>
+      <w:r>
+        <w:rPr>
+          <w:lang w:val="en-GB"/>
+        </w:rPr>
+        <w:t xml:space="preserve"> every day an amount of </w:t>
+      </w:r>
+      <w:r>
+        <w:rPr>
+          <w:lang w:val="en-GB"/>
+        </w:rPr>
+        <w:t>9.4kg of DM each day.</w:t>
+      </w:r>
+      <w:r>
+        <w:rPr>
+          <w:lang w:val="en-GB"/>
+        </w:rPr>
+        <w:t xml:space="preserve"> However the highest amounts of food consumptions can be found </w:t>
+      </w:r>
+      <w:r>
+        <w:rPr>
+          <w:lang w:val="en-GB"/>
+        </w:rPr>
+        <w:t>Cattle</w:t>
+      </w:r>
+      <w:r>
+        <w:rPr>
+          <w:lang w:val="en-GB"/>
+        </w:rPr>
+        <w:t>, due to the fact that</w:t>
+      </w:r>
+      <w:r>
+        <w:rPr>
+          <w:lang w:val="en-GB"/>
+        </w:rPr>
+        <w:t xml:space="preserve"> each cow </w:t>
+      </w:r>
+      <w:r>
+        <w:rPr>
+          <w:noProof/>
+          <w:lang w:val="en-GB"/>
+        </w:rPr>
+        <w:t>consumes</w:t>
+      </w:r>
+      <w:r>
+        <w:rPr>
+          <w:lang w:val="en-GB"/>
+        </w:rPr>
+        <w:t xml:space="preserve"> 15kg of DM on average every day.</w:t>
+      </w:r>
+      <w:r>
+        <w:rPr>
+          <w:rFonts w:cstheme="minorHAnsi"/>
+          <w:lang w:val="en-GB"/>
+        </w:rPr>
+        <w:t xml:space="preserve"> </w:t>
+      </w:r>
+      <w:r>
+        <w:rPr>
+          <w:rFonts w:cstheme="minorHAnsi"/>
+          <w:lang w:val="en-GB"/>
+        </w:rPr>
+        <w:t>The results and more details of the calculations are under section 4.1.</w:t>
+      </w:r>
+    </w:p>
+    <w:p>
+      <w:pPr>
+        <w:rPr>
+          <w:rFonts w:ascii="Arial" w:hAnsi="Arial" w:cs="Arial"/>
+          <w:color w:val="FF0000"/>
+          <w:lang w:val="en-US"/>
+        </w:rPr>
+      </w:pPr>
+      <w:r>
+        <w:rPr>
+          <w:rFonts w:cstheme="minorHAnsi"/>
+          <w:lang w:val="en-GB"/>
+        </w:rPr>
+        <w:t xml:space="preserve"> </w:t>
+      </w:r>
+    </w:p>
+    <w:p>
+      <w:pPr>
+        <w:jc w:val="both"/>
+        <w:rPr>
+          <w:rFonts w:cstheme="minorHAnsi"/>
+          <w:lang w:val="en-GB"/>
+        </w:rPr>
+      </w:pPr>
+      <w:r>
+        <w:rPr>
+          <w:lang w:val="en-GB"/>
+        </w:rPr>
+        <w:t xml:space="preserve">In order to deduce the impact of the availability of grass on </w:t>
+      </w:r>
+      <w:r>
+        <w:rPr>
+          <w:noProof/>
+          <w:lang w:val="en-GB"/>
+        </w:rPr>
+        <w:t xml:space="preserve">the animal's population sizes, </w:t>
+      </w:r>
+      <w:r>
+        <w:rPr>
+          <w:lang w:val="en-GB"/>
+        </w:rPr>
+        <w:t xml:space="preserve">research was conducted to find the formula that most fit the situation. This will lead to an answer to the </w:t>
+      </w:r>
+      <w:r>
+        <w:rPr>
+          <w:b/>
+          <w:bCs/>
+          <w:lang w:val="en-GB"/>
+        </w:rPr>
+        <w:t>second sub-question</w:t>
+      </w:r>
+      <w:r>
+        <w:rPr>
+          <w:b/>
+          <w:bCs/>
+          <w:lang w:val="en-GB"/>
+        </w:rPr>
+        <w:t>.</w:t>
+      </w:r>
+    </w:p>
+    <w:p>
+      <w:pPr>
+        <w:jc w:val="both"/>
+        <w:rPr>
+          <w:lang w:val="en-GB"/>
+        </w:rPr>
+      </w:pPr>
+      <w:r>
+        <w:rPr>
+          <w:lang w:val="en-GB"/>
+        </w:rPr>
+        <w:t>To test the ef</w:t>
+      </w:r>
+      <w:r>
+        <w:rPr>
+          <w:lang w:val="en-GB"/>
+        </w:rPr>
+        <w:t xml:space="preserve">fect of how animal populations </w:t>
+      </w:r>
+      <w:r>
+        <w:rPr>
+          <w:lang w:val="en-GB"/>
+        </w:rPr>
+        <w:t xml:space="preserve">change, because of grass availability, the application needs to confirm </w:t>
+      </w:r>
+      <w:r>
+        <w:rPr>
+          <w:lang w:val="en-GB"/>
+        </w:rPr>
+        <w:t xml:space="preserve">that </w:t>
+      </w:r>
+      <w:r>
+        <w:rPr>
+          <w:lang w:val="en-GB"/>
+        </w:rPr>
+        <w:t xml:space="preserve">all the </w:t>
+      </w:r>
+      <w:r>
+        <w:rPr>
+          <w:lang w:val="en-GB"/>
+        </w:rPr>
+        <w:t>parameters have been</w:t>
+      </w:r>
+      <w:r>
+        <w:rPr>
+          <w:lang w:val="en-GB"/>
+        </w:rPr>
+        <w:t xml:space="preserve"> given. Then the system will use the formula to predict each year, protracted until there is no available grass to be consumed. The application will draw a graph of the effect of the grass availability on the herbivores, showing the effect on the </w:t>
+      </w:r>
+      <w:r>
+        <w:rPr>
+          <w:noProof/>
+          <w:lang w:val="en-GB"/>
+        </w:rPr>
+        <w:t>population</w:t>
+      </w:r>
+      <w:r>
+        <w:rPr>
+          <w:lang w:val="en-GB"/>
+        </w:rPr>
+        <w:t xml:space="preserve"> over years if there is available grass to consume. Therefore, the application will not continue the prediction for the rest of the years where there is no available grass to consume by the herbivores. Which means that starvation will be reached by the animals. </w:t>
+      </w:r>
+      <w:r>
+        <w:rPr>
+          <w:lang w:val="en-GB"/>
+        </w:rPr>
+        <w:t>The a</w:t>
+      </w:r>
+      <w:r>
+        <w:rPr>
+          <w:lang w:val="en-GB"/>
+        </w:rPr>
+        <w:t>ccuracy of the formula</w:t>
+      </w:r>
+      <w:r>
+        <w:rPr>
+          <w:lang w:val="en-GB"/>
+        </w:rPr>
+        <w:t xml:space="preserve"> had a</w:t>
+      </w:r>
+      <w:r>
+        <w:rPr>
+          <w:lang w:val="en-GB"/>
+        </w:rPr>
+        <w:t xml:space="preserve"> successful</w:t>
+      </w:r>
+      <w:r>
+        <w:rPr>
+          <w:lang w:val="en-GB"/>
+        </w:rPr>
+        <w:t xml:space="preserve"> testing outcomes</w:t>
+      </w:r>
+      <w:r>
+        <w:rPr>
+          <w:lang w:val="en-GB"/>
+        </w:rPr>
+        <w:t xml:space="preserve">. </w:t>
+      </w:r>
+      <w:r>
+        <w:rPr>
+          <w:lang w:val="en-GB"/>
+        </w:rPr>
+        <w:t>It managed to fill the expectancies of</w:t>
+      </w:r>
+      <w:r>
+        <w:rPr>
+          <w:lang w:val="en-GB"/>
+        </w:rPr>
+        <w:t xml:space="preserve"> reality </w:t>
+      </w:r>
+      <w:r>
+        <w:rPr>
+          <w:lang w:val="en-GB"/>
+        </w:rPr>
+        <w:t xml:space="preserve">in comparison to </w:t>
+      </w:r>
+      <w:r>
+        <w:rPr>
+          <w:lang w:val="en-GB"/>
+        </w:rPr>
+        <w:t>the historical data</w:t>
+      </w:r>
+      <w:r>
+        <w:rPr>
+          <w:lang w:val="en-GB"/>
+        </w:rPr>
+        <w:t>. The tests and their results are to be found in Section 4.1 of the research paper.</w:t>
+      </w:r>
+    </w:p>
+    <w:p>
+      <w:pPr>
+        <w:jc w:val="both"/>
+        <w:rPr>
+          <w:lang w:val="en-GB"/>
+        </w:rPr>
+      </w:pPr>
+      <w:r>
+        <w:rPr>
+          <w:lang w:val="en-GB"/>
+        </w:rPr>
+        <w:t xml:space="preserve">The general conclusion that can be drawn, from this research, is that after about twenty years, from now, the cows in Oostvaardersplassen will reach extinction. Per the prediction, the cows reach their peak point after seven years, and from that </w:t>
+      </w:r>
+      <w:r>
+        <w:rPr>
+          <w:noProof/>
+          <w:lang w:val="en-GB"/>
+        </w:rPr>
+        <w:t>point,</w:t>
+      </w:r>
+      <w:r>
+        <w:rPr>
+          <w:lang w:val="en-GB"/>
+        </w:rPr>
+        <w:t xml:space="preserve"> they decline downwards towards extinction. Another </w:t>
+      </w:r>
+      <w:r>
+        <w:rPr>
+          <w:noProof/>
+          <w:lang w:val="en-GB"/>
+        </w:rPr>
+        <w:t>conclusion</w:t>
+      </w:r>
+      <w:r>
+        <w:rPr>
+          <w:lang w:val="en-GB"/>
+        </w:rPr>
+        <w:t xml:space="preserve"> is directly related to the deer’s population. The deer will keep populate if they can, and if the will not be grass an issue in this competition. In relation to the graph, the deer population can reproduce in twenty years by thirty-four times. This means that the deer can reach its peak point after twenty years. In contrast to the deer population, when it comes to the horses, the result shows that the horses are reaching their peak point after thirteen years from the prediction day. That point insinuates a slight declining in the population size each year, but extinction will not be reached.</w:t>
+      </w:r>
+      <w:r>
+        <w:rPr>
+          <w:lang w:val="en-GB"/>
+        </w:rPr>
+        <w:t xml:space="preserve"> </w:t>
+      </w:r>
+    </w:p>
+    <w:p>
+      <w:pPr>
+        <w:jc w:val="both"/>
+        <w:rPr>
+          <w:lang w:val="en-GB"/>
+        </w:rPr>
+      </w:pPr>
+    </w:p>
+    <w:p>
+      <w:pPr>
+        <w:jc w:val="both"/>
+        <w:rPr>
+          <w:lang w:val="en-GB"/>
+        </w:rPr>
+      </w:pPr>
+      <w:r>
+        <w:rPr>
+          <w:lang w:val="en-GB"/>
+        </w:rPr>
+        <w:t xml:space="preserve">The way in which the </w:t>
+      </w:r>
+      <w:r>
+        <w:rPr>
+          <w:b/>
+          <w:bCs/>
+          <w:lang w:val="en-GB"/>
+        </w:rPr>
+        <w:t>third sub-question</w:t>
+      </w:r>
+      <w:r>
+        <w:rPr>
+          <w:lang w:val="en-GB"/>
+        </w:rPr>
+        <w:t xml:space="preserve"> </w:t>
+      </w:r>
+      <w:r>
+        <w:rPr>
+          <w:lang w:val="en-GB"/>
+        </w:rPr>
+        <w:t>is</w:t>
+      </w:r>
+      <w:r>
+        <w:rPr>
+          <w:lang w:val="en-GB"/>
+        </w:rPr>
+        <w:t xml:space="preserve"> </w:t>
+      </w:r>
+      <w:r>
+        <w:rPr>
+          <w:noProof/>
+          <w:lang w:val="en-GB"/>
+        </w:rPr>
+        <w:t>answered</w:t>
+      </w:r>
+      <w:r>
+        <w:rPr>
+          <w:lang w:val="en-GB"/>
+        </w:rPr>
+        <w:t xml:space="preserve"> is by </w:t>
+      </w:r>
+      <w:r>
+        <w:rPr>
+          <w:lang w:val="en-GB"/>
+        </w:rPr>
+        <w:t xml:space="preserve">the research done to determine the existing numbers of </w:t>
+      </w:r>
+      <w:r>
+        <w:rPr>
+          <w:lang w:val="en-GB"/>
+        </w:rPr>
+        <w:t>herbivores and geese</w:t>
+      </w:r>
+      <w:r>
+        <w:rPr>
+          <w:lang w:val="en-GB"/>
+        </w:rPr>
+        <w:t xml:space="preserve"> in </w:t>
+      </w:r>
+      <w:r>
+        <w:rPr>
+          <w:lang w:val="en-GB"/>
+        </w:rPr>
+        <w:t>Oostvaardersplassen</w:t>
+      </w:r>
+      <w:r>
+        <w:rPr>
+          <w:lang w:val="en-GB"/>
+        </w:rPr>
+        <w:t>, from the given resources</w:t>
+      </w:r>
+      <w:r>
+        <w:rPr>
+          <w:lang w:val="en-GB"/>
+        </w:rPr>
+        <w:t xml:space="preserve"> </w:t>
+      </w:r>
+      <w:r>
+        <w:rPr>
+          <w:lang w:val="en-GB"/>
+        </w:rPr>
+        <w:t xml:space="preserve">and </w:t>
+      </w:r>
+      <w:r>
+        <w:rPr>
+          <w:lang w:val="en-GB"/>
+        </w:rPr>
+        <w:t xml:space="preserve">the </w:t>
+      </w:r>
+      <w:r>
+        <w:rPr>
+          <w:lang w:val="en-GB"/>
+        </w:rPr>
+        <w:lastRenderedPageBreak/>
+        <w:t>information</w:t>
+      </w:r>
+      <w:r>
+        <w:rPr>
+          <w:lang w:val="en-GB"/>
+        </w:rPr>
+        <w:t xml:space="preserve"> from</w:t>
+      </w:r>
+      <w:r>
+        <w:rPr>
+          <w:lang w:val="en-GB"/>
+        </w:rPr>
+        <w:t xml:space="preserve"> </w:t>
+      </w:r>
+      <w:r>
+        <w:rPr>
+          <w:lang w:val="en-GB"/>
+        </w:rPr>
+        <w:t xml:space="preserve">the Oostvaardersplassen website. </w:t>
+      </w:r>
+      <w:r>
+        <w:rPr>
+          <w:lang w:val="en-GB"/>
+        </w:rPr>
+        <w:t xml:space="preserve">The population’s amounts of the </w:t>
+      </w:r>
+      <w:r>
+        <w:rPr>
+          <w:noProof/>
+          <w:lang w:val="en-GB"/>
+        </w:rPr>
+        <w:t>herbivores</w:t>
+      </w:r>
+      <w:r>
+        <w:rPr>
+          <w:lang w:val="en-GB"/>
+        </w:rPr>
+        <w:t xml:space="preserve"> were referenced per 2015. After </w:t>
+      </w:r>
+      <w:r>
+        <w:rPr>
+          <w:lang w:val="en-GB"/>
+        </w:rPr>
+        <w:t>the</w:t>
+      </w:r>
+      <w:r>
+        <w:rPr>
+          <w:lang w:val="en-GB"/>
+        </w:rPr>
+        <w:t xml:space="preserve"> research</w:t>
+      </w:r>
+      <w:r>
+        <w:rPr>
+          <w:lang w:val="en-GB"/>
+        </w:rPr>
+        <w:t>,</w:t>
+      </w:r>
+      <w:r>
+        <w:rPr>
+          <w:lang w:val="en-GB"/>
+        </w:rPr>
+        <w:t xml:space="preserve"> with calculations and some small assumption, it is now known what the estimated herbivores numbers in accordance to 2016. </w:t>
+      </w:r>
+    </w:p>
+    <w:p>
+      <w:pPr>
+        <w:jc w:val="both"/>
+        <w:rPr>
+          <w:lang w:val="en-GB"/>
+        </w:rPr>
+      </w:pPr>
+      <w:r>
+        <w:rPr>
+          <w:lang w:val="en-GB"/>
+        </w:rPr>
+        <w:t>It has been found that a</w:t>
+      </w:r>
+      <w:r>
+        <w:rPr>
+          <w:lang w:val="en-GB"/>
+        </w:rPr>
+        <w:t>pproximate</w:t>
+      </w:r>
+      <w:r>
+        <w:rPr>
+          <w:lang w:val="en-GB"/>
+        </w:rPr>
+        <w:t xml:space="preserve"> the population size of cows is</w:t>
+      </w:r>
+      <w:r>
+        <w:rPr>
+          <w:lang w:val="en-GB"/>
+        </w:rPr>
+        <w:t xml:space="preserve"> </w:t>
+      </w:r>
+      <w:r>
+        <w:rPr>
+          <w:lang w:val="en-GB"/>
+        </w:rPr>
+        <w:t>230, which</w:t>
+      </w:r>
+      <w:r>
+        <w:rPr>
+          <w:lang w:val="en-GB"/>
+        </w:rPr>
+        <w:t xml:space="preserve"> are </w:t>
+      </w:r>
+      <w:r>
+        <w:rPr>
+          <w:lang w:val="en-GB"/>
+        </w:rPr>
+        <w:t>currently</w:t>
+      </w:r>
+      <w:r>
+        <w:rPr>
+          <w:lang w:val="en-GB"/>
+        </w:rPr>
+        <w:t xml:space="preserve"> living in Oostvardersplassen preservation. </w:t>
+      </w:r>
+      <w:r>
+        <w:rPr>
+          <w:lang w:val="en-GB"/>
+        </w:rPr>
+        <w:t>T</w:t>
+      </w:r>
+      <w:r>
+        <w:rPr>
+          <w:lang w:val="en-GB"/>
+        </w:rPr>
+        <w:t xml:space="preserve">he </w:t>
+      </w:r>
+      <w:r>
+        <w:rPr>
+          <w:lang w:val="en-GB"/>
+        </w:rPr>
+        <w:t>results found for the</w:t>
+      </w:r>
+      <w:r>
+        <w:rPr>
+          <w:lang w:val="en-GB"/>
+        </w:rPr>
+        <w:t xml:space="preserve"> population of</w:t>
+      </w:r>
+      <w:r>
+        <w:rPr>
+          <w:lang w:val="en-GB"/>
+        </w:rPr>
+        <w:t xml:space="preserve"> horses are that</w:t>
+      </w:r>
+      <w:r>
+        <w:rPr>
+          <w:lang w:val="en-GB"/>
+        </w:rPr>
+        <w:t xml:space="preserve"> 1120 horses </w:t>
+      </w:r>
+      <w:r>
+        <w:rPr>
+          <w:lang w:val="en-GB"/>
+        </w:rPr>
+        <w:t xml:space="preserve">are </w:t>
+      </w:r>
+      <w:r>
+        <w:rPr>
+          <w:lang w:val="en-GB"/>
+        </w:rPr>
+        <w:t xml:space="preserve">living in the conservation. </w:t>
+      </w:r>
+      <w:r>
+        <w:rPr>
+          <w:noProof/>
+          <w:lang w:val="en-GB"/>
+        </w:rPr>
+        <w:t>Lastly,</w:t>
+      </w:r>
+      <w:r>
+        <w:rPr>
+          <w:lang w:val="en-GB"/>
+        </w:rPr>
+        <w:t xml:space="preserve"> the Red d</w:t>
+      </w:r>
+      <w:r>
+        <w:rPr>
+          <w:lang w:val="en-GB"/>
+        </w:rPr>
+        <w:t xml:space="preserve">eer population is counted to be </w:t>
+      </w:r>
+      <w:r>
+        <w:rPr>
+          <w:lang w:val="en-GB"/>
+        </w:rPr>
+        <w:t>deer a numeral of 2930 deer.</w:t>
+      </w:r>
+      <w:r>
+        <w:rPr>
+          <w:lang w:val="en-GB"/>
+        </w:rPr>
+        <w:t xml:space="preserve"> More information can be found in Section 4.1.</w:t>
+      </w:r>
     </w:p>
     <w:p>
       <w:pPr>
@@ -15983,6 +17496,7 @@
         <w:ind w:left="0" w:firstLine="0"/>
         <w:rPr>
           <w:rFonts w:ascii="Arial" w:hAnsi="Arial" w:cs="Arial"/>
+          <w:strike/>
           <w:color w:val="FF0000"/>
           <w:lang w:val="en-US"/>
         </w:rPr>
@@ -15990,6 +17504,7 @@
       <w:r>
         <w:rPr>
           <w:rFonts w:ascii="Arial" w:hAnsi="Arial" w:cs="Arial"/>
+          <w:strike/>
           <w:color w:val="FF0000"/>
         </w:rPr>
         <w:t>Repeat the main question and subquestions</w:t>
@@ -16067,266 +17582,13 @@
     <w:p>
       <w:pPr>
         <w:pStyle w:val="ListParagraph"/>
-        <w:ind w:left="0"/>
+        <w:ind w:left="360"/>
         <w:jc w:val="both"/>
         <w:rPr>
-          <w:lang w:val="en-GB"/>
-        </w:rPr>
-      </w:pPr>
-    </w:p>
-    <w:p>
-      <w:pPr>
-        <w:jc w:val="both"/>
-        <w:rPr>
           <w:rFonts w:cstheme="minorHAnsi"/>
           <w:lang w:val="en-GB"/>
         </w:rPr>
       </w:pPr>
-      <w:r>
-        <w:rPr>
-          <w:rFonts w:cstheme="minorHAnsi"/>
-          <w:lang w:val="en-GB"/>
-        </w:rPr>
-        <w:t>D</w:t>
-      </w:r>
-      <w:r>
-        <w:rPr>
-          <w:rFonts w:cstheme="minorHAnsi"/>
-          <w:lang w:val="en-GB"/>
-        </w:rPr>
-        <w:t>eriv</w:t>
-      </w:r>
-      <w:r>
-        <w:rPr>
-          <w:rFonts w:cstheme="minorHAnsi"/>
-          <w:lang w:val="en-GB"/>
-        </w:rPr>
-        <w:t>ing</w:t>
-      </w:r>
-      <w:r>
-        <w:rPr>
-          <w:rFonts w:cstheme="minorHAnsi"/>
-          <w:lang w:val="en-GB"/>
-        </w:rPr>
-        <w:t xml:space="preserve"> from the programme research question</w:t>
-      </w:r>
-      <w:r>
-        <w:rPr>
-          <w:rFonts w:cstheme="minorHAnsi"/>
-          <w:lang w:val="en-GB"/>
-        </w:rPr>
-        <w:t xml:space="preserve"> </w:t>
-      </w:r>
-      <w:r>
-        <w:rPr>
-          <w:rFonts w:cstheme="minorHAnsi"/>
-          <w:lang w:val="en-GB"/>
-        </w:rPr>
-        <w:t>t</w:t>
-      </w:r>
-      <w:r>
-        <w:rPr>
-          <w:rFonts w:cstheme="minorHAnsi"/>
-          <w:lang w:val="en-GB"/>
-        </w:rPr>
-        <w:t>he Main Research Question for this research paper</w:t>
-      </w:r>
-      <w:r>
-        <w:rPr>
-          <w:rFonts w:cstheme="minorHAnsi"/>
-          <w:lang w:val="en-GB"/>
-        </w:rPr>
-        <w:t>,</w:t>
-      </w:r>
-      <w:r>
-        <w:rPr>
-          <w:rFonts w:cstheme="minorHAnsi"/>
-          <w:lang w:val="en-GB"/>
-        </w:rPr>
-        <w:t xml:space="preserve"> at the</w:t>
-      </w:r>
-      <w:r>
-        <w:rPr>
-          <w:rFonts w:cstheme="minorHAnsi"/>
-          <w:lang w:val="en-GB"/>
-        </w:rPr>
-        <w:t xml:space="preserve"> project level</w:t>
-      </w:r>
-      <w:r>
-        <w:rPr>
-          <w:rFonts w:cstheme="minorHAnsi"/>
-          <w:lang w:val="en-GB"/>
-        </w:rPr>
-        <w:t>, has in focus</w:t>
-      </w:r>
-      <w:r>
-        <w:rPr>
-          <w:rFonts w:cstheme="minorHAnsi"/>
-          <w:lang w:val="en-GB"/>
-        </w:rPr>
-        <w:t xml:space="preserve"> the com</w:t>
-      </w:r>
-      <w:r>
-        <w:rPr>
-          <w:rFonts w:cstheme="minorHAnsi"/>
-          <w:lang w:val="en-GB"/>
-        </w:rPr>
-        <w:t xml:space="preserve">petition between the herbivores. </w:t>
-      </w:r>
-    </w:p>
-    <w:p>
-      <w:pPr>
-        <w:jc w:val="both"/>
-        <w:rPr>
-          <w:rFonts w:cstheme="minorHAnsi"/>
-          <w:lang w:val="en-GB"/>
-        </w:rPr>
-      </w:pPr>
-      <w:r>
-        <w:rPr>
-          <w:rFonts w:cstheme="minorHAnsi"/>
-          <w:lang w:val="en-GB"/>
-        </w:rPr>
-        <w:t>How do the herbivores and the geese compete for the grass in an enclosed area?</w:t>
-      </w:r>
-    </w:p>
-    <w:p>
-      <w:pPr>
-        <w:jc w:val="both"/>
-        <w:rPr>
-          <w:rFonts w:cstheme="minorHAnsi"/>
-          <w:lang w:val="en-GB"/>
-        </w:rPr>
-      </w:pPr>
-      <w:r>
-        <w:rPr>
-          <w:rFonts w:cstheme="minorHAnsi"/>
-          <w:lang w:val="en-GB"/>
-        </w:rPr>
-        <w:t> </w:t>
-      </w:r>
-      <w:bookmarkStart w:id="32" w:name="_GoBack"/>
-      <w:bookmarkEnd w:id="32"/>
-    </w:p>
-    <w:p>
-      <w:pPr>
-        <w:jc w:val="both"/>
-        <w:rPr>
-          <w:rFonts w:cstheme="minorHAnsi"/>
-          <w:lang w:val="en-GB"/>
-        </w:rPr>
-      </w:pPr>
-      <w:r>
-        <w:rPr>
-          <w:rFonts w:cstheme="minorHAnsi"/>
-          <w:lang w:val="en-GB"/>
-        </w:rPr>
-        <w:t>2.2 Research sub-questions</w:t>
-      </w:r>
-    </w:p>
-    <w:p>
-      <w:pPr>
-        <w:jc w:val="both"/>
-        <w:rPr>
-          <w:rFonts w:cstheme="minorHAnsi"/>
-          <w:lang w:val="en-GB"/>
-        </w:rPr>
-      </w:pPr>
-      <w:r>
-        <w:rPr>
-          <w:rFonts w:cstheme="minorHAnsi"/>
-          <w:lang w:val="en-GB"/>
-        </w:rPr>
-        <w:t>The research sub-questions are questions which derive from the main research question, and provide the path to the answer of the research paper.</w:t>
-      </w:r>
-    </w:p>
-    <w:p>
-      <w:pPr>
-        <w:jc w:val="both"/>
-        <w:rPr>
-          <w:rFonts w:cstheme="minorHAnsi"/>
-          <w:lang w:val="en-GB"/>
-        </w:rPr>
-      </w:pPr>
-      <w:r>
-        <w:rPr>
-          <w:rFonts w:cstheme="minorHAnsi"/>
-          <w:lang w:val="en-GB"/>
-        </w:rPr>
-        <w:t xml:space="preserve">Sub-Research Questions for this research paper: </w:t>
-      </w:r>
-    </w:p>
-    <w:p>
-      <w:pPr>
-        <w:jc w:val="both"/>
-        <w:rPr>
-          <w:rFonts w:cstheme="minorHAnsi"/>
-          <w:lang w:val="en-GB"/>
-        </w:rPr>
-      </w:pPr>
-      <w:r>
-        <w:rPr>
-          <w:rFonts w:cstheme="minorHAnsi"/>
-          <w:lang w:val="en-GB"/>
-        </w:rPr>
-        <w:t>1.</w:t>
-      </w:r>
-      <w:r>
-        <w:rPr>
-          <w:rFonts w:cstheme="minorHAnsi"/>
-          <w:lang w:val="en-GB"/>
-        </w:rPr>
-        <w:tab/>
-        <w:t>What is the rate of grass consumption of each animal?</w:t>
-      </w:r>
-    </w:p>
-    <w:p>
-      <w:pPr>
-        <w:jc w:val="both"/>
-        <w:rPr>
-          <w:rFonts w:cstheme="minorHAnsi"/>
-          <w:lang w:val="en-GB"/>
-        </w:rPr>
-      </w:pPr>
-      <w:r>
-        <w:rPr>
-          <w:rFonts w:cstheme="minorHAnsi"/>
-          <w:lang w:val="en-GB"/>
-        </w:rPr>
-        <w:t>2.</w:t>
-      </w:r>
-      <w:r>
-        <w:rPr>
-          <w:rFonts w:cstheme="minorHAnsi"/>
-          <w:lang w:val="en-GB"/>
-        </w:rPr>
-        <w:tab/>
-        <w:t>How do animal populations change as a result of grass availability?</w:t>
-      </w:r>
-    </w:p>
-    <w:p>
-      <w:pPr>
-        <w:jc w:val="both"/>
-        <w:rPr>
-          <w:rFonts w:cstheme="minorHAnsi"/>
-          <w:lang w:val="en-GB"/>
-        </w:rPr>
-      </w:pPr>
-      <w:r>
-        <w:rPr>
-          <w:rFonts w:cstheme="minorHAnsi"/>
-          <w:lang w:val="en-GB"/>
-        </w:rPr>
-        <w:t>3.</w:t>
-      </w:r>
-      <w:r>
-        <w:rPr>
-          <w:rFonts w:cstheme="minorHAnsi"/>
-          <w:lang w:val="en-GB"/>
-        </w:rPr>
-        <w:tab/>
-        <w:t>What are the populations of each animal?</w:t>
-      </w:r>
     </w:p>
     <w:p>
       <w:pPr>
@@ -16354,73 +17616,29 @@
     </w:p>
     <w:p>
       <w:pPr>
+        <w:pStyle w:val="ListParagraph"/>
+        <w:ind w:left="284" w:firstLine="436"/>
         <w:jc w:val="both"/>
         <w:rPr>
+          <w:lang w:val="en-GB"/>
+        </w:rPr>
+      </w:pPr>
+    </w:p>
+    <w:p>
+      <w:pPr>
+        <w:pStyle w:val="ListParagraph"/>
+        <w:ind w:left="284" w:firstLine="436"/>
+        <w:jc w:val="both"/>
+        <w:rPr>
           <w:rFonts w:cstheme="minorHAnsi"/>
           <w:lang w:val="en-GB"/>
         </w:rPr>
       </w:pPr>
       <w:r>
         <w:rPr>
-          <w:rFonts w:cstheme="minorHAnsi"/>
-          <w:lang w:val="en-GB"/>
-        </w:rPr>
-        <w:t>5.</w:t>
-      </w:r>
-      <w:r>
-        <w:rPr>
-          <w:rFonts w:cstheme="minorHAnsi"/>
-          <w:lang w:val="en-GB"/>
-        </w:rPr>
-        <w:tab/>
-        <w:t>How can the application hold all the implementations that are being asked?</w:t>
-      </w:r>
-    </w:p>
-    <w:p>
-      <w:pPr>
-        <w:jc w:val="both"/>
-        <w:rPr>
-          <w:rFonts w:cstheme="minorHAnsi"/>
-          <w:lang w:val="en-GB"/>
-        </w:rPr>
-      </w:pPr>
-    </w:p>
-    <w:p>
-      <w:pPr>
-        <w:jc w:val="both"/>
-        <w:rPr>
-          <w:rFonts w:cstheme="minorHAnsi"/>
-          <w:lang w:val="en-GB"/>
-        </w:rPr>
-      </w:pPr>
-      <w:r>
-        <w:rPr>
-          <w:rFonts w:cstheme="minorHAnsi"/>
-          <w:lang w:val="en-GB"/>
-        </w:rPr>
-        <w:t>Although confidence was to be found in the formulas and data as presented, there were some issues with the data collection that could not be solve. An instance is the lack of available data for certain species. As such, certain assumptions were made to account for these issues. A full list of issues and assumptions with regards to the data collection can be found in the appendix.</w:t>
-      </w:r>
-    </w:p>
-    <w:p>
-      <w:pPr>
-        <w:jc w:val="both"/>
-        <w:rPr>
-          <w:lang w:val="en-GB"/>
-        </w:rPr>
-      </w:pPr>
-    </w:p>
-    <w:p>
-      <w:pPr>
-        <w:jc w:val="both"/>
-        <w:rPr>
-          <w:lang w:val="en-GB"/>
-        </w:rPr>
-      </w:pPr>
-      <w:r>
-        <w:rPr>
-          <w:lang w:val="en-GB"/>
-        </w:rPr>
-        <w:t xml:space="preserve">The </w:t>
+          <w:lang w:val="en-GB"/>
+        </w:rPr>
+        <w:t xml:space="preserve">In the </w:t>
       </w:r>
       <w:r>
         <w:rPr>
@@ -16428,53 +17646,250 @@
           <w:bCs/>
           <w:lang w:val="en-GB"/>
         </w:rPr>
-        <w:t>Equation research</w:t>
-      </w:r>
-      <w:r>
-        <w:rPr>
-          <w:lang w:val="en-GB"/>
-        </w:rPr>
-        <w:t xml:space="preserve"> is mostly focused on the equations of the grass growth. The research conducted to find equations is based on literature (Gotelli, N. J. 2008). Transforming grass amount into actual weight so a </w:t>
+        <w:t>fourth sub-question</w:t>
+      </w:r>
+      <w:r>
+        <w:rPr>
+          <w:bCs/>
+          <w:lang w:val="en-GB"/>
+        </w:rPr>
+        <w:t>,</w:t>
+      </w:r>
+      <w:r>
+        <w:rPr>
+          <w:lang w:val="en-GB"/>
+        </w:rPr>
+        <w:t xml:space="preserve"> historical data of </w:t>
       </w:r>
       <w:r>
         <w:rPr>
           <w:noProof/>
           <w:lang w:val="en-GB"/>
         </w:rPr>
-        <w:t>comparison</w:t>
-      </w:r>
-      <w:r>
-        <w:rPr>
-          <w:lang w:val="en-GB"/>
-        </w:rPr>
-        <w:t xml:space="preserve"> can be made to the amount of food the herbivores and geese are eating. </w:t>
-      </w:r>
-    </w:p>
-    <w:p>
-      <w:pPr>
+        <w:t>Oostvaardersplassen</w:t>
+      </w:r>
+      <w:r>
+        <w:rPr>
+          <w:lang w:val="en-GB"/>
+        </w:rPr>
+        <w:t xml:space="preserve"> </w:t>
+      </w:r>
+      <w:r>
+        <w:rPr>
+          <w:lang w:val="en-GB"/>
+        </w:rPr>
+        <w:t>had</w:t>
+      </w:r>
+      <w:r>
+        <w:rPr>
+          <w:lang w:val="en-GB"/>
+        </w:rPr>
+        <w:t xml:space="preserve"> to be accessed. As well as mathematical models,</w:t>
+      </w:r>
+      <w:r>
+        <w:rPr>
+          <w:lang w:val="en-GB"/>
+        </w:rPr>
+        <w:t xml:space="preserve"> which</w:t>
+      </w:r>
+      <w:r>
+        <w:rPr>
+          <w:lang w:val="en-GB"/>
+        </w:rPr>
+        <w:t xml:space="preserve"> </w:t>
+      </w:r>
+      <w:r>
+        <w:rPr>
+          <w:lang w:val="en-GB"/>
+        </w:rPr>
+        <w:t>fitted to find</w:t>
+      </w:r>
+      <w:r>
+        <w:rPr>
+          <w:lang w:val="en-GB"/>
+        </w:rPr>
+        <w:t xml:space="preserve"> a part </w:t>
+      </w:r>
+      <w:r>
+        <w:rPr>
+          <w:lang w:val="en-GB"/>
+        </w:rPr>
+        <w:t xml:space="preserve">of the </w:t>
+      </w:r>
+      <w:r>
+        <w:rPr>
+          <w:lang w:val="en-GB"/>
+        </w:rPr>
+        <w:t>answer of the problem th</w:t>
+      </w:r>
+      <w:r>
+        <w:rPr>
+          <w:lang w:val="en-GB"/>
+        </w:rPr>
+        <w:t xml:space="preserve">is research attempts to answer </w:t>
+      </w:r>
+      <w:r>
+        <w:rPr>
+          <w:lang w:val="en-GB"/>
+        </w:rPr>
+        <w:t>(Section 3.2)</w:t>
+      </w:r>
+      <w:r>
+        <w:rPr>
+          <w:lang w:val="en-GB"/>
+        </w:rPr>
+        <w:t xml:space="preserve">. </w:t>
+      </w:r>
+    </w:p>
+    <w:p>
+      <w:pPr>
+        <w:ind w:left="284"/>
         <w:jc w:val="both"/>
         <w:rPr>
-          <w:lang w:val="en-GB"/>
-        </w:rPr>
-      </w:pPr>
-      <w:r>
-        <w:rPr>
-          <w:lang w:val="en-GB"/>
-        </w:rPr>
-        <w:t xml:space="preserve">During the project </w:t>
-      </w:r>
-      <w:r>
-        <w:rPr>
+          <w:rFonts w:cstheme="minorHAnsi"/>
+          <w:lang w:val="en-GB"/>
+        </w:rPr>
+      </w:pPr>
+    </w:p>
+    <w:p>
+      <w:pPr>
+        <w:jc w:val="both"/>
+        <w:rPr>
+          <w:lang w:val="en-GB"/>
+        </w:rPr>
+      </w:pPr>
+      <w:r>
+        <w:rPr>
+          <w:rFonts w:cstheme="minorHAnsi"/>
+          <w:lang w:val="en-GB"/>
+        </w:rPr>
+        <w:t xml:space="preserve">The formula that was used in the application calculates the population growth rate of a specific species, given the specific species’ population, intrinsic rate of increase, carrying capacity, species’ </w:t>
+      </w:r>
+      <w:r>
+        <w:rPr>
+          <w:rFonts w:cstheme="minorHAnsi"/>
           <w:noProof/>
           <w:lang w:val="en-GB"/>
         </w:rPr>
-        <w:t>development,</w:t>
-      </w:r>
-      <w:r>
-        <w:rPr>
-          <w:lang w:val="en-GB"/>
-        </w:rPr>
-        <w:t xml:space="preserve"> several limitations may occur, that could harm the result of the application. Some of those </w:t>
+        <w:t>competing</w:t>
+      </w:r>
+      <w:r>
+        <w:rPr>
+          <w:rFonts w:cstheme="minorHAnsi"/>
+          <w:lang w:val="en-GB"/>
+        </w:rPr>
+        <w:t xml:space="preserve"> </w:t>
+      </w:r>
+      <w:r>
+        <w:rPr>
+          <w:rFonts w:cstheme="minorHAnsi"/>
+          <w:noProof/>
+          <w:lang w:val="en-GB"/>
+        </w:rPr>
+        <w:t>populations,</w:t>
+      </w:r>
+      <w:r>
+        <w:rPr>
+          <w:rFonts w:cstheme="minorHAnsi"/>
+          <w:lang w:val="en-GB"/>
+        </w:rPr>
+        <w:t xml:space="preserve"> and their competition coefficients. The grass is a new variable that was introduced into the formula, to test the effect of the grass on the herbivores living there. The improved formula now takes the grass consumption of the herbivores together with the available grass in </w:t>
+      </w:r>
+      <w:r>
+        <w:rPr>
+          <w:lang w:val="en-GB"/>
+        </w:rPr>
+        <w:t xml:space="preserve">Oostvaardersplassen. </w:t>
+      </w:r>
+    </w:p>
+    <w:p>
+      <w:pPr>
+        <w:jc w:val="both"/>
+        <w:rPr>
+          <w:rFonts w:cstheme="minorHAnsi"/>
+          <w:lang w:val="en-GB"/>
+        </w:rPr>
+      </w:pPr>
+    </w:p>
+    <w:p>
+      <w:pPr>
+        <w:jc w:val="both"/>
+        <w:rPr>
+          <w:lang w:val="en-GB"/>
+        </w:rPr>
+      </w:pPr>
+      <w:r>
+        <w:rPr>
+          <w:rFonts w:cstheme="minorHAnsi"/>
+          <w:lang w:val="en-GB"/>
+        </w:rPr>
+        <w:t xml:space="preserve">The improved formula now takes the grass consumption of the herbivores together with the available grass in </w:t>
+      </w:r>
+      <w:r>
+        <w:rPr>
+          <w:lang w:val="en-GB"/>
+        </w:rPr>
+        <w:t xml:space="preserve">Oostvaardersplassen. To test the effect of how animal populations, change, because of grass availability, the application needs to confirm all the inputs given. Then the system will use the formula to predict each year, protracted until there is no available grass to be consumed. The application will draw a graph of the effect of the grass availability on the herbivores, showing the effect on the </w:t>
+      </w:r>
+      <w:r>
+        <w:rPr>
+          <w:noProof/>
+          <w:lang w:val="en-GB"/>
+        </w:rPr>
+        <w:t>population</w:t>
+      </w:r>
+      <w:r>
+        <w:rPr>
+          <w:lang w:val="en-GB"/>
+        </w:rPr>
+        <w:t xml:space="preserve"> over years if there is available grass to consume. Therefore, the application will not continue the prediction for the rest of the years where there is no available grass to consume by the herbivores. Which means that starvation will be reached by the animals.</w:t>
+      </w:r>
+    </w:p>
+    <w:p>
+      <w:pPr>
+        <w:jc w:val="both"/>
+        <w:rPr>
+          <w:rFonts w:cstheme="minorHAnsi"/>
+          <w:lang w:val="en-GB"/>
+        </w:rPr>
+      </w:pPr>
+    </w:p>
+    <w:p>
+      <w:pPr>
+        <w:jc w:val="both"/>
+        <w:rPr>
+          <w:rFonts w:cstheme="minorHAnsi"/>
+          <w:lang w:val="en-GB"/>
+        </w:rPr>
+      </w:pPr>
+      <w:r>
+        <w:rPr>
+          <w:rFonts w:cstheme="minorHAnsi"/>
+          <w:lang w:val="en-GB"/>
+        </w:rPr>
+        <w:t>Although confidence was to be found in the formulas and data as presented, there were some issues with the data collection that could not be solve. An instance is the lack of available data for certain species. As such, certain assumptions were made to account for these issues. A full list of issues and assumptions with regards to the data collection can be found in the appendix.</w:t>
+      </w:r>
+    </w:p>
+    <w:p>
+      <w:pPr>
+        <w:jc w:val="both"/>
+        <w:rPr>
+          <w:lang w:val="en-GB"/>
+        </w:rPr>
+      </w:pPr>
+    </w:p>
+    <w:p>
+      <w:pPr>
+        <w:jc w:val="both"/>
+        <w:rPr>
+          <w:lang w:val="en-GB"/>
+        </w:rPr>
+      </w:pPr>
+      <w:r>
+        <w:rPr>
+          <w:lang w:val="en-GB"/>
+        </w:rPr>
+        <w:t xml:space="preserve">The </w:t>
       </w:r>
       <w:r>
         <w:rPr>
@@ -16482,20 +17897,67 @@
           <w:bCs/>
           <w:lang w:val="en-GB"/>
         </w:rPr>
+        <w:t>Equation research</w:t>
+      </w:r>
+      <w:r>
+        <w:rPr>
+          <w:lang w:val="en-GB"/>
+        </w:rPr>
+        <w:t xml:space="preserve"> is mostly focused on the equations of the grass growth. The research conducted to find equations is based on literature (Gotelli, N. J. 2008). Transforming grass amount into actual weight so a </w:t>
+      </w:r>
+      <w:r>
+        <w:rPr>
+          <w:noProof/>
+          <w:lang w:val="en-GB"/>
+        </w:rPr>
+        <w:t>comparison</w:t>
+      </w:r>
+      <w:r>
+        <w:rPr>
+          <w:lang w:val="en-GB"/>
+        </w:rPr>
+        <w:t xml:space="preserve"> can be made to the amount of food the herbivores and geese are eating. </w:t>
+      </w:r>
+    </w:p>
+    <w:p>
+      <w:pPr>
+        <w:jc w:val="both"/>
+        <w:rPr>
+          <w:lang w:val="en-GB"/>
+        </w:rPr>
+      </w:pPr>
+      <w:r>
+        <w:rPr>
+          <w:lang w:val="en-GB"/>
+        </w:rPr>
+        <w:t xml:space="preserve">During the project </w:t>
+      </w:r>
+      <w:r>
+        <w:rPr>
+          <w:noProof/>
+          <w:lang w:val="en-GB"/>
+        </w:rPr>
+        <w:t>development,</w:t>
+      </w:r>
+      <w:r>
+        <w:rPr>
+          <w:lang w:val="en-GB"/>
+        </w:rPr>
+        <w:t xml:space="preserve"> several limitations may occur, that could harm the result of the application. Some of those </w:t>
+      </w:r>
+      <w:r>
+        <w:rPr>
+          <w:b/>
+          <w:bCs/>
+          <w:lang w:val="en-GB"/>
+        </w:rPr>
         <w:t>Limitations</w:t>
       </w:r>
       <w:r>
         <w:rPr>
           <w:lang w:val="en-GB"/>
         </w:rPr>
-        <w:t xml:space="preserve"> for this research are the time frame which project needs to be </w:t>
-      </w:r>
-      <w:r>
-        <w:rPr>
-          <w:lang w:val="en-GB"/>
-        </w:rPr>
-        <w:lastRenderedPageBreak/>
-        <w:t>finished. The information availability constraints which might be lacking data or not accurate at all. Another challenge is the interdependence on the other group that is investigating relating variable. This research has limited scope to Oostvaardersplassen preservation.</w:t>
+        <w:t xml:space="preserve"> for this research are the time frame which project needs to be finished. The information availability constraints which might be lacking data or not accurate at all. Another challenge is the interdependence on the other group that is investigating relating variable. This research has limited scope to Oostvaardersplassen preservation.</w:t>
       </w:r>
     </w:p>
     <w:p>
@@ -16587,356 +18049,58 @@
           <w:lang w:val="en-GB"/>
         </w:rPr>
       </w:pPr>
-      <w:r>
-        <w:rPr>
-          <w:lang w:val="en-GB"/>
-        </w:rPr>
-        <w:t>The general conclusion that can be drawn</w:t>
-      </w:r>
-      <w:r>
-        <w:rPr>
-          <w:lang w:val="en-GB"/>
-        </w:rPr>
-        <w:t>,</w:t>
-      </w:r>
-      <w:r>
-        <w:rPr>
-          <w:lang w:val="en-GB"/>
-        </w:rPr>
-        <w:t xml:space="preserve"> </w:t>
-      </w:r>
-      <w:r>
-        <w:rPr>
-          <w:lang w:val="en-GB"/>
-        </w:rPr>
-        <w:t>from this research,</w:t>
-      </w:r>
-      <w:r>
-        <w:rPr>
-          <w:lang w:val="en-GB"/>
-        </w:rPr>
-        <w:t xml:space="preserve"> is </w:t>
-      </w:r>
-      <w:r>
-        <w:rPr>
-          <w:lang w:val="en-GB"/>
-        </w:rPr>
-        <w:t>that</w:t>
-      </w:r>
-      <w:r>
-        <w:rPr>
-          <w:lang w:val="en-GB"/>
-        </w:rPr>
-        <w:t xml:space="preserve"> after about twenty years</w:t>
-      </w:r>
-      <w:r>
-        <w:rPr>
-          <w:lang w:val="en-GB"/>
-        </w:rPr>
-        <w:t>,</w:t>
-      </w:r>
-      <w:r>
-        <w:rPr>
-          <w:lang w:val="en-GB"/>
-        </w:rPr>
-        <w:t xml:space="preserve"> from now, the cows in Oostvaardersplassen will reach extinction</w:t>
-      </w:r>
-      <w:r>
-        <w:rPr>
-          <w:lang w:val="en-GB"/>
-        </w:rPr>
-        <w:t>.</w:t>
-      </w:r>
-      <w:r>
-        <w:rPr>
-          <w:lang w:val="en-GB"/>
-        </w:rPr>
-        <w:t xml:space="preserve"> </w:t>
-      </w:r>
-      <w:r>
-        <w:rPr>
-          <w:lang w:val="en-GB"/>
-        </w:rPr>
-        <w:t>Per</w:t>
-      </w:r>
-      <w:r>
-        <w:rPr>
-          <w:lang w:val="en-GB"/>
-        </w:rPr>
-        <w:t xml:space="preserve"> the </w:t>
-      </w:r>
-      <w:r>
-        <w:rPr>
-          <w:lang w:val="en-GB"/>
-        </w:rPr>
-        <w:t>prediction,</w:t>
-      </w:r>
-      <w:r>
-        <w:rPr>
-          <w:lang w:val="en-GB"/>
-        </w:rPr>
-        <w:t xml:space="preserve"> the cows reach their peak point after seven years, and from that </w:t>
+    </w:p>
+    <w:p>
+      <w:pPr>
+        <w:jc w:val="both"/>
+        <w:rPr>
+          <w:lang w:val="en-GB"/>
+        </w:rPr>
+      </w:pPr>
+      <w:r>
+        <w:rPr>
+          <w:lang w:val="en-GB"/>
+        </w:rPr>
+        <w:t xml:space="preserve">Per the conclusion and the result that was faced, several important recommendations can be made towards the client of Oostvaardersplassen. One of the most important </w:t>
       </w:r>
       <w:r>
         <w:rPr>
           <w:noProof/>
           <w:lang w:val="en-GB"/>
         </w:rPr>
-        <w:t>point</w:t>
+        <w:t>recommendations</w:t>
+      </w:r>
+      <w:r>
+        <w:rPr>
+          <w:lang w:val="en-GB"/>
+        </w:rPr>
+        <w:t xml:space="preserve"> that can be given is to expand the territory of the dry land, and potentially to dry more land to allow cows to reproduce in an open environment. Another suggestion that can be made is to bring more cows to the nature preserve, and considering to get rid of at least half of the deer population. The reason for such can </w:t>
       </w:r>
       <w:r>
         <w:rPr>
           <w:noProof/>
           <w:lang w:val="en-GB"/>
         </w:rPr>
-        <w:t>,</w:t>
-      </w:r>
-      <w:r>
-        <w:rPr>
-          <w:lang w:val="en-GB"/>
-        </w:rPr>
-        <w:t xml:space="preserve"> they</w:t>
-      </w:r>
-      <w:r>
-        <w:rPr>
-          <w:lang w:val="en-GB"/>
-        </w:rPr>
-        <w:t xml:space="preserve"> declin</w:t>
-      </w:r>
-      <w:r>
-        <w:rPr>
-          <w:lang w:val="en-GB"/>
-        </w:rPr>
-        <w:t>e</w:t>
-      </w:r>
-      <w:r>
-        <w:rPr>
-          <w:lang w:val="en-GB"/>
-        </w:rPr>
-        <w:t xml:space="preserve"> downwards towards extinction. Another </w:t>
+        <w:t>explain</w:t>
+      </w:r>
+      <w:r>
+        <w:rPr>
+          <w:lang w:val="en-GB"/>
+        </w:rPr>
+        <w:t xml:space="preserve"> that in</w:t>
       </w:r>
       <w:r>
         <w:rPr>
           <w:noProof/>
           <w:lang w:val="en-GB"/>
         </w:rPr>
-        <w:t>conclusion</w:t>
-      </w:r>
-      <w:r>
-        <w:rPr>
-          <w:lang w:val="en-GB"/>
-        </w:rPr>
-        <w:t xml:space="preserve"> is </w:t>
-      </w:r>
-      <w:r>
-        <w:rPr>
-          <w:lang w:val="en-GB"/>
-        </w:rPr>
-        <w:t>directly related to the deer’s population. The</w:t>
-      </w:r>
-      <w:r>
-        <w:rPr>
-          <w:lang w:val="en-GB"/>
-        </w:rPr>
-        <w:t xml:space="preserve"> deer will keep populate </w:t>
-      </w:r>
-      <w:r>
-        <w:rPr>
-          <w:lang w:val="en-GB"/>
-        </w:rPr>
-        <w:t>if</w:t>
-      </w:r>
-      <w:r>
-        <w:rPr>
-          <w:lang w:val="en-GB"/>
-        </w:rPr>
-        <w:t xml:space="preserve"> they can</w:t>
-      </w:r>
-      <w:r>
-        <w:rPr>
-          <w:lang w:val="en-GB"/>
-        </w:rPr>
-        <w:t>,</w:t>
-      </w:r>
-      <w:r>
-        <w:rPr>
-          <w:lang w:val="en-GB"/>
-        </w:rPr>
-        <w:t xml:space="preserve"> and if </w:t>
-      </w:r>
-      <w:r>
-        <w:rPr>
-          <w:lang w:val="en-GB"/>
-        </w:rPr>
-        <w:t xml:space="preserve">the will not be </w:t>
-      </w:r>
-      <w:r>
-        <w:rPr>
-          <w:lang w:val="en-GB"/>
-        </w:rPr>
-        <w:t>grass an issue in this competition</w:t>
-      </w:r>
-      <w:r>
-        <w:rPr>
-          <w:lang w:val="en-GB"/>
-        </w:rPr>
-        <w:t>.</w:t>
-      </w:r>
-      <w:r>
-        <w:rPr>
-          <w:lang w:val="en-GB"/>
-        </w:rPr>
-        <w:t xml:space="preserve"> </w:t>
-      </w:r>
-      <w:r>
-        <w:rPr>
-          <w:lang w:val="en-GB"/>
-        </w:rPr>
-        <w:t>In relation to</w:t>
-      </w:r>
-      <w:r>
-        <w:rPr>
-          <w:lang w:val="en-GB"/>
-        </w:rPr>
-        <w:t xml:space="preserve"> the graph, the deer population can reproduce in twenty years by </w:t>
-      </w:r>
-      <w:r>
-        <w:rPr>
-          <w:lang w:val="en-GB"/>
-        </w:rPr>
-        <w:t>thirty-four</w:t>
-      </w:r>
-      <w:r>
-        <w:rPr>
-          <w:lang w:val="en-GB"/>
-        </w:rPr>
-        <w:t xml:space="preserve"> times</w:t>
-      </w:r>
-      <w:r>
-        <w:rPr>
-          <w:lang w:val="en-GB"/>
-        </w:rPr>
-        <w:t>. This means that the deer can reach</w:t>
-      </w:r>
-      <w:r>
-        <w:rPr>
-          <w:lang w:val="en-GB"/>
-        </w:rPr>
-        <w:t xml:space="preserve"> i</w:t>
-      </w:r>
-      <w:r>
-        <w:rPr>
-          <w:lang w:val="en-GB"/>
-        </w:rPr>
-        <w:t>t</w:t>
-      </w:r>
-      <w:r>
-        <w:rPr>
-          <w:lang w:val="en-GB"/>
-        </w:rPr>
-        <w:t xml:space="preserve">s </w:t>
-      </w:r>
-      <w:r>
-        <w:rPr>
-          <w:lang w:val="en-GB"/>
-        </w:rPr>
-        <w:t>peak point after twenty years. In contrast to the deer population, w</w:t>
-      </w:r>
-      <w:r>
-        <w:rPr>
-          <w:lang w:val="en-GB"/>
-        </w:rPr>
-        <w:t xml:space="preserve">hen it comes to the horses, the result shows that the horses </w:t>
-      </w:r>
-      <w:r>
-        <w:rPr>
-          <w:lang w:val="en-GB"/>
-        </w:rPr>
-        <w:t xml:space="preserve">are </w:t>
-      </w:r>
-      <w:r>
-        <w:rPr>
-          <w:lang w:val="en-GB"/>
-        </w:rPr>
-        <w:t>reaching their peak point after thirteen years from the prediction day</w:t>
-      </w:r>
-      <w:r>
-        <w:rPr>
-          <w:lang w:val="en-GB"/>
-        </w:rPr>
-        <w:t>. T</w:t>
-      </w:r>
-      <w:r>
-        <w:rPr>
-          <w:lang w:val="en-GB"/>
-        </w:rPr>
-        <w:t xml:space="preserve">hat point </w:t>
-      </w:r>
-      <w:r>
-        <w:rPr>
-          <w:lang w:val="en-GB"/>
-        </w:rPr>
-        <w:t>insinuates a</w:t>
-      </w:r>
-      <w:r>
-        <w:rPr>
-          <w:lang w:val="en-GB"/>
-        </w:rPr>
-        <w:t xml:space="preserve"> slight declining </w:t>
-      </w:r>
-      <w:r>
-        <w:rPr>
-          <w:lang w:val="en-GB"/>
-        </w:rPr>
-        <w:t xml:space="preserve">in the population size </w:t>
-      </w:r>
-      <w:r>
-        <w:rPr>
-          <w:lang w:val="en-GB"/>
-        </w:rPr>
-        <w:t>each year</w:t>
-      </w:r>
-      <w:r>
-        <w:rPr>
-          <w:lang w:val="en-GB"/>
-        </w:rPr>
-        <w:t>,</w:t>
-      </w:r>
-      <w:r>
-        <w:rPr>
-          <w:lang w:val="en-GB"/>
-        </w:rPr>
-        <w:t xml:space="preserve"> but </w:t>
-      </w:r>
-      <w:r>
-        <w:rPr>
-          <w:lang w:val="en-GB"/>
-        </w:rPr>
-        <w:t xml:space="preserve">extinction will not be </w:t>
-      </w:r>
-      <w:r>
-        <w:rPr>
-          <w:lang w:val="en-GB"/>
-        </w:rPr>
-        <w:t>reach</w:t>
-      </w:r>
-      <w:r>
-        <w:rPr>
-          <w:lang w:val="en-GB"/>
-        </w:rPr>
-        <w:t>ed</w:t>
-      </w:r>
-      <w:r>
-        <w:rPr>
-          <w:lang w:val="en-GB"/>
-        </w:rPr>
-        <w:t>.</w:t>
-      </w:r>
-      <w:r>
-        <w:rPr>
-          <w:lang w:val="en-GB"/>
-        </w:rPr>
-        <w:t xml:space="preserve"> </w:t>
+        <w:t xml:space="preserve"> nature</w:t>
+      </w:r>
+      <w:r>
+        <w:rPr>
+          <w:lang w:val="en-GB"/>
+        </w:rPr>
+        <w:t xml:space="preserve"> the deer reproduce too fast, and means that they are taking away an important amount of food from the cows; due to the fact, they share the most surface for food with them cows.</w:t>
       </w:r>
     </w:p>
     <w:p>
@@ -16946,136 +18110,6 @@
           <w:lang w:val="en-GB"/>
         </w:rPr>
       </w:pPr>
-    </w:p>
-    <w:p>
-      <w:pPr>
-        <w:jc w:val="both"/>
-        <w:rPr>
-          <w:lang w:val="en-GB"/>
-        </w:rPr>
-      </w:pPr>
-      <w:r>
-        <w:rPr>
-          <w:lang w:val="en-GB"/>
-        </w:rPr>
-        <w:t xml:space="preserve">Per the conclusion and the result that was faced, several important recommendations can be made towards the client of Oostvaardersplassen. One of the most important </w:t>
-      </w:r>
-      <w:r>
-        <w:rPr>
-          <w:noProof/>
-          <w:lang w:val="en-GB"/>
-        </w:rPr>
-        <w:t>recommendations</w:t>
-      </w:r>
-      <w:r>
-        <w:rPr>
-          <w:lang w:val="en-GB"/>
-        </w:rPr>
-        <w:t xml:space="preserve"> that can be given is to expand the territory of the dry land, and potentially to dry more land to allow cows to reproduce in an open environment. Another suggestion that can be made is to bring more cows to the nature preserve, and considering to get rid of at least half of the deer population. The reason for such can </w:t>
-      </w:r>
-      <w:r>
-        <w:rPr>
-          <w:noProof/>
-          <w:lang w:val="en-GB"/>
-        </w:rPr>
-        <w:t>explain</w:t>
-      </w:r>
-      <w:r>
-        <w:rPr>
-          <w:lang w:val="en-GB"/>
-        </w:rPr>
-        <w:t xml:space="preserve"> that in</w:t>
-      </w:r>
-      <w:r>
-        <w:rPr>
-          <w:noProof/>
-          <w:lang w:val="en-GB"/>
-        </w:rPr>
-        <w:t xml:space="preserve"> nature</w:t>
-      </w:r>
-      <w:r>
-        <w:rPr>
-          <w:lang w:val="en-GB"/>
-        </w:rPr>
-        <w:t xml:space="preserve"> the deer reproduce too fast, and means that they are taking away an important amount of food from the cows; due to the fact, they share the most surface for food with them cows.</w:t>
-      </w:r>
-    </w:p>
-    <w:p>
-      <w:pPr>
-        <w:jc w:val="both"/>
-        <w:rPr>
-          <w:lang w:val="en-GB"/>
-        </w:rPr>
-      </w:pPr>
-    </w:p>
-    <w:p>
-      <w:pPr>
-        <w:jc w:val="both"/>
-        <w:rPr>
-          <w:lang w:val="en-GB"/>
-        </w:rPr>
-      </w:pPr>
-      <w:r>
-        <w:rPr>
-          <w:rFonts w:cstheme="minorHAnsi"/>
-          <w:lang w:val="en-GB"/>
-        </w:rPr>
-        <w:t>A new variable was introduced into this formula which is</w:t>
-      </w:r>
-      <w:r>
-        <w:rPr>
-          <w:rFonts w:cstheme="minorHAnsi"/>
-          <w:lang w:val="en-GB"/>
-        </w:rPr>
-        <w:t xml:space="preserve"> </w:t>
-      </w:r>
-      <w:r>
-        <w:rPr>
-          <w:rFonts w:cstheme="minorHAnsi"/>
-          <w:lang w:val="en-GB"/>
-        </w:rPr>
-        <w:t>t</w:t>
-      </w:r>
-      <w:r>
-        <w:rPr>
-          <w:rFonts w:cstheme="minorHAnsi"/>
-          <w:lang w:val="en-GB"/>
-        </w:rPr>
-        <w:t>he grass,</w:t>
-      </w:r>
-      <w:r>
-        <w:rPr>
-          <w:rFonts w:cstheme="minorHAnsi"/>
-          <w:lang w:val="en-GB"/>
-        </w:rPr>
-        <w:t xml:space="preserve"> in order</w:t>
-      </w:r>
-      <w:r>
-        <w:rPr>
-          <w:rFonts w:cstheme="minorHAnsi"/>
-          <w:lang w:val="en-GB"/>
-        </w:rPr>
-        <w:t xml:space="preserve"> to test the effect of the grass on the herbivores living there. The improved formula now takes the grass consumption of the herbivores together with the available grass in </w:t>
-      </w:r>
-      <w:r>
-        <w:rPr>
-          <w:lang w:val="en-GB"/>
-        </w:rPr>
-        <w:t xml:space="preserve">Oostvaardersplassen. To test the effect of how animal populations, change, because of grass availability, the application needs to confirm all the inputs given. Then the system will use the formula to predict each year, protracted until there is no available grass to be consumed. The application will draw a graph of the effect of the grass availability on the herbivores, showing the effect on the </w:t>
-      </w:r>
-      <w:r>
-        <w:rPr>
-          <w:noProof/>
-          <w:lang w:val="en-GB"/>
-        </w:rPr>
-        <w:t>population</w:t>
-      </w:r>
-      <w:r>
-        <w:rPr>
-          <w:lang w:val="en-GB"/>
-        </w:rPr>
-        <w:t xml:space="preserve"> over years if there is available grass to consume. Therefore, the application will not continue the prediction for the rest of the years where there is no available grass to consume by the herbivores. Which means that starvation will be reached by the animals.</w:t>
-      </w:r>
     </w:p>
     <w:p>
       <w:pPr>
@@ -17088,15 +18122,14 @@
           <w:lang w:val="en-GB"/>
         </w:rPr>
       </w:pPr>
-      <w:bookmarkStart w:id="33" w:name="_Toc472274008"/>
-      <w:r>
-        <w:rPr>
-          <w:lang w:val="en-GB"/>
-        </w:rPr>
-        <w:lastRenderedPageBreak/>
+      <w:bookmarkStart w:id="36" w:name="_Toc472284736"/>
+      <w:r>
+        <w:rPr>
+          <w:lang w:val="en-GB"/>
+        </w:rPr>
         <w:t>Discussions</w:t>
       </w:r>
-      <w:bookmarkEnd w:id="33"/>
+      <w:bookmarkEnd w:id="36"/>
     </w:p>
     <w:p>
       <w:pPr>
@@ -17294,6 +18327,7 @@
         <w:rPr>
           <w:lang w:val="en-GB"/>
         </w:rPr>
+        <w:lastRenderedPageBreak/>
         <w:t>By using the dietary information from other locations.</w:t>
       </w:r>
     </w:p>
@@ -17550,7 +18584,7 @@
           <w:lang w:val="en-GB"/>
         </w:rPr>
       </w:pPr>
-      <w:bookmarkStart w:id="34" w:name="_Toc472274009"/>
+      <w:bookmarkStart w:id="37" w:name="_Toc472284737"/>
       <w:r>
         <w:rPr>
           <w:lang w:val="en-GB"/>
@@ -17558,7 +18592,7 @@
         <w:lastRenderedPageBreak/>
         <w:t>Bibliographies</w:t>
       </w:r>
-      <w:bookmarkEnd w:id="34"/>
+      <w:bookmarkEnd w:id="37"/>
     </w:p>
     <w:p>
       <w:pPr>
@@ -17579,7 +18613,7 @@
         </w:rPr>
         <w:t xml:space="preserve">(n.d.). Retrieved November 23, 2016, from </w:t>
       </w:r>
-      <w:hyperlink r:id="rId20" w:history="1">
+      <w:hyperlink r:id="rId22" w:history="1">
         <w:r>
           <w:rPr>
             <w:rStyle w:val="Hyperlink"/>
@@ -17630,7 +18664,7 @@
         </w:rPr>
         <w:t xml:space="preserve">Intake requirements. (n.d.). Retrieved January 06, 2017, from </w:t>
       </w:r>
-      <w:hyperlink r:id="rId21" w:history="1">
+      <w:hyperlink r:id="rId23" w:history="1">
         <w:r>
           <w:rPr>
             <w:rStyle w:val="Hyperlink"/>
@@ -17688,7 +18722,7 @@
         </w:rPr>
         <w:t xml:space="preserve">. Retrieved from </w:t>
       </w:r>
-      <w:hyperlink r:id="rId22" w:history="1">
+      <w:hyperlink r:id="rId24" w:history="1">
         <w:r>
           <w:rPr>
             <w:rStyle w:val="Hyperlink"/>
@@ -17719,7 +18753,7 @@
         </w:rPr>
         <w:t xml:space="preserve">SARAH, R. N. (2016). Nutritional requirements of horses - management and nutrition - veterinary manual. Retrieved January 6, 2017, from </w:t>
       </w:r>
-      <w:hyperlink r:id="rId23" w:history="1">
+      <w:hyperlink r:id="rId25" w:history="1">
         <w:r>
           <w:rPr>
             <w:rStyle w:val="Hyperlink"/>
@@ -17751,7 +18785,7 @@
         </w:rPr>
         <w:t xml:space="preserve">. (2017). How much grass does a cow eat each day? Retrieved January 6, 2017, from </w:t>
       </w:r>
-      <w:hyperlink r:id="rId24" w:history="1">
+      <w:hyperlink r:id="rId26" w:history="1">
         <w:r>
           <w:rPr>
             <w:rStyle w:val="Hyperlink"/>
@@ -17779,7 +18813,7 @@
         </w:rPr>
         <w:t xml:space="preserve">E . Joyner, D., N. Jacobson, B., &amp; D. ARTHUR, R. Retrieved January 1, 2017, from Nutritional characteristics of grains fed to Canada Geese, </w:t>
       </w:r>
-      <w:hyperlink r:id="rId25" w:history="1">
+      <w:hyperlink r:id="rId27" w:history="1">
         <w:r>
           <w:rPr>
             <w:rStyle w:val="Hyperlink"/>
@@ -17837,7 +18871,7 @@
         </w:rPr>
         <w:t xml:space="preserve">(961), 332-340. Retrieved from </w:t>
       </w:r>
-      <w:hyperlink r:id="rId26" w:history="1">
+      <w:hyperlink r:id="rId28" w:history="1">
         <w:r>
           <w:rPr>
             <w:rStyle w:val="Hyperlink"/>
@@ -17859,7 +18893,7 @@
         </w:rPr>
         <w:t xml:space="preserve">Co, F. G. Sod installation | Fulton, Arkansas | Fulton grass Co. Retrieved January 8, 2017, from </w:t>
       </w:r>
-      <w:hyperlink r:id="rId27" w:history="1">
+      <w:hyperlink r:id="rId29" w:history="1">
         <w:r>
           <w:rPr>
             <w:rStyle w:val="Hyperlink"/>
@@ -17894,7 +18928,7 @@
       <w:r>
         <w:t xml:space="preserve">40.1 (1987): 60. Web. &lt; </w:t>
       </w:r>
-      <w:hyperlink r:id="rId28" w:history="1">
+      <w:hyperlink r:id="rId30" w:history="1">
         <w:r>
           <w:rPr>
             <w:rStyle w:val="Hyperlink"/>
@@ -17926,7 +18960,7 @@
       <w:r>
         <w:t xml:space="preserve"> &lt;</w:t>
       </w:r>
-      <w:hyperlink r:id="rId29" w:history="1">
+      <w:hyperlink r:id="rId31" w:history="1">
         <w:r>
           <w:rPr>
             <w:rStyle w:val="Hyperlink"/>
@@ -17960,7 +18994,7 @@
         </w:rPr>
         <w:t>&lt;</w:t>
       </w:r>
-      <w:hyperlink r:id="rId30" w:history="1">
+      <w:hyperlink r:id="rId32" w:history="1">
         <w:r>
           <w:rPr>
             <w:rStyle w:val="Hyperlink"/>
@@ -18043,7 +19077,7 @@
         </w:rPr>
         <w:t>&lt;</w:t>
       </w:r>
-      <w:hyperlink r:id="rId31" w:history="1">
+      <w:hyperlink r:id="rId33" w:history="1">
         <w:r>
           <w:rPr>
             <w:rStyle w:val="Hyperlink"/>
@@ -18090,7 +19124,7 @@
       <w:r>
         <w:t xml:space="preserve">. N.p., n.d. Web. Dec. 2016. </w:t>
       </w:r>
-      <w:hyperlink r:id="rId32" w:history="1">
+      <w:hyperlink r:id="rId34" w:history="1">
         <w:r>
           <w:rPr>
             <w:rStyle w:val="Hyperlink"/>
@@ -18130,7 +19164,7 @@
           <w:lang w:val="en-GB"/>
         </w:rPr>
       </w:pPr>
-      <w:bookmarkStart w:id="35" w:name="_Toc472274010"/>
+      <w:bookmarkStart w:id="38" w:name="_Toc472284738"/>
       <w:r>
         <w:rPr>
           <w:lang w:val="en-GB"/>
@@ -18138,7 +19172,7 @@
         <w:lastRenderedPageBreak/>
         <w:t>Appendices</w:t>
       </w:r>
-      <w:bookmarkEnd w:id="35"/>
+      <w:bookmarkEnd w:id="38"/>
     </w:p>
     <w:p>
       <w:pPr>
@@ -18147,7 +19181,7 @@
           <w:lang w:val="en-GB"/>
         </w:rPr>
       </w:pPr>
-      <w:bookmarkStart w:id="36" w:name="_Toc472274011"/>
+      <w:bookmarkStart w:id="39" w:name="_Toc472284739"/>
       <w:r>
         <w:rPr>
           <w:lang w:val="en-GB"/>
@@ -18166,7 +19200,7 @@
         </w:rPr>
         <w:t>Competition Coefficient Calculations</w:t>
       </w:r>
-      <w:bookmarkEnd w:id="36"/>
+      <w:bookmarkEnd w:id="39"/>
     </w:p>
     <w:p>
       <w:pPr>
@@ -22644,7 +23678,7 @@
           <w:lang w:val="en-GB"/>
         </w:rPr>
       </w:pPr>
-      <w:bookmarkStart w:id="37" w:name="_Toc472274012"/>
+      <w:bookmarkStart w:id="40" w:name="_Toc472284740"/>
       <w:r>
         <w:rPr>
           <w:lang w:val="en-GB"/>
@@ -22664,7 +23698,7 @@
         </w:rPr>
         <w:t>UML Diagrams</w:t>
       </w:r>
-      <w:bookmarkEnd w:id="37"/>
+      <w:bookmarkEnd w:id="40"/>
     </w:p>
     <w:p>
       <w:pPr>
@@ -22721,7 +23755,7 @@
                     </pic:cNvPicPr>
                   </pic:nvPicPr>
                   <pic:blipFill>
-                    <a:blip r:embed="rId13">
+                    <a:blip r:embed="rId14">
                       <a:extLst>
                         <a:ext uri="{28A0092B-C50C-407E-A947-70E740481C1C}">
                           <a14:useLocalDpi xmlns:a14="http://schemas.microsoft.com/office/drawing/2010/main" val="0"/>
@@ -22767,41 +23801,45 @@
           <w:sz w:val="36"/>
           <w:lang w:val="en-GB"/>
         </w:rPr>
+        <w:br w:type="page"/>
+      </w:r>
+    </w:p>
+    <w:p>
+      <w:pPr>
+        <w:rPr>
+          <w:b/>
+          <w:sz w:val="36"/>
+          <w:lang w:val="en-GB"/>
+        </w:rPr>
+      </w:pPr>
+      <w:r>
+        <w:rPr>
+          <w:b/>
+          <w:sz w:val="36"/>
+          <w:lang w:val="en-GB"/>
+        </w:rPr>
+        <w:lastRenderedPageBreak/>
         <w:t>Domain Model</w:t>
       </w:r>
     </w:p>
     <w:p>
       <w:pPr>
         <w:rPr>
-          <w:lang w:val="en-GB"/>
-        </w:rPr>
-      </w:pPr>
-      <w:r>
-        <w:rPr>
+          <w:b/>
+          <w:lang w:val="en-GB"/>
+        </w:rPr>
+      </w:pPr>
+      <w:r>
+        <w:rPr>
+          <w:b/>
           <w:noProof/>
           <w:lang w:eastAsia="en-CA"/>
         </w:rPr>
         <w:drawing>
-          <wp:anchor distT="0" distB="0" distL="114300" distR="114300" simplePos="0" relativeHeight="251665408" behindDoc="1" locked="0" layoutInCell="1" allowOverlap="1" wp14:anchorId="5BB533BF" wp14:editId="0FC1B7ED">
-            <wp:simplePos x="0" y="0"/>
-            <wp:positionH relativeFrom="margin">
-              <wp:posOffset>386080</wp:posOffset>
-            </wp:positionH>
-            <wp:positionV relativeFrom="paragraph">
-              <wp:posOffset>3810</wp:posOffset>
-            </wp:positionV>
-            <wp:extent cx="4971415" cy="799465"/>
-            <wp:effectExtent l="0" t="0" r="635" b="635"/>
-            <wp:wrapTight wrapText="bothSides">
-              <wp:wrapPolygon edited="0">
-                <wp:start x="0" y="0"/>
-                <wp:lineTo x="0" y="21102"/>
-                <wp:lineTo x="21520" y="21102"/>
-                <wp:lineTo x="21520" y="0"/>
-                <wp:lineTo x="0" y="0"/>
-              </wp:wrapPolygon>
-            </wp:wrapTight>
-            <wp:docPr id="3" name="Picture 3"/>
+          <wp:inline distT="0" distB="0" distL="0" distR="0" wp14:anchorId="617FC44D" wp14:editId="693A17D1">
+            <wp:extent cx="4733925" cy="4067175"/>
+            <wp:effectExtent l="0" t="0" r="9525" b="9525"/>
+            <wp:docPr id="23" name="Picture 23" descr="C:\Users\Owner\AppData\Roaming\Skype\semida.andreicha\media_messaging\media_cache_v3\^6C19329FCA7A73827957A606FAF85F1776D122B762E901AFB4^pimgpsh_fullsize_distr.jpg"/>
             <wp:cNvGraphicFramePr>
               <a:graphicFrameLocks xmlns:a="http://schemas.openxmlformats.org/drawingml/2006/main" noChangeAspect="1"/>
             </wp:cNvGraphicFramePr>
@@ -22809,73 +23847,50 @@
               <a:graphicData uri="http://schemas.openxmlformats.org/drawingml/2006/picture">
                 <pic:pic xmlns:pic="http://schemas.openxmlformats.org/drawingml/2006/picture">
                   <pic:nvPicPr>
-                    <pic:cNvPr id="1" name=""/>
-                    <pic:cNvPicPr/>
+                    <pic:cNvPr id="0" name="Picture 18" descr="C:\Users\Owner\AppData\Roaming\Skype\semida.andreicha\media_messaging\media_cache_v3\^6C19329FCA7A73827957A606FAF85F1776D122B762E901AFB4^pimgpsh_fullsize_distr.jpg"/>
+                    <pic:cNvPicPr>
+                      <a:picLocks noChangeAspect="1" noChangeArrowheads="1"/>
+                    </pic:cNvPicPr>
                   </pic:nvPicPr>
                   <pic:blipFill>
-                    <a:blip r:embed="rId33">
+                    <a:blip r:embed="rId13">
                       <a:extLst>
                         <a:ext uri="{28A0092B-C50C-407E-A947-70E740481C1C}">
                           <a14:useLocalDpi xmlns:a14="http://schemas.microsoft.com/office/drawing/2010/main" val="0"/>
                         </a:ext>
                       </a:extLst>
                     </a:blip>
+                    <a:srcRect/>
                     <a:stretch>
                       <a:fillRect/>
                     </a:stretch>
                   </pic:blipFill>
-                  <pic:spPr>
+                  <pic:spPr bwMode="auto">
                     <a:xfrm>
                       <a:off x="0" y="0"/>
-                      <a:ext cx="4971415" cy="799465"/>
+                      <a:ext cx="4733925" cy="4067175"/>
                     </a:xfrm>
                     <a:prstGeom prst="rect">
                       <a:avLst/>
                     </a:prstGeom>
+                    <a:noFill/>
+                    <a:ln>
+                      <a:noFill/>
+                    </a:ln>
                   </pic:spPr>
                 </pic:pic>
               </a:graphicData>
             </a:graphic>
-          </wp:anchor>
+          </wp:inline>
         </w:drawing>
       </w:r>
-    </w:p>
-    <w:p>
-      <w:pPr>
-        <w:rPr>
-          <w:lang w:val="en-GB"/>
-        </w:rPr>
-      </w:pPr>
-    </w:p>
-    <w:p>
-      <w:pPr>
+      <w:r>
         <w:rPr>
           <w:b/>
           <w:lang w:val="en-GB"/>
         </w:rPr>
-      </w:pPr>
-      <w:r>
-        <w:rPr>
-          <w:color w:val="FF0000"/>
-          <w:lang w:val="en-GB"/>
-        </w:rPr>
-        <w:t>Whatever this is, it is not a domain model.</w:t>
-      </w:r>
-      <w:r>
-        <w:rPr>
-          <w:b/>
-          <w:lang w:val="en-GB"/>
-        </w:rPr>
         <w:t xml:space="preserve"> </w:t>
       </w:r>
-    </w:p>
-    <w:p>
-      <w:pPr>
-        <w:rPr>
-          <w:b/>
-          <w:lang w:val="en-GB"/>
-        </w:rPr>
-      </w:pPr>
       <w:r>
         <w:rPr>
           <w:b/>
@@ -23043,7 +24058,7 @@
                     </pic:cNvPicPr>
                   </pic:nvPicPr>
                   <pic:blipFill>
-                    <a:blip r:embed="rId15">
+                    <a:blip r:embed="rId16">
                       <a:extLst>
                         <a:ext uri="{28A0092B-C50C-407E-A947-70E740481C1C}">
                           <a14:useLocalDpi xmlns:a14="http://schemas.microsoft.com/office/drawing/2010/main" val="0"/>
@@ -23076,7 +24091,7 @@
       </w:r>
     </w:p>
     <w:sectPr>
-      <w:footerReference w:type="default" r:id="rId34"/>
+      <w:footerReference w:type="default" r:id="rId35"/>
       <w:pgSz w:w="11906" w:h="16838" w:code="9"/>
       <w:pgMar w:top="1440" w:right="1440" w:bottom="1440" w:left="1440" w:header="708" w:footer="708" w:gutter="0"/>
       <w:pgNumType w:start="0"/>
@@ -23255,7 +24270,7 @@
                 <w:bCs/>
                 <w:noProof/>
               </w:rPr>
-              <w:t>16</w:t>
+              <w:t>19</w:t>
             </w:r>
             <w:r>
               <w:rPr>
@@ -23300,7 +24315,7 @@
                 <w:bCs/>
                 <w:noProof/>
               </w:rPr>
-              <w:t>25</w:t>
+              <w:t>29</w:t>
             </w:r>
             <w:r>
               <w:rPr>
@@ -26231,6 +27246,18 @@
   </w:num>
   <w:num w:numId="24">
     <w:abstractNumId w:val="7"/>
+    <w:lvlOverride w:ilvl="0"/>
+    <w:lvlOverride w:ilvl="1"/>
+    <w:lvlOverride w:ilvl="2"/>
+    <w:lvlOverride w:ilvl="3"/>
+    <w:lvlOverride w:ilvl="4"/>
+    <w:lvlOverride w:ilvl="5"/>
+    <w:lvlOverride w:ilvl="6"/>
+    <w:lvlOverride w:ilvl="7"/>
+    <w:lvlOverride w:ilvl="8"/>
+  </w:num>
+  <w:num w:numId="25">
+    <w:abstractNumId w:val="16"/>
     <w:lvlOverride w:ilvl="0"/>
     <w:lvlOverride w:ilvl="1"/>
     <w:lvlOverride w:ilvl="2"/>
@@ -28121,7 +29148,7 @@
 </file>
 
 <file path=customXml/itemProps2.xml><?xml version="1.0" encoding="utf-8"?>
-<ds:datastoreItem xmlns:ds="http://schemas.openxmlformats.org/officeDocument/2006/customXml" ds:itemID="{95087D59-68BC-4B2C-9B73-39B6418F491B}">
+<ds:datastoreItem xmlns:ds="http://schemas.openxmlformats.org/officeDocument/2006/customXml" ds:itemID="{F248EFEA-6CB8-46F1-AA5D-C0B07B96D5C1}">
   <ds:schemaRefs>
     <ds:schemaRef ds:uri="http://schemas.openxmlformats.org/officeDocument/2006/bibliography"/>
   </ds:schemaRefs>

</xml_diff>

<commit_message>
version 16 (sub q 4 answered)
</commit_message>
<xml_diff>
--- a/Week_8/ResearchReportProgress/-version Final report group 2 - with feedback - edited.docx
+++ b/Week_8/ResearchReportProgress/-version Final report group 2 - with feedback - edited.docx
@@ -848,7 +848,7 @@
                                         <w:sz w:val="64"/>
                                         <w:szCs w:val="64"/>
                                       </w:rPr>
-                                      <w:t>5</w:t>
+                                      <w:t>6</w:t>
                                     </w:r>
                                   </w:sdtContent>
                                 </w:sdt>
@@ -969,7 +969,7 @@
                                   <w:sz w:val="64"/>
                                   <w:szCs w:val="64"/>
                                 </w:rPr>
-                                <w:t>5</w:t>
+                                <w:t>6</w:t>
                               </w:r>
                             </w:sdtContent>
                           </w:sdt>
@@ -6245,16 +6245,7 @@
           <w:i/>
           <w:lang w:val="en-GB"/>
         </w:rPr>
-        <w:t xml:space="preserve">value </w:t>
-      </w:r>
-      <w:commentRangeStart w:id="13"/>
-      <w:r>
-        <w:rPr>
-          <w:rFonts w:eastAsiaTheme="minorEastAsia"/>
-          <w:i/>
-          <w:lang w:val="en-GB"/>
-        </w:rPr>
-        <w:t>of</w:t>
+        <w:t>value of</w:t>
       </w:r>
       <w:r>
         <w:rPr>
@@ -6286,14 +6277,6 @@
           <w:lang w:val="en-GB"/>
         </w:rPr>
         <w:t xml:space="preserve"> </w:t>
-      </w:r>
-      <w:commentRangeEnd w:id="13"/>
-      <w:r>
-        <w:rPr>
-          <w:rStyle w:val="CommentReference"/>
-          <w:lang w:val="en-GB"/>
-        </w:rPr>
-        <w:commentReference w:id="13"/>
       </w:r>
       <w:r>
         <w:rPr>
@@ -7365,13 +7348,6 @@
       </w:r>
       <w:r>
         <w:rPr>
-          <w:vertAlign w:val="superscript"/>
-          <w:lang w:val="en-GB"/>
-        </w:rPr>
-        <w:t>7.7</w:t>
-      </w:r>
-      <w:r>
-        <w:rPr>
           <w:lang w:val="en-GB"/>
         </w:rPr>
         <w:t xml:space="preserve"> (Schoener, T. 1974)</w:t>
@@ -8547,7 +8523,7 @@
           <w:lang w:val="en-GB"/>
         </w:rPr>
       </w:pPr>
-      <w:bookmarkStart w:id="14" w:name="_Toc472284724"/>
+      <w:bookmarkStart w:id="13" w:name="_Toc472284724"/>
       <w:r>
         <w:rPr>
           <w:lang w:val="en-GB"/>
@@ -8560,7 +8536,7 @@
         </w:rPr>
         <w:t>Software Development</w:t>
       </w:r>
-      <w:bookmarkEnd w:id="14"/>
+      <w:bookmarkEnd w:id="13"/>
     </w:p>
     <w:p>
       <w:pPr>
@@ -9450,7 +9426,31 @@
         <w:t>goals or intentions are expressed in every step of the basic flow or extensions. </w:t>
       </w:r>
       <w:r>
-        <w:t>The use case description, for this research paper, has only the “happy path”, which means that it is only been taken in consideration a success scenario. The use case description is found under Description 3.1.</w:t>
+        <w:t xml:space="preserve">The use case description, for this research paper, has </w:t>
+      </w:r>
+      <w:r>
+        <w:t>a</w:t>
+      </w:r>
+      <w:r>
+        <w:t xml:space="preserve"> “happ</w:t>
+      </w:r>
+      <w:r>
+        <w:t xml:space="preserve">y path”, which means that it has </w:t>
+      </w:r>
+      <w:r>
+        <w:t xml:space="preserve">been taken in consideration a success scenario. </w:t>
+      </w:r>
+      <w:r>
+        <w:t xml:space="preserve">Also some alternative flows are provided, these derive from the success scenario and are the ones which help run the application when </w:t>
+      </w:r>
+      <w:r>
+        <w:t>either a system fail has occurred or user input is not valid</w:t>
+      </w:r>
+      <w:r>
+        <w:t xml:space="preserve">. </w:t>
+      </w:r>
+      <w:r>
+        <w:t>The use case description is found under Description 3.1.</w:t>
       </w:r>
     </w:p>
     <w:p>
@@ -9574,9 +9574,9 @@
                 <w:szCs w:val="26"/>
               </w:rPr>
             </w:pPr>
-            <w:bookmarkStart w:id="15" w:name="_Toc472204633"/>
-            <w:bookmarkStart w:id="16" w:name="_Toc472273997"/>
-            <w:bookmarkStart w:id="17" w:name="_Toc472284725"/>
+            <w:bookmarkStart w:id="14" w:name="_Toc472204633"/>
+            <w:bookmarkStart w:id="15" w:name="_Toc472273997"/>
+            <w:bookmarkStart w:id="16" w:name="_Toc472284725"/>
             <w:r>
               <w:rPr>
                 <w:rFonts w:ascii="Calibri Light" w:eastAsia="Times New Roman" w:hAnsi="Calibri Light" w:cs="Times New Roman"/>
@@ -9586,9 +9586,9 @@
               </w:rPr>
               <w:t>Stakeholder and Interests:</w:t>
             </w:r>
+            <w:bookmarkEnd w:id="14"/>
             <w:bookmarkEnd w:id="15"/>
             <w:bookmarkEnd w:id="16"/>
-            <w:bookmarkEnd w:id="17"/>
             <w:r>
               <w:rPr>
                 <w:rFonts w:ascii="Calibri Light" w:eastAsia="Times New Roman" w:hAnsi="Calibri Light" w:cs="Times New Roman"/>
@@ -9650,9 +9650,9 @@
                 <w:szCs w:val="26"/>
               </w:rPr>
             </w:pPr>
-            <w:bookmarkStart w:id="18" w:name="_Toc472204634"/>
-            <w:bookmarkStart w:id="19" w:name="_Toc472273998"/>
-            <w:bookmarkStart w:id="20" w:name="_Toc472284726"/>
+            <w:bookmarkStart w:id="17" w:name="_Toc472204634"/>
+            <w:bookmarkStart w:id="18" w:name="_Toc472273998"/>
+            <w:bookmarkStart w:id="19" w:name="_Toc472284726"/>
             <w:r>
               <w:rPr>
                 <w:rFonts w:ascii="Calibri Light" w:eastAsia="Times New Roman" w:hAnsi="Calibri Light" w:cs="Times New Roman"/>
@@ -9662,9 +9662,9 @@
               </w:rPr>
               <w:t>Precondition:</w:t>
             </w:r>
+            <w:bookmarkEnd w:id="17"/>
             <w:bookmarkEnd w:id="18"/>
             <w:bookmarkEnd w:id="19"/>
-            <w:bookmarkEnd w:id="20"/>
           </w:p>
           <w:p>
             <w:pPr>
@@ -9693,9 +9693,9 @@
                 <w:szCs w:val="26"/>
               </w:rPr>
             </w:pPr>
-            <w:bookmarkStart w:id="21" w:name="_Toc472204635"/>
-            <w:bookmarkStart w:id="22" w:name="_Toc472273999"/>
-            <w:bookmarkStart w:id="23" w:name="_Toc472284727"/>
+            <w:bookmarkStart w:id="20" w:name="_Toc472204635"/>
+            <w:bookmarkStart w:id="21" w:name="_Toc472273999"/>
+            <w:bookmarkStart w:id="22" w:name="_Toc472284727"/>
             <w:r>
               <w:rPr>
                 <w:rFonts w:ascii="Calibri Light" w:eastAsia="Times New Roman" w:hAnsi="Calibri Light" w:cs="Times New Roman"/>
@@ -9705,9 +9705,9 @@
               </w:rPr>
               <w:t>Post-condition:</w:t>
             </w:r>
+            <w:bookmarkEnd w:id="20"/>
             <w:bookmarkEnd w:id="21"/>
             <w:bookmarkEnd w:id="22"/>
-            <w:bookmarkEnd w:id="23"/>
           </w:p>
           <w:p>
             <w:pPr>
@@ -9736,9 +9736,9 @@
                 <w:szCs w:val="26"/>
               </w:rPr>
             </w:pPr>
-            <w:bookmarkStart w:id="24" w:name="_Toc472204636"/>
-            <w:bookmarkStart w:id="25" w:name="_Toc472274000"/>
-            <w:bookmarkStart w:id="26" w:name="_Toc472284728"/>
+            <w:bookmarkStart w:id="23" w:name="_Toc472204636"/>
+            <w:bookmarkStart w:id="24" w:name="_Toc472274000"/>
+            <w:bookmarkStart w:id="25" w:name="_Toc472284728"/>
             <w:r>
               <w:rPr>
                 <w:rFonts w:ascii="Calibri Light" w:eastAsia="Times New Roman" w:hAnsi="Calibri Light" w:cs="Times New Roman"/>
@@ -9748,9 +9748,9 @@
               </w:rPr>
               <w:t>Main Success Scenario:</w:t>
             </w:r>
+            <w:bookmarkEnd w:id="23"/>
             <w:bookmarkEnd w:id="24"/>
             <w:bookmarkEnd w:id="25"/>
-            <w:bookmarkEnd w:id="26"/>
           </w:p>
           <w:p>
             <w:pPr>
@@ -11110,7 +11110,7 @@
           <w:lang w:val="en-GB"/>
         </w:rPr>
       </w:pPr>
-      <w:bookmarkStart w:id="27" w:name="_Toc472284729"/>
+      <w:bookmarkStart w:id="26" w:name="_Toc472284729"/>
       <w:r>
         <w:rPr>
           <w:lang w:val="en-GB"/>
@@ -11123,7 +11123,7 @@
         </w:rPr>
         <w:t>Connection</w:t>
       </w:r>
-      <w:bookmarkEnd w:id="27"/>
+      <w:bookmarkEnd w:id="26"/>
     </w:p>
     <w:p>
       <w:pPr>
@@ -11296,16 +11296,16 @@
           <w:lang w:val="en-GB"/>
         </w:rPr>
       </w:pPr>
-      <w:bookmarkStart w:id="28" w:name="_Toc471584152"/>
-      <w:bookmarkStart w:id="29" w:name="_Toc472284730"/>
+      <w:bookmarkStart w:id="27" w:name="_Toc471584152"/>
+      <w:bookmarkStart w:id="28" w:name="_Toc472284730"/>
       <w:r>
         <w:rPr>
           <w:lang w:val="en-GB"/>
         </w:rPr>
         <w:t>Results</w:t>
       </w:r>
+      <w:bookmarkEnd w:id="27"/>
       <w:bookmarkEnd w:id="28"/>
-      <w:bookmarkEnd w:id="29"/>
     </w:p>
     <w:p>
       <w:pPr>
@@ -11390,7 +11390,7 @@
           <w:lang w:val="en-GB"/>
         </w:rPr>
       </w:pPr>
-      <w:bookmarkStart w:id="30" w:name="_Toc472284731"/>
+      <w:bookmarkStart w:id="29" w:name="_Toc472284731"/>
       <w:r>
         <w:rPr>
           <w:lang w:val="en-GB"/>
@@ -11403,7 +11403,7 @@
         </w:rPr>
         <w:t>Data Collection</w:t>
       </w:r>
-      <w:bookmarkEnd w:id="30"/>
+      <w:bookmarkEnd w:id="29"/>
     </w:p>
     <w:p>
       <w:pPr>
@@ -12993,14 +12993,14 @@
           <w:lang w:val="en-GB"/>
         </w:rPr>
       </w:pPr>
-      <w:bookmarkStart w:id="31" w:name="_Toc472284732"/>
+      <w:bookmarkStart w:id="30" w:name="_Toc472284732"/>
       <w:r>
         <w:rPr>
           <w:lang w:val="en-GB"/>
         </w:rPr>
         <w:t>Results Mathematical Model</w:t>
       </w:r>
-      <w:bookmarkEnd w:id="31"/>
+      <w:bookmarkEnd w:id="30"/>
     </w:p>
     <w:p>
       <w:pPr>
@@ -13370,6 +13370,103 @@
     </w:p>
     <w:p>
       <w:pPr>
+        <w:jc w:val="both"/>
+        <w:rPr>
+          <w:lang w:val="en-GB"/>
+        </w:rPr>
+      </w:pPr>
+      <w:r>
+        <w:rPr>
+          <w:lang w:val="en-GB"/>
+        </w:rPr>
+        <w:t xml:space="preserve">After running several tests with the formula of the </w:t>
+      </w:r>
+      <w:r>
+        <w:rPr>
+          <w:rFonts w:cstheme="minorHAnsi"/>
+          <w:lang w:val="en-GB"/>
+        </w:rPr>
+        <w:t>competitive Lotka-Volterra model together with new introduced variable G (Grass), several results were discovered</w:t>
+      </w:r>
+      <w:r>
+        <w:rPr>
+          <w:lang w:val="en-GB"/>
+        </w:rPr>
+        <w:t xml:space="preserve">. On one hand, the result </w:t>
+      </w:r>
+      <w:r>
+        <w:rPr>
+          <w:noProof/>
+          <w:lang w:val="en-GB"/>
+        </w:rPr>
+        <w:t>was</w:t>
+      </w:r>
+      <w:r>
+        <w:rPr>
+          <w:lang w:val="en-GB"/>
+        </w:rPr>
+        <w:t xml:space="preserve"> showing that cows are reaching adjacent to extinction, after about twenty years from the prediction date. On the other hand, the deer population is reproducing at a much greater speed than any other herbivore. In the first five years, the deer reproduce slower, </w:t>
+      </w:r>
+      <w:r>
+        <w:rPr>
+          <w:noProof/>
+          <w:lang w:val="en-GB"/>
+        </w:rPr>
+        <w:t>however,</w:t>
+      </w:r>
+      <w:r>
+        <w:rPr>
+          <w:lang w:val="en-GB"/>
+        </w:rPr>
+        <w:t xml:space="preserve"> after those five </w:t>
+      </w:r>
+      <w:r>
+        <w:rPr>
+          <w:noProof/>
+          <w:lang w:val="en-GB"/>
+        </w:rPr>
+        <w:t>years,</w:t>
+      </w:r>
+      <w:r>
+        <w:rPr>
+          <w:lang w:val="en-GB"/>
+        </w:rPr>
+        <w:t xml:space="preserve"> they start to take over the area of the nature preserve. This means that after fifteen years the deer population </w:t>
+      </w:r>
+      <w:r>
+        <w:rPr>
+          <w:noProof/>
+          <w:lang w:val="en-GB"/>
+        </w:rPr>
+        <w:t>becomes</w:t>
+      </w:r>
+      <w:r>
+        <w:rPr>
+          <w:lang w:val="en-GB"/>
+        </w:rPr>
+        <w:t xml:space="preserve"> four times greater than the first five years. Unlike the two herbivores, the horses start to decline downwards after a period of thirteen years.</w:t>
+      </w:r>
+      <w:r>
+        <w:rPr>
+          <w:lang w:val="en-GB"/>
+        </w:rPr>
+        <w:t xml:space="preserve"> </w:t>
+      </w:r>
+      <w:r>
+        <w:rPr>
+          <w:lang w:val="en-GB"/>
+        </w:rPr>
+        <w:t>One of the only things the application itself can’t predict is the weather effects, such as cold winter/warm summer, on the herbivores. Therefore, the accuracy of this application is sufficie</w:t>
+      </w:r>
+      <w:r>
+        <w:rPr>
+          <w:lang w:val="en-GB"/>
+        </w:rPr>
+        <w:t>nt for this research’s purpose.</w:t>
+      </w:r>
+    </w:p>
+    <w:p>
+      <w:pPr>
         <w:pStyle w:val="ListParagraph"/>
         <w:ind w:left="284"/>
         <w:jc w:val="both"/>
@@ -13377,95 +13474,6 @@
           <w:lang w:val="en-GB"/>
         </w:rPr>
       </w:pPr>
-      <w:r>
-        <w:rPr>
-          <w:lang w:val="en-GB"/>
-        </w:rPr>
-        <w:t xml:space="preserve">After running several tests with the formula of the </w:t>
-      </w:r>
-      <w:r>
-        <w:rPr>
-          <w:rFonts w:cstheme="minorHAnsi"/>
-          <w:lang w:val="en-GB"/>
-        </w:rPr>
-        <w:t>competitive Lotka-Volterra model together with new introduced variable G (Grass), several results were discovered</w:t>
-      </w:r>
-      <w:r>
-        <w:rPr>
-          <w:lang w:val="en-GB"/>
-        </w:rPr>
-        <w:t xml:space="preserve">. On one hand, the result </w:t>
-      </w:r>
-      <w:r>
-        <w:rPr>
-          <w:noProof/>
-          <w:lang w:val="en-GB"/>
-        </w:rPr>
-        <w:t>was</w:t>
-      </w:r>
-      <w:r>
-        <w:rPr>
-          <w:lang w:val="en-GB"/>
-        </w:rPr>
-        <w:t xml:space="preserve"> showing that cows are reaching adjacent to extinction, after about twenty years from the prediction date. On the other hand, the deer population is reproducing at a much greater speed than any other herbivore. In the first five years, the deer reproduce slower, </w:t>
-      </w:r>
-      <w:r>
-        <w:rPr>
-          <w:noProof/>
-          <w:lang w:val="en-GB"/>
-        </w:rPr>
-        <w:t>however,</w:t>
-      </w:r>
-      <w:r>
-        <w:rPr>
-          <w:lang w:val="en-GB"/>
-        </w:rPr>
-        <w:t xml:space="preserve"> after those five </w:t>
-      </w:r>
-      <w:r>
-        <w:rPr>
-          <w:noProof/>
-          <w:lang w:val="en-GB"/>
-        </w:rPr>
-        <w:t>years,</w:t>
-      </w:r>
-      <w:r>
-        <w:rPr>
-          <w:lang w:val="en-GB"/>
-        </w:rPr>
-        <w:t xml:space="preserve"> they start to take over the area of the nature preserve. This means that after fifteen years the deer population </w:t>
-      </w:r>
-      <w:r>
-        <w:rPr>
-          <w:noProof/>
-          <w:lang w:val="en-GB"/>
-        </w:rPr>
-        <w:t>becomes</w:t>
-      </w:r>
-      <w:r>
-        <w:rPr>
-          <w:lang w:val="en-GB"/>
-        </w:rPr>
-        <w:t xml:space="preserve"> four times greater than the first five years. Unlike the two herbivores, the horses start to decline downwards after a period of thirteen years.</w:t>
-      </w:r>
-      <w:r>
-        <w:rPr>
-          <w:lang w:val="en-GB"/>
-        </w:rPr>
-        <w:t xml:space="preserve"> </w:t>
-      </w:r>
-      <w:r>
-        <w:rPr>
-          <w:lang w:val="en-GB"/>
-        </w:rPr>
-        <w:t>One of the only things the application itself can’t predict is the weather effects, such as cold winter/warm summer, on the herbivores. Therefore, the accuracy of this application is sufficie</w:t>
-      </w:r>
-      <w:r>
-        <w:rPr>
-          <w:lang w:val="en-GB"/>
-        </w:rPr>
-        <w:t>nt for this research’s purpose.</w:t>
-      </w:r>
     </w:p>
     <w:p>
       <w:pPr>
@@ -13474,14 +13482,14 @@
           <w:lang w:val="en-GB"/>
         </w:rPr>
       </w:pPr>
-      <w:bookmarkStart w:id="32" w:name="_Toc472284733"/>
+      <w:bookmarkStart w:id="31" w:name="_Toc472284733"/>
       <w:r>
         <w:rPr>
           <w:lang w:val="en-GB"/>
         </w:rPr>
         <w:t>4.3 Result Software Development</w:t>
       </w:r>
-      <w:bookmarkEnd w:id="32"/>
+      <w:bookmarkEnd w:id="31"/>
     </w:p>
     <w:p>
       <w:pPr>
@@ -15613,14 +15621,14 @@
           <w:lang w:val="en-GB"/>
         </w:rPr>
       </w:pPr>
-      <w:bookmarkStart w:id="33" w:name="_Toc472284734"/>
+      <w:bookmarkStart w:id="32" w:name="_Toc472284734"/>
       <w:r>
         <w:rPr>
           <w:lang w:val="en-GB"/>
         </w:rPr>
         <w:t>4.4 Result Connection between Application</w:t>
       </w:r>
-      <w:bookmarkEnd w:id="33"/>
+      <w:bookmarkEnd w:id="32"/>
     </w:p>
     <w:p>
       <w:pPr>
@@ -16283,16 +16291,16 @@
           <w:lang w:val="en-GB"/>
         </w:rPr>
       </w:pPr>
-      <w:bookmarkStart w:id="34" w:name="_Toc471584153"/>
-      <w:bookmarkStart w:id="35" w:name="_Toc472284735"/>
+      <w:bookmarkStart w:id="33" w:name="_Toc471584153"/>
+      <w:bookmarkStart w:id="34" w:name="_Toc472284735"/>
       <w:r>
         <w:rPr>
           <w:lang w:val="en-GB"/>
         </w:rPr>
         <w:t>Conclusion</w:t>
       </w:r>
+      <w:bookmarkEnd w:id="33"/>
       <w:bookmarkEnd w:id="34"/>
-      <w:bookmarkEnd w:id="35"/>
     </w:p>
     <w:p>
       <w:pPr>
@@ -17469,6 +17477,612 @@
           <w:lang w:val="en-GB"/>
         </w:rPr>
         <w:t xml:space="preserve"> More information can be found in Section 4.1.</w:t>
+      </w:r>
+    </w:p>
+    <w:p>
+      <w:pPr>
+        <w:pStyle w:val="ListParagraph"/>
+        <w:ind w:left="284" w:firstLine="436"/>
+        <w:jc w:val="both"/>
+        <w:rPr>
+          <w:lang w:val="en-GB"/>
+        </w:rPr>
+      </w:pPr>
+    </w:p>
+    <w:p>
+      <w:pPr>
+        <w:jc w:val="both"/>
+        <w:rPr>
+          <w:rFonts w:cstheme="minorHAnsi"/>
+          <w:lang w:val="en-GB"/>
+        </w:rPr>
+      </w:pPr>
+      <w:r>
+        <w:rPr>
+          <w:lang w:val="en-GB"/>
+        </w:rPr>
+        <w:t xml:space="preserve">In the </w:t>
+      </w:r>
+      <w:r>
+        <w:rPr>
+          <w:b/>
+          <w:bCs/>
+          <w:lang w:val="en-GB"/>
+        </w:rPr>
+        <w:t>fourth sub-question</w:t>
+      </w:r>
+      <w:r>
+        <w:rPr>
+          <w:bCs/>
+          <w:lang w:val="en-GB"/>
+        </w:rPr>
+        <w:t>,</w:t>
+      </w:r>
+      <w:r>
+        <w:rPr>
+          <w:lang w:val="en-GB"/>
+        </w:rPr>
+        <w:t xml:space="preserve"> historical data of </w:t>
+      </w:r>
+      <w:r>
+        <w:rPr>
+          <w:noProof/>
+          <w:lang w:val="en-GB"/>
+        </w:rPr>
+        <w:t>Oostvaardersplassen</w:t>
+      </w:r>
+      <w:r>
+        <w:rPr>
+          <w:lang w:val="en-GB"/>
+        </w:rPr>
+        <w:t xml:space="preserve"> </w:t>
+      </w:r>
+      <w:r>
+        <w:rPr>
+          <w:lang w:val="en-GB"/>
+        </w:rPr>
+        <w:t>had</w:t>
+      </w:r>
+      <w:r>
+        <w:rPr>
+          <w:lang w:val="en-GB"/>
+        </w:rPr>
+        <w:t xml:space="preserve"> to be accessed. As well as mathematical models,</w:t>
+      </w:r>
+      <w:r>
+        <w:rPr>
+          <w:lang w:val="en-GB"/>
+        </w:rPr>
+        <w:t xml:space="preserve"> which</w:t>
+      </w:r>
+      <w:r>
+        <w:rPr>
+          <w:lang w:val="en-GB"/>
+        </w:rPr>
+        <w:t xml:space="preserve"> </w:t>
+      </w:r>
+      <w:r>
+        <w:rPr>
+          <w:lang w:val="en-GB"/>
+        </w:rPr>
+        <w:t>fitted to find</w:t>
+      </w:r>
+      <w:r>
+        <w:rPr>
+          <w:lang w:val="en-GB"/>
+        </w:rPr>
+        <w:t xml:space="preserve"> a part </w:t>
+      </w:r>
+      <w:r>
+        <w:rPr>
+          <w:lang w:val="en-GB"/>
+        </w:rPr>
+        <w:t xml:space="preserve">of the </w:t>
+      </w:r>
+      <w:r>
+        <w:rPr>
+          <w:lang w:val="en-GB"/>
+        </w:rPr>
+        <w:t>answer of the problem th</w:t>
+      </w:r>
+      <w:r>
+        <w:rPr>
+          <w:lang w:val="en-GB"/>
+        </w:rPr>
+        <w:t xml:space="preserve">is research attempts to answer </w:t>
+      </w:r>
+      <w:r>
+        <w:rPr>
+          <w:lang w:val="en-GB"/>
+        </w:rPr>
+        <w:t>(Section 3.2)</w:t>
+      </w:r>
+      <w:r>
+        <w:rPr>
+          <w:lang w:val="en-GB"/>
+        </w:rPr>
+        <w:t xml:space="preserve">. </w:t>
+      </w:r>
+    </w:p>
+    <w:p>
+      <w:pPr>
+        <w:jc w:val="both"/>
+        <w:rPr>
+          <w:lang w:val="en-GB"/>
+        </w:rPr>
+      </w:pPr>
+      <w:r>
+        <w:rPr>
+          <w:lang w:val="en-GB"/>
+        </w:rPr>
+        <w:t>The</w:t>
+      </w:r>
+      <w:r>
+        <w:rPr>
+          <w:lang w:val="en-GB"/>
+        </w:rPr>
+        <w:t xml:space="preserve"> </w:t>
+      </w:r>
+      <w:r>
+        <w:rPr>
+          <w:bCs/>
+          <w:lang w:val="en-GB"/>
+        </w:rPr>
+        <w:t>research</w:t>
+      </w:r>
+      <w:r>
+        <w:rPr>
+          <w:bCs/>
+          <w:lang w:val="en-GB"/>
+        </w:rPr>
+        <w:t xml:space="preserve"> for the mathematical model</w:t>
+      </w:r>
+      <w:r>
+        <w:rPr>
+          <w:lang w:val="en-GB"/>
+        </w:rPr>
+        <w:t xml:space="preserve"> </w:t>
+      </w:r>
+      <w:r>
+        <w:rPr>
+          <w:bCs/>
+          <w:lang w:val="en-GB"/>
+        </w:rPr>
+        <w:t>had as a focal point</w:t>
+      </w:r>
+      <w:r>
+        <w:rPr>
+          <w:b/>
+          <w:bCs/>
+          <w:lang w:val="en-GB"/>
+        </w:rPr>
+        <w:t xml:space="preserve"> </w:t>
+      </w:r>
+      <w:r>
+        <w:rPr>
+          <w:lang w:val="en-GB"/>
+        </w:rPr>
+        <w:t xml:space="preserve">the equations of the grass growth. </w:t>
+      </w:r>
+      <w:r>
+        <w:rPr>
+          <w:rFonts w:cstheme="minorHAnsi"/>
+          <w:lang w:val="en-GB"/>
+        </w:rPr>
+        <w:t xml:space="preserve">The </w:t>
+      </w:r>
+      <w:r>
+        <w:rPr>
+          <w:rFonts w:cstheme="minorHAnsi"/>
+          <w:lang w:val="en-GB"/>
+        </w:rPr>
+        <w:t>mathematical model</w:t>
+      </w:r>
+      <w:r>
+        <w:rPr>
+          <w:rFonts w:cstheme="minorHAnsi"/>
+          <w:lang w:val="en-GB"/>
+        </w:rPr>
+        <w:t>, which was used in the application,</w:t>
+      </w:r>
+      <w:r>
+        <w:rPr>
+          <w:rFonts w:cstheme="minorHAnsi"/>
+          <w:lang w:val="en-GB"/>
+        </w:rPr>
+        <w:t xml:space="preserve"> is a modified version of the </w:t>
+      </w:r>
+      <w:r>
+        <w:rPr>
+          <w:rFonts w:cstheme="minorHAnsi"/>
+          <w:lang w:val="en-GB"/>
+        </w:rPr>
+        <w:t>competitive Lotka-Volterra model</w:t>
+      </w:r>
+      <w:r>
+        <w:rPr>
+          <w:rFonts w:cstheme="minorHAnsi"/>
+          <w:lang w:val="en-GB"/>
+        </w:rPr>
+        <w:t xml:space="preserve">. </w:t>
+      </w:r>
+      <w:r>
+        <w:rPr>
+          <w:rFonts w:cstheme="minorHAnsi"/>
+          <w:lang w:val="en-GB"/>
+        </w:rPr>
+        <w:t xml:space="preserve">The grass is a new variable that was introduced into the </w:t>
+      </w:r>
+      <w:r>
+        <w:rPr>
+          <w:rFonts w:cstheme="minorHAnsi"/>
+          <w:lang w:val="en-GB"/>
+        </w:rPr>
+        <w:t xml:space="preserve">mathematical model to </w:t>
+      </w:r>
+      <w:r>
+        <w:rPr>
+          <w:rFonts w:cstheme="minorHAnsi"/>
+          <w:lang w:val="en-GB"/>
+        </w:rPr>
+        <w:t>measures the grass availability.</w:t>
+      </w:r>
+      <w:r>
+        <w:rPr>
+          <w:rFonts w:cstheme="minorHAnsi"/>
+          <w:lang w:val="en-GB"/>
+        </w:rPr>
+        <w:t xml:space="preserve"> </w:t>
+      </w:r>
+      <w:r>
+        <w:rPr>
+          <w:rFonts w:cstheme="minorHAnsi"/>
+          <w:lang w:val="en-GB"/>
+        </w:rPr>
+        <w:t>(Section 3.2)</w:t>
+      </w:r>
+      <w:r>
+        <w:rPr>
+          <w:lang w:val="en-GB"/>
+        </w:rPr>
+        <w:t xml:space="preserve"> </w:t>
+      </w:r>
+      <w:r>
+        <w:rPr>
+          <w:rFonts w:cstheme="minorHAnsi"/>
+          <w:lang w:val="en-GB"/>
+        </w:rPr>
+        <w:t>Once the parameters for the finite mathematical models were chosen, existing data was used to gather information about all the variables; so that calculations can be done.</w:t>
+      </w:r>
+      <w:r>
+        <w:rPr>
+          <w:lang w:val="en-GB"/>
+        </w:rPr>
+        <w:t xml:space="preserve"> </w:t>
+      </w:r>
+    </w:p>
+    <w:p>
+      <w:pPr>
+        <w:pStyle w:val="ListParagraph"/>
+        <w:ind w:left="0"/>
+        <w:jc w:val="both"/>
+        <w:rPr>
+          <w:lang w:val="en-GB"/>
+        </w:rPr>
+      </w:pPr>
+      <w:r>
+        <w:rPr>
+          <w:lang w:val="en-GB"/>
+        </w:rPr>
+        <w:t xml:space="preserve">The existing </w:t>
+      </w:r>
+      <w:r>
+        <w:rPr>
+          <w:rFonts w:cstheme="minorHAnsi"/>
+          <w:lang w:val="en-GB"/>
+        </w:rPr>
+        <w:t>popu</w:t>
+      </w:r>
+      <w:r>
+        <w:rPr>
+          <w:rFonts w:cstheme="minorHAnsi"/>
+          <w:lang w:val="en-GB"/>
+        </w:rPr>
+        <w:t xml:space="preserve">lation numbers </w:t>
+      </w:r>
+      <w:r>
+        <w:rPr>
+          <w:rFonts w:cstheme="minorHAnsi"/>
+          <w:lang w:val="en-GB"/>
+        </w:rPr>
+        <w:t xml:space="preserve">and total births rates </w:t>
+      </w:r>
+      <w:r>
+        <w:rPr>
+          <w:rFonts w:cstheme="minorHAnsi"/>
+          <w:lang w:val="en-GB"/>
+        </w:rPr>
+        <w:t>as well as</w:t>
+      </w:r>
+      <w:r>
+        <w:rPr>
+          <w:rFonts w:cstheme="minorHAnsi"/>
+          <w:lang w:val="en-GB"/>
+        </w:rPr>
+        <w:t xml:space="preserve"> deaths rates</w:t>
+      </w:r>
+      <w:r>
+        <w:rPr>
+          <w:rFonts w:cstheme="minorHAnsi"/>
+          <w:lang w:val="en-GB"/>
+        </w:rPr>
+        <w:t>,</w:t>
+      </w:r>
+      <w:r>
+        <w:rPr>
+          <w:rFonts w:cstheme="minorHAnsi"/>
+          <w:i/>
+          <w:lang w:val="en-GB"/>
+        </w:rPr>
+        <w:t xml:space="preserve"> </w:t>
+      </w:r>
+      <w:r>
+        <w:rPr>
+          <w:rFonts w:cstheme="minorHAnsi"/>
+          <w:lang w:val="en-GB"/>
+        </w:rPr>
+        <w:t>for each of the three-herbivore species</w:t>
+      </w:r>
+      <w:r>
+        <w:rPr>
+          <w:lang w:val="en-GB"/>
+        </w:rPr>
+        <w:t xml:space="preserve"> </w:t>
+      </w:r>
+      <w:r>
+        <w:rPr>
+          <w:lang w:val="en-GB"/>
+        </w:rPr>
+        <w:t>from</w:t>
+      </w:r>
+      <w:r>
+        <w:rPr>
+          <w:lang w:val="en-GB"/>
+        </w:rPr>
+        <w:t xml:space="preserve"> </w:t>
+      </w:r>
+      <w:r>
+        <w:rPr>
+          <w:lang w:val="en-GB"/>
+        </w:rPr>
+        <w:t>Oostvaardersplassen</w:t>
+      </w:r>
+      <w:r>
+        <w:rPr>
+          <w:lang w:val="en-GB"/>
+        </w:rPr>
+        <w:t>,</w:t>
+      </w:r>
+      <w:r>
+        <w:rPr>
+          <w:lang w:val="en-GB"/>
+        </w:rPr>
+        <w:t xml:space="preserve"> </w:t>
+      </w:r>
+      <w:r>
+        <w:rPr>
+          <w:lang w:val="en-GB"/>
+        </w:rPr>
+        <w:t>were</w:t>
+      </w:r>
+      <w:r>
+        <w:rPr>
+          <w:lang w:val="en-GB"/>
+        </w:rPr>
+        <w:t xml:space="preserve"> deduced by using given</w:t>
+      </w:r>
+      <w:r>
+        <w:rPr>
+          <w:lang w:val="en-GB"/>
+        </w:rPr>
+        <w:t xml:space="preserve"> resources.</w:t>
+      </w:r>
+      <w:r>
+        <w:rPr>
+          <w:rFonts w:cstheme="minorHAnsi"/>
+          <w:lang w:val="en-GB"/>
+        </w:rPr>
+        <w:t xml:space="preserve"> </w:t>
+      </w:r>
+      <w:r>
+        <w:rPr>
+          <w:rFonts w:cstheme="minorHAnsi"/>
+          <w:lang w:val="en-GB"/>
+        </w:rPr>
+        <w:t>(Section 3.1)</w:t>
+      </w:r>
+      <w:r>
+        <w:rPr>
+          <w:lang w:val="en-GB"/>
+        </w:rPr>
+        <w:t xml:space="preserve"> </w:t>
+      </w:r>
+      <w:r>
+        <w:rPr>
+          <w:rFonts w:cstheme="minorHAnsi"/>
+          <w:lang w:val="en-GB"/>
+        </w:rPr>
+        <w:t xml:space="preserve"> </w:t>
+      </w:r>
+      <w:r>
+        <w:rPr>
+          <w:rFonts w:cstheme="minorHAnsi"/>
+          <w:lang w:val="en-GB"/>
+        </w:rPr>
+        <w:t xml:space="preserve">However the data had to be worked with in calculations, in order to get the variables used in the mathematical model. </w:t>
+      </w:r>
+      <w:r>
+        <w:rPr>
+          <w:rFonts w:cstheme="minorHAnsi"/>
+          <w:lang w:val="en-GB"/>
+        </w:rPr>
+        <w:t>(Section 3.</w:t>
+      </w:r>
+      <w:r>
+        <w:rPr>
+          <w:rFonts w:cstheme="minorHAnsi"/>
+          <w:lang w:val="en-GB"/>
+        </w:rPr>
+        <w:t>2</w:t>
+      </w:r>
+      <w:r>
+        <w:rPr>
+          <w:rFonts w:cstheme="minorHAnsi"/>
+          <w:lang w:val="en-GB"/>
+        </w:rPr>
+        <w:t>)</w:t>
+      </w:r>
+      <w:r>
+        <w:rPr>
+          <w:lang w:val="en-GB"/>
+        </w:rPr>
+        <w:t xml:space="preserve"> </w:t>
+      </w:r>
+      <w:r>
+        <w:rPr>
+          <w:lang w:val="en-GB"/>
+        </w:rPr>
+        <w:t>Other variables, use in the model, involved more research into finding data about the</w:t>
+      </w:r>
+      <w:r>
+        <w:rPr>
+          <w:lang w:val="en-GB"/>
+        </w:rPr>
+        <w:t xml:space="preserve"> specie</w:t>
+      </w:r>
+      <w:r>
+        <w:rPr>
+          <w:lang w:val="en-GB"/>
+        </w:rPr>
+        <w:t>s</w:t>
+      </w:r>
+      <w:r>
+        <w:rPr>
+          <w:lang w:val="en-GB"/>
+        </w:rPr>
+        <w:t xml:space="preserve"> that </w:t>
+      </w:r>
+      <w:r>
+        <w:rPr>
+          <w:lang w:val="en-GB"/>
+        </w:rPr>
+        <w:t>live</w:t>
+      </w:r>
+      <w:r>
+        <w:rPr>
+          <w:lang w:val="en-GB"/>
+        </w:rPr>
+        <w:t xml:space="preserve"> in Oostvaardersplassen. </w:t>
+      </w:r>
+    </w:p>
+    <w:p>
+      <w:pPr>
+        <w:jc w:val="both"/>
+        <w:rPr>
+          <w:rFonts w:cstheme="minorHAnsi"/>
+          <w:lang w:val="en-GB"/>
+        </w:rPr>
+      </w:pPr>
+      <w:r>
+        <w:rPr>
+          <w:rFonts w:cstheme="minorHAnsi"/>
+          <w:lang w:val="en-GB"/>
+        </w:rPr>
+        <w:t>T</w:t>
+      </w:r>
+      <w:r>
+        <w:rPr>
+          <w:rFonts w:cstheme="minorHAnsi"/>
+          <w:lang w:val="en-GB"/>
+        </w:rPr>
+        <w:t xml:space="preserve">he last variable, the competition coefficient, </w:t>
+      </w:r>
+      <w:r>
+        <w:rPr>
+          <w:rFonts w:cstheme="minorHAnsi"/>
+          <w:lang w:val="en-GB"/>
+        </w:rPr>
+        <w:t xml:space="preserve">in </w:t>
+      </w:r>
+      <w:r>
+        <w:rPr>
+          <w:rFonts w:cstheme="minorHAnsi"/>
+          <w:lang w:val="en-GB"/>
+        </w:rPr>
+        <w:t xml:space="preserve">the </w:t>
+      </w:r>
+      <w:r>
+        <w:rPr>
+          <w:rFonts w:cstheme="minorHAnsi"/>
+          <w:lang w:val="en-GB"/>
+        </w:rPr>
+        <w:t>mathematical model</w:t>
+      </w:r>
+      <w:r>
+        <w:rPr>
+          <w:rFonts w:cstheme="minorHAnsi"/>
+          <w:lang w:val="en-GB"/>
+        </w:rPr>
+        <w:t xml:space="preserve"> used a separate equation</w:t>
+      </w:r>
+      <w:r>
+        <w:rPr>
+          <w:lang w:val="en-GB"/>
+        </w:rPr>
+        <w:t>. Here</w:t>
+      </w:r>
+      <w:r>
+        <w:rPr>
+          <w:rFonts w:cstheme="minorHAnsi"/>
+          <w:lang w:val="en-GB"/>
+        </w:rPr>
+        <w:t xml:space="preserve"> the data about a </w:t>
+      </w:r>
+      <w:r>
+        <w:rPr>
+          <w:rFonts w:cstheme="minorHAnsi"/>
+          <w:lang w:val="en-GB"/>
+        </w:rPr>
+        <w:t xml:space="preserve">species’ dietary distribution </w:t>
+      </w:r>
+      <w:r>
+        <w:rPr>
+          <w:rFonts w:cstheme="minorHAnsi"/>
+          <w:lang w:val="en-GB"/>
+        </w:rPr>
+        <w:t xml:space="preserve">was found, which in turn calculated for the </w:t>
+      </w:r>
+      <w:r>
+        <w:rPr>
+          <w:rFonts w:cstheme="minorHAnsi"/>
+          <w:lang w:val="en-GB"/>
+        </w:rPr>
+        <w:t>grass amount</w:t>
+      </w:r>
+      <w:r>
+        <w:rPr>
+          <w:rFonts w:cstheme="minorHAnsi"/>
+          <w:i/>
+          <w:lang w:val="en-GB"/>
+        </w:rPr>
+        <w:t>;</w:t>
+      </w:r>
+      <w:r>
+        <w:rPr>
+          <w:rFonts w:cstheme="minorHAnsi"/>
+          <w:lang w:val="en-GB"/>
+        </w:rPr>
+        <w:t xml:space="preserve"> or for the new variable in the mathematical equation. </w:t>
       </w:r>
     </w:p>
     <w:p>
@@ -17598,47 +18212,137 @@
           <w:lang w:val="en-GB"/>
         </w:rPr>
       </w:pPr>
-      <w:r>
+    </w:p>
+    <w:p>
+      <w:pPr>
+        <w:jc w:val="both"/>
         <w:rPr>
           <w:rFonts w:cstheme="minorHAnsi"/>
           <w:lang w:val="en-GB"/>
         </w:rPr>
-        <w:t>4.</w:t>
-      </w:r>
+      </w:pPr>
       <w:r>
         <w:rPr>
           <w:rFonts w:cstheme="minorHAnsi"/>
           <w:lang w:val="en-GB"/>
         </w:rPr>
+        <w:t>5.</w:t>
+      </w:r>
+      <w:r>
+        <w:rPr>
+          <w:rFonts w:cstheme="minorHAnsi"/>
+          <w:lang w:val="en-GB"/>
+        </w:rPr>
         <w:tab/>
-        <w:t>How can the start data and historical data help shape existing mathematical models to an equation which fits the problem in Oostvaardersplassen?</w:t>
-      </w:r>
-    </w:p>
-    <w:p>
-      <w:pPr>
-        <w:pStyle w:val="ListParagraph"/>
-        <w:ind w:left="284" w:firstLine="436"/>
+        <w:t>How can the application hold all the implementations that are being asked?</w:t>
+      </w:r>
+    </w:p>
+    <w:p>
+      <w:pPr>
         <w:jc w:val="both"/>
         <w:rPr>
-          <w:lang w:val="en-GB"/>
-        </w:rPr>
-      </w:pPr>
-    </w:p>
-    <w:p>
-      <w:pPr>
-        <w:pStyle w:val="ListParagraph"/>
-        <w:ind w:left="284" w:firstLine="436"/>
+          <w:rFonts w:cstheme="minorHAnsi"/>
+          <w:lang w:val="en-GB"/>
+        </w:rPr>
+      </w:pPr>
+    </w:p>
+    <w:p>
+      <w:pPr>
         <w:jc w:val="both"/>
         <w:rPr>
+          <w:lang w:val="en-GB"/>
+        </w:rPr>
+      </w:pPr>
+      <w:r>
+        <w:rPr>
           <w:rFonts w:cstheme="minorHAnsi"/>
           <w:lang w:val="en-GB"/>
         </w:rPr>
-      </w:pPr>
-      <w:r>
-        <w:rPr>
-          <w:lang w:val="en-GB"/>
-        </w:rPr>
-        <w:t xml:space="preserve">In the </w:t>
+        <w:t xml:space="preserve"> </w:t>
+      </w:r>
+      <w:r>
+        <w:rPr>
+          <w:rFonts w:cstheme="minorHAnsi"/>
+          <w:lang w:val="en-GB"/>
+        </w:rPr>
+        <w:t>(q5)</w:t>
+      </w:r>
+      <w:r>
+        <w:rPr>
+          <w:rFonts w:cstheme="minorHAnsi"/>
+          <w:lang w:val="en-GB"/>
+        </w:rPr>
+        <w:t xml:space="preserve">The improved formula now takes the grass consumption of the herbivores together with the available grass in </w:t>
+      </w:r>
+      <w:r>
+        <w:rPr>
+          <w:lang w:val="en-GB"/>
+        </w:rPr>
+        <w:t xml:space="preserve">Oostvaardersplassen. To test the effect of how animal populations, change, because of grass availability, the application needs to confirm all the inputs given. Then the system will use the formula to predict each year, protracted until there is no available grass to be consumed. The application will draw a graph of the effect of the grass availability on the herbivores, showing the effect on the </w:t>
+      </w:r>
+      <w:r>
+        <w:rPr>
+          <w:noProof/>
+          <w:lang w:val="en-GB"/>
+        </w:rPr>
+        <w:t>population</w:t>
+      </w:r>
+      <w:r>
+        <w:rPr>
+          <w:lang w:val="en-GB"/>
+        </w:rPr>
+        <w:t xml:space="preserve"> over years if there is available grass to consume. Therefore, the application </w:t>
+      </w:r>
+      <w:r>
+        <w:rPr>
+          <w:lang w:val="en-GB"/>
+        </w:rPr>
+        <w:lastRenderedPageBreak/>
+        <w:t>will not continue the prediction for the rest of the years where there is no available grass to consume by the herbivores. Which means that starvation will be reached by the animals.</w:t>
+      </w:r>
+    </w:p>
+    <w:p>
+      <w:pPr>
+        <w:jc w:val="both"/>
+        <w:rPr>
+          <w:rFonts w:cstheme="minorHAnsi"/>
+          <w:lang w:val="en-GB"/>
+        </w:rPr>
+      </w:pPr>
+    </w:p>
+    <w:p>
+      <w:pPr>
+        <w:jc w:val="both"/>
+        <w:rPr>
+          <w:lang w:val="en-GB"/>
+        </w:rPr>
+      </w:pPr>
+    </w:p>
+    <w:p>
+      <w:pPr>
+        <w:jc w:val="both"/>
+        <w:rPr>
+          <w:lang w:val="en-GB"/>
+        </w:rPr>
+      </w:pPr>
+      <w:r>
+        <w:rPr>
+          <w:lang w:val="en-GB"/>
+        </w:rPr>
+        <w:t xml:space="preserve">During the project </w:t>
+      </w:r>
+      <w:r>
+        <w:rPr>
+          <w:noProof/>
+          <w:lang w:val="en-GB"/>
+        </w:rPr>
+        <w:t>development,</w:t>
+      </w:r>
+      <w:r>
+        <w:rPr>
+          <w:lang w:val="en-GB"/>
+        </w:rPr>
+        <w:t xml:space="preserve"> several limitations may occur, that could harm the result of the application. Some of those </w:t>
       </w:r>
       <w:r>
         <w:rPr>
@@ -17646,311 +18350,6 @@
           <w:bCs/>
           <w:lang w:val="en-GB"/>
         </w:rPr>
-        <w:t>fourth sub-question</w:t>
-      </w:r>
-      <w:r>
-        <w:rPr>
-          <w:bCs/>
-          <w:lang w:val="en-GB"/>
-        </w:rPr>
-        <w:t>,</w:t>
-      </w:r>
-      <w:r>
-        <w:rPr>
-          <w:lang w:val="en-GB"/>
-        </w:rPr>
-        <w:t xml:space="preserve"> historical data of </w:t>
-      </w:r>
-      <w:r>
-        <w:rPr>
-          <w:noProof/>
-          <w:lang w:val="en-GB"/>
-        </w:rPr>
-        <w:t>Oostvaardersplassen</w:t>
-      </w:r>
-      <w:r>
-        <w:rPr>
-          <w:lang w:val="en-GB"/>
-        </w:rPr>
-        <w:t xml:space="preserve"> </w:t>
-      </w:r>
-      <w:r>
-        <w:rPr>
-          <w:lang w:val="en-GB"/>
-        </w:rPr>
-        <w:t>had</w:t>
-      </w:r>
-      <w:r>
-        <w:rPr>
-          <w:lang w:val="en-GB"/>
-        </w:rPr>
-        <w:t xml:space="preserve"> to be accessed. As well as mathematical models,</w:t>
-      </w:r>
-      <w:r>
-        <w:rPr>
-          <w:lang w:val="en-GB"/>
-        </w:rPr>
-        <w:t xml:space="preserve"> which</w:t>
-      </w:r>
-      <w:r>
-        <w:rPr>
-          <w:lang w:val="en-GB"/>
-        </w:rPr>
-        <w:t xml:space="preserve"> </w:t>
-      </w:r>
-      <w:r>
-        <w:rPr>
-          <w:lang w:val="en-GB"/>
-        </w:rPr>
-        <w:t>fitted to find</w:t>
-      </w:r>
-      <w:r>
-        <w:rPr>
-          <w:lang w:val="en-GB"/>
-        </w:rPr>
-        <w:t xml:space="preserve"> a part </w:t>
-      </w:r>
-      <w:r>
-        <w:rPr>
-          <w:lang w:val="en-GB"/>
-        </w:rPr>
-        <w:t xml:space="preserve">of the </w:t>
-      </w:r>
-      <w:r>
-        <w:rPr>
-          <w:lang w:val="en-GB"/>
-        </w:rPr>
-        <w:t>answer of the problem th</w:t>
-      </w:r>
-      <w:r>
-        <w:rPr>
-          <w:lang w:val="en-GB"/>
-        </w:rPr>
-        <w:t xml:space="preserve">is research attempts to answer </w:t>
-      </w:r>
-      <w:r>
-        <w:rPr>
-          <w:lang w:val="en-GB"/>
-        </w:rPr>
-        <w:t>(Section 3.2)</w:t>
-      </w:r>
-      <w:r>
-        <w:rPr>
-          <w:lang w:val="en-GB"/>
-        </w:rPr>
-        <w:t xml:space="preserve">. </w:t>
-      </w:r>
-    </w:p>
-    <w:p>
-      <w:pPr>
-        <w:ind w:left="284"/>
-        <w:jc w:val="both"/>
-        <w:rPr>
-          <w:rFonts w:cstheme="minorHAnsi"/>
-          <w:lang w:val="en-GB"/>
-        </w:rPr>
-      </w:pPr>
-    </w:p>
-    <w:p>
-      <w:pPr>
-        <w:jc w:val="both"/>
-        <w:rPr>
-          <w:lang w:val="en-GB"/>
-        </w:rPr>
-      </w:pPr>
-      <w:r>
-        <w:rPr>
-          <w:rFonts w:cstheme="minorHAnsi"/>
-          <w:lang w:val="en-GB"/>
-        </w:rPr>
-        <w:t xml:space="preserve">The formula that was used in the application calculates the population growth rate of a specific species, given the specific species’ population, intrinsic rate of increase, carrying capacity, species’ </w:t>
-      </w:r>
-      <w:r>
-        <w:rPr>
-          <w:rFonts w:cstheme="minorHAnsi"/>
-          <w:noProof/>
-          <w:lang w:val="en-GB"/>
-        </w:rPr>
-        <w:t>competing</w:t>
-      </w:r>
-      <w:r>
-        <w:rPr>
-          <w:rFonts w:cstheme="minorHAnsi"/>
-          <w:lang w:val="en-GB"/>
-        </w:rPr>
-        <w:t xml:space="preserve"> </w:t>
-      </w:r>
-      <w:r>
-        <w:rPr>
-          <w:rFonts w:cstheme="minorHAnsi"/>
-          <w:noProof/>
-          <w:lang w:val="en-GB"/>
-        </w:rPr>
-        <w:t>populations,</w:t>
-      </w:r>
-      <w:r>
-        <w:rPr>
-          <w:rFonts w:cstheme="minorHAnsi"/>
-          <w:lang w:val="en-GB"/>
-        </w:rPr>
-        <w:t xml:space="preserve"> and their competition coefficients. The grass is a new variable that was introduced into the formula, to test the effect of the grass on the herbivores living there. The improved formula now takes the grass consumption of the herbivores together with the available grass in </w:t>
-      </w:r>
-      <w:r>
-        <w:rPr>
-          <w:lang w:val="en-GB"/>
-        </w:rPr>
-        <w:t xml:space="preserve">Oostvaardersplassen. </w:t>
-      </w:r>
-    </w:p>
-    <w:p>
-      <w:pPr>
-        <w:jc w:val="both"/>
-        <w:rPr>
-          <w:rFonts w:cstheme="minorHAnsi"/>
-          <w:lang w:val="en-GB"/>
-        </w:rPr>
-      </w:pPr>
-    </w:p>
-    <w:p>
-      <w:pPr>
-        <w:jc w:val="both"/>
-        <w:rPr>
-          <w:lang w:val="en-GB"/>
-        </w:rPr>
-      </w:pPr>
-      <w:r>
-        <w:rPr>
-          <w:rFonts w:cstheme="minorHAnsi"/>
-          <w:lang w:val="en-GB"/>
-        </w:rPr>
-        <w:t xml:space="preserve">The improved formula now takes the grass consumption of the herbivores together with the available grass in </w:t>
-      </w:r>
-      <w:r>
-        <w:rPr>
-          <w:lang w:val="en-GB"/>
-        </w:rPr>
-        <w:t xml:space="preserve">Oostvaardersplassen. To test the effect of how animal populations, change, because of grass availability, the application needs to confirm all the inputs given. Then the system will use the formula to predict each year, protracted until there is no available grass to be consumed. The application will draw a graph of the effect of the grass availability on the herbivores, showing the effect on the </w:t>
-      </w:r>
-      <w:r>
-        <w:rPr>
-          <w:noProof/>
-          <w:lang w:val="en-GB"/>
-        </w:rPr>
-        <w:t>population</w:t>
-      </w:r>
-      <w:r>
-        <w:rPr>
-          <w:lang w:val="en-GB"/>
-        </w:rPr>
-        <w:t xml:space="preserve"> over years if there is available grass to consume. Therefore, the application will not continue the prediction for the rest of the years where there is no available grass to consume by the herbivores. Which means that starvation will be reached by the animals.</w:t>
-      </w:r>
-    </w:p>
-    <w:p>
-      <w:pPr>
-        <w:jc w:val="both"/>
-        <w:rPr>
-          <w:rFonts w:cstheme="minorHAnsi"/>
-          <w:lang w:val="en-GB"/>
-        </w:rPr>
-      </w:pPr>
-    </w:p>
-    <w:p>
-      <w:pPr>
-        <w:jc w:val="both"/>
-        <w:rPr>
-          <w:rFonts w:cstheme="minorHAnsi"/>
-          <w:lang w:val="en-GB"/>
-        </w:rPr>
-      </w:pPr>
-      <w:r>
-        <w:rPr>
-          <w:rFonts w:cstheme="minorHAnsi"/>
-          <w:lang w:val="en-GB"/>
-        </w:rPr>
-        <w:t>Although confidence was to be found in the formulas and data as presented, there were some issues with the data collection that could not be solve. An instance is the lack of available data for certain species. As such, certain assumptions were made to account for these issues. A full list of issues and assumptions with regards to the data collection can be found in the appendix.</w:t>
-      </w:r>
-    </w:p>
-    <w:p>
-      <w:pPr>
-        <w:jc w:val="both"/>
-        <w:rPr>
-          <w:lang w:val="en-GB"/>
-        </w:rPr>
-      </w:pPr>
-    </w:p>
-    <w:p>
-      <w:pPr>
-        <w:jc w:val="both"/>
-        <w:rPr>
-          <w:lang w:val="en-GB"/>
-        </w:rPr>
-      </w:pPr>
-      <w:r>
-        <w:rPr>
-          <w:lang w:val="en-GB"/>
-        </w:rPr>
-        <w:t xml:space="preserve">The </w:t>
-      </w:r>
-      <w:r>
-        <w:rPr>
-          <w:b/>
-          <w:bCs/>
-          <w:lang w:val="en-GB"/>
-        </w:rPr>
-        <w:t>Equation research</w:t>
-      </w:r>
-      <w:r>
-        <w:rPr>
-          <w:lang w:val="en-GB"/>
-        </w:rPr>
-        <w:t xml:space="preserve"> is mostly focused on the equations of the grass growth. The research conducted to find equations is based on literature (Gotelli, N. J. 2008). Transforming grass amount into actual weight so a </w:t>
-      </w:r>
-      <w:r>
-        <w:rPr>
-          <w:noProof/>
-          <w:lang w:val="en-GB"/>
-        </w:rPr>
-        <w:t>comparison</w:t>
-      </w:r>
-      <w:r>
-        <w:rPr>
-          <w:lang w:val="en-GB"/>
-        </w:rPr>
-        <w:t xml:space="preserve"> can be made to the amount of food the herbivores and geese are eating. </w:t>
-      </w:r>
-    </w:p>
-    <w:p>
-      <w:pPr>
-        <w:jc w:val="both"/>
-        <w:rPr>
-          <w:lang w:val="en-GB"/>
-        </w:rPr>
-      </w:pPr>
-      <w:r>
-        <w:rPr>
-          <w:lang w:val="en-GB"/>
-        </w:rPr>
-        <w:t xml:space="preserve">During the project </w:t>
-      </w:r>
-      <w:r>
-        <w:rPr>
-          <w:noProof/>
-          <w:lang w:val="en-GB"/>
-        </w:rPr>
-        <w:t>development,</w:t>
-      </w:r>
-      <w:r>
-        <w:rPr>
-          <w:lang w:val="en-GB"/>
-        </w:rPr>
-        <w:t xml:space="preserve"> several limitations may occur, that could harm the result of the application. Some of those </w:t>
-      </w:r>
-      <w:r>
-        <w:rPr>
-          <w:b/>
-          <w:bCs/>
-          <w:lang w:val="en-GB"/>
-        </w:rPr>
         <w:t>Limitations</w:t>
       </w:r>
       <w:r>
@@ -17973,72 +18372,6 @@
         <w:spacing w:after="0" w:line="240" w:lineRule="auto"/>
         <w:rPr>
           <w:lang w:val="en-GB"/>
-        </w:rPr>
-      </w:pPr>
-    </w:p>
-    <w:p>
-      <w:pPr>
-        <w:jc w:val="both"/>
-        <w:rPr>
-          <w:lang w:val="en-GB"/>
-        </w:rPr>
-      </w:pPr>
-      <w:r>
-        <w:rPr>
-          <w:lang w:val="en-GB"/>
-        </w:rPr>
-        <w:t xml:space="preserve">To answer the </w:t>
-      </w:r>
-      <w:r>
-        <w:rPr>
-          <w:b/>
-          <w:bCs/>
-          <w:lang w:val="en-GB"/>
-        </w:rPr>
-        <w:t>second sub-question</w:t>
-      </w:r>
-      <w:r>
-        <w:rPr>
-          <w:lang w:val="en-GB"/>
-        </w:rPr>
-        <w:t xml:space="preserve">, research needs to be done about what is the formula that most fit the situation. To deduce how the availability of grass would affect </w:t>
-      </w:r>
-      <w:r>
-        <w:rPr>
-          <w:noProof/>
-          <w:lang w:val="en-GB"/>
-        </w:rPr>
-        <w:t>the animal's population</w:t>
-      </w:r>
-      <w:r>
-        <w:rPr>
-          <w:lang w:val="en-GB"/>
-        </w:rPr>
-        <w:t xml:space="preserve"> that are leaving in the ecological preservation. </w:t>
-      </w:r>
-      <w:r>
-        <w:rPr>
-          <w:lang w:val="en-GB"/>
-        </w:rPr>
-        <w:t xml:space="preserve">A book of the ecological system was given as a reference in order to figure out which formula would best fit to the situation being faced. </w:t>
-      </w:r>
-    </w:p>
-    <w:p>
-      <w:pPr>
-        <w:rPr>
-          <w:rFonts w:ascii="Arial" w:hAnsi="Arial" w:cs="Arial"/>
-          <w:color w:val="FF0000"/>
-          <w:lang w:val="en-US"/>
-        </w:rPr>
-      </w:pPr>
-    </w:p>
-    <w:p>
-      <w:pPr>
-        <w:jc w:val="both"/>
-        <w:rPr>
-          <w:rFonts w:ascii="Arial" w:hAnsi="Arial" w:cs="Arial"/>
-          <w:color w:val="FF0000"/>
-          <w:lang w:val="en-US"/>
         </w:rPr>
       </w:pPr>
     </w:p>
@@ -18122,14 +18455,14 @@
           <w:lang w:val="en-GB"/>
         </w:rPr>
       </w:pPr>
-      <w:bookmarkStart w:id="36" w:name="_Toc472284736"/>
+      <w:bookmarkStart w:id="35" w:name="_Toc472284736"/>
       <w:r>
         <w:rPr>
           <w:lang w:val="en-GB"/>
         </w:rPr>
         <w:t>Discussions</w:t>
       </w:r>
-      <w:bookmarkEnd w:id="36"/>
+      <w:bookmarkEnd w:id="35"/>
     </w:p>
     <w:p>
       <w:pPr>
@@ -18327,7 +18660,6 @@
         <w:rPr>
           <w:lang w:val="en-GB"/>
         </w:rPr>
-        <w:lastRenderedPageBreak/>
         <w:t>By using the dietary information from other locations.</w:t>
       </w:r>
     </w:p>
@@ -18418,6 +18750,7 @@
         <w:rPr>
           <w:lang w:val="en-GB"/>
         </w:rPr>
+        <w:lastRenderedPageBreak/>
         <w:t>Not being experts in biology errors cannot rule out in dietary descriptions completely.</w:t>
       </w:r>
     </w:p>
@@ -18584,7 +18917,7 @@
           <w:lang w:val="en-GB"/>
         </w:rPr>
       </w:pPr>
-      <w:bookmarkStart w:id="37" w:name="_Toc472284737"/>
+      <w:bookmarkStart w:id="36" w:name="_Toc472284737"/>
       <w:r>
         <w:rPr>
           <w:lang w:val="en-GB"/>
@@ -18592,7 +18925,7 @@
         <w:lastRenderedPageBreak/>
         <w:t>Bibliographies</w:t>
       </w:r>
-      <w:bookmarkEnd w:id="37"/>
+      <w:bookmarkEnd w:id="36"/>
     </w:p>
     <w:p>
       <w:pPr>
@@ -19164,7 +19497,7 @@
           <w:lang w:val="en-GB"/>
         </w:rPr>
       </w:pPr>
-      <w:bookmarkStart w:id="38" w:name="_Toc472284738"/>
+      <w:bookmarkStart w:id="37" w:name="_Toc472284738"/>
       <w:r>
         <w:rPr>
           <w:lang w:val="en-GB"/>
@@ -19172,35 +19505,35 @@
         <w:lastRenderedPageBreak/>
         <w:t>Appendices</w:t>
       </w:r>
+      <w:bookmarkEnd w:id="37"/>
+    </w:p>
+    <w:p>
+      <w:pPr>
+        <w:pStyle w:val="Heading2"/>
+        <w:rPr>
+          <w:lang w:val="en-GB"/>
+        </w:rPr>
+      </w:pPr>
+      <w:bookmarkStart w:id="38" w:name="_Toc472284739"/>
+      <w:r>
+        <w:rPr>
+          <w:lang w:val="en-GB"/>
+        </w:rPr>
+        <w:t>8.1</w:t>
+      </w:r>
+      <w:r>
+        <w:rPr>
+          <w:lang w:val="en-GB"/>
+        </w:rPr>
+        <w:t xml:space="preserve"> </w:t>
+      </w:r>
+      <w:r>
+        <w:rPr>
+          <w:lang w:val="en-GB"/>
+        </w:rPr>
+        <w:t>Competition Coefficient Calculations</w:t>
+      </w:r>
       <w:bookmarkEnd w:id="38"/>
-    </w:p>
-    <w:p>
-      <w:pPr>
-        <w:pStyle w:val="Heading2"/>
-        <w:rPr>
-          <w:lang w:val="en-GB"/>
-        </w:rPr>
-      </w:pPr>
-      <w:bookmarkStart w:id="39" w:name="_Toc472284739"/>
-      <w:r>
-        <w:rPr>
-          <w:lang w:val="en-GB"/>
-        </w:rPr>
-        <w:t>8.1</w:t>
-      </w:r>
-      <w:r>
-        <w:rPr>
-          <w:lang w:val="en-GB"/>
-        </w:rPr>
-        <w:t xml:space="preserve"> </w:t>
-      </w:r>
-      <w:r>
-        <w:rPr>
-          <w:lang w:val="en-GB"/>
-        </w:rPr>
-        <w:t>Competition Coefficient Calculations</w:t>
-      </w:r>
-      <w:bookmarkEnd w:id="39"/>
     </w:p>
     <w:p>
       <w:pPr>
@@ -23678,7 +24011,7 @@
           <w:lang w:val="en-GB"/>
         </w:rPr>
       </w:pPr>
-      <w:bookmarkStart w:id="40" w:name="_Toc472284740"/>
+      <w:bookmarkStart w:id="39" w:name="_Toc472284740"/>
       <w:r>
         <w:rPr>
           <w:lang w:val="en-GB"/>
@@ -23698,7 +24031,7 @@
         </w:rPr>
         <w:t>UML Diagrams</w:t>
       </w:r>
-      <w:bookmarkEnd w:id="40"/>
+      <w:bookmarkEnd w:id="39"/>
     </w:p>
     <w:p>
       <w:pPr>
@@ -24159,22 +24492,6 @@
       </w:r>
     </w:p>
   </w:comment>
-  <w:comment w:id="13" w:author="Owner" w:date="2017-01-14T16:54:00Z" w:initials="O">
-    <w:p>
-      <w:pPr>
-        <w:pStyle w:val="CommentText"/>
-      </w:pPr>
-      <w:r>
-        <w:rPr>
-          <w:rStyle w:val="CommentReference"/>
-        </w:rPr>
-        <w:annotationRef/>
-      </w:r>
-      <w:r>
-        <w:t>Explain what it is</w:t>
-      </w:r>
-    </w:p>
-  </w:comment>
 </w:comments>
 </file>
 
@@ -24182,7 +24499,6 @@
 <w15:commentsEx xmlns:wpc="http://schemas.microsoft.com/office/word/2010/wordprocessingCanvas" xmlns:mc="http://schemas.openxmlformats.org/markup-compatibility/2006" xmlns:o="urn:schemas-microsoft-com:office:office" xmlns:r="http://schemas.openxmlformats.org/officeDocument/2006/relationships" xmlns:m="http://schemas.openxmlformats.org/officeDocument/2006/math" xmlns:v="urn:schemas-microsoft-com:vml" xmlns:wp14="http://schemas.microsoft.com/office/word/2010/wordprocessingDrawing" xmlns:wp="http://schemas.openxmlformats.org/drawingml/2006/wordprocessingDrawing" xmlns:w10="urn:schemas-microsoft-com:office:word" xmlns:w="http://schemas.openxmlformats.org/wordprocessingml/2006/main" xmlns:w14="http://schemas.microsoft.com/office/word/2010/wordml" xmlns:w15="http://schemas.microsoft.com/office/word/2012/wordml" xmlns:wpg="http://schemas.microsoft.com/office/word/2010/wordprocessingGroup" xmlns:wpi="http://schemas.microsoft.com/office/word/2010/wordprocessingInk" xmlns:wne="http://schemas.microsoft.com/office/word/2006/wordml" xmlns:wps="http://schemas.microsoft.com/office/word/2010/wordprocessingShape" mc:Ignorable="w14 w15 wp14">
   <w15:commentEx w15:paraId="69495785" w15:done="0"/>
   <w15:commentEx w15:paraId="2F855D7B" w15:done="0"/>
-  <w15:commentEx w15:paraId="3FF27AB5" w15:done="0"/>
 </w15:commentsEx>
 </file>
 
@@ -29148,7 +29464,7 @@
 </file>
 
 <file path=customXml/itemProps2.xml><?xml version="1.0" encoding="utf-8"?>
-<ds:datastoreItem xmlns:ds="http://schemas.openxmlformats.org/officeDocument/2006/customXml" ds:itemID="{F248EFEA-6CB8-46F1-AA5D-C0B07B96D5C1}">
+<ds:datastoreItem xmlns:ds="http://schemas.openxmlformats.org/officeDocument/2006/customXml" ds:itemID="{CD55E2AA-2D2E-4C66-8CC4-03865179ACA3}">
   <ds:schemaRefs>
     <ds:schemaRef ds:uri="http://schemas.openxmlformats.org/officeDocument/2006/bibliography"/>
   </ds:schemaRefs>

</xml_diff>

<commit_message>
LATEST VERSION (the RQs NEED to be answered @ conclusion)
</commit_message>
<xml_diff>
--- a/Week_8/ResearchReportProgress/-version Final report group 2 - with feedback - edited.docx
+++ b/Week_8/ResearchReportProgress/-version Final report group 2 - with feedback - edited.docx
@@ -848,7 +848,7 @@
                                         <w:sz w:val="64"/>
                                         <w:szCs w:val="64"/>
                                       </w:rPr>
-                                      <w:t>6</w:t>
+                                      <w:t>8</w:t>
                                     </w:r>
                                   </w:sdtContent>
                                 </w:sdt>
@@ -969,7 +969,7 @@
                                   <w:sz w:val="64"/>
                                   <w:szCs w:val="64"/>
                                 </w:rPr>
-                                <w:t>6</w:t>
+                                <w:t>8</w:t>
                               </w:r>
                             </w:sdtContent>
                           </w:sdt>
@@ -3572,7 +3572,19 @@
         <w:rPr>
           <w:lang w:val="en-GB"/>
         </w:rPr>
-        <w:t xml:space="preserve"> is going to be divided into two parts. For the reason that, two applications are needed in order for the answer to be found.</w:t>
+        <w:t xml:space="preserve"> is going to be divided into two parts.</w:t>
+      </w:r>
+      <w:r>
+        <w:rPr>
+          <w:lang w:val="en-GB"/>
+        </w:rPr>
+        <w:t xml:space="preserve"> One of the parts focuses on the relationship of predator-prey relationship while the other focuses on the competition coefficient.</w:t>
+      </w:r>
+      <w:r>
+        <w:rPr>
+          <w:lang w:val="en-GB"/>
+        </w:rPr>
+        <w:t xml:space="preserve"> For the reason, two applications are needed in order for the answer to be found.</w:t>
       </w:r>
     </w:p>
     <w:p>
@@ -3684,19 +3696,6 @@
           <w:lang w:val="en-GB"/>
         </w:rPr>
         <w:t xml:space="preserve"> the grass in an enclosed area?</w:t>
-      </w:r>
-    </w:p>
-    <w:p>
-      <w:pPr>
-        <w:rPr>
-          <w:lang w:val="en-GB"/>
-        </w:rPr>
-      </w:pPr>
-      <w:r>
-        <w:rPr>
-          <w:lang w:val="en-GB"/>
-        </w:rPr>
-        <w:br w:type="page"/>
       </w:r>
     </w:p>
     <w:p>
@@ -16315,6 +16314,81 @@
           <w:rFonts w:cstheme="minorHAnsi"/>
           <w:lang w:val="en-GB"/>
         </w:rPr>
+        <w:t xml:space="preserve">The </w:t>
+      </w:r>
+      <w:r>
+        <w:rPr>
+          <w:rFonts w:cstheme="minorHAnsi"/>
+          <w:lang w:val="en-GB"/>
+        </w:rPr>
+        <w:t>Main Research Question</w:t>
+      </w:r>
+      <w:r>
+        <w:rPr>
+          <w:rFonts w:cstheme="minorHAnsi"/>
+          <w:lang w:val="en-GB"/>
+        </w:rPr>
+        <w:t xml:space="preserve"> for this programme has the focus on </w:t>
+      </w:r>
+      <w:r>
+        <w:rPr>
+          <w:rFonts w:cstheme="minorHAnsi"/>
+          <w:lang w:val="en-GB"/>
+        </w:rPr>
+        <w:t xml:space="preserve">two relationships. On one hand, the relationship for the competition between species, which this paper has been working on. On the other hand, the relationship of pray-predator which the other group, in this programme, have been working on. The </w:t>
+      </w:r>
+      <w:r>
+        <w:rPr>
+          <w:rFonts w:cstheme="minorHAnsi"/>
+          <w:lang w:val="en-GB"/>
+        </w:rPr>
+        <w:t>Main Research Question</w:t>
+      </w:r>
+      <w:r>
+        <w:rPr>
+          <w:rFonts w:cstheme="minorHAnsi"/>
+          <w:lang w:val="en-GB"/>
+        </w:rPr>
+        <w:t xml:space="preserve"> for this programme</w:t>
+      </w:r>
+      <w:r>
+        <w:rPr>
+          <w:rFonts w:cstheme="minorHAnsi"/>
+          <w:lang w:val="en-GB"/>
+        </w:rPr>
+        <w:t xml:space="preserve"> is the following:</w:t>
+      </w:r>
+    </w:p>
+    <w:p>
+      <w:pPr>
+        <w:ind w:left="720"/>
+        <w:jc w:val="center"/>
+        <w:rPr>
+          <w:i/>
+          <w:lang w:val="en-GB"/>
+        </w:rPr>
+      </w:pPr>
+      <w:r>
+        <w:rPr>
+          <w:i/>
+          <w:lang w:val="en-GB"/>
+        </w:rPr>
+        <w:t>What will happen to the populations of deer, cattle, horse and geese if releasing a number of foxes in the preserve (with the number of foxes being the free variable)?</w:t>
+      </w:r>
+    </w:p>
+    <w:p>
+      <w:pPr>
+        <w:jc w:val="both"/>
+        <w:rPr>
+          <w:rFonts w:cstheme="minorHAnsi"/>
+          <w:lang w:val="en-GB"/>
+        </w:rPr>
+      </w:pPr>
+      <w:r>
+        <w:rPr>
+          <w:rFonts w:cstheme="minorHAnsi"/>
+          <w:lang w:val="en-GB"/>
+        </w:rPr>
         <w:t>D</w:t>
       </w:r>
       <w:r>
@@ -16418,6 +16492,32 @@
     </w:p>
     <w:p>
       <w:pPr>
+        <w:jc w:val="center"/>
+        <w:rPr>
+          <w:rFonts w:cstheme="minorHAnsi"/>
+          <w:i/>
+          <w:lang w:val="en-GB"/>
+        </w:rPr>
+      </w:pPr>
+      <w:r>
+        <w:rPr>
+          <w:rFonts w:cstheme="minorHAnsi"/>
+          <w:i/>
+          <w:lang w:val="en-GB"/>
+        </w:rPr>
+        <w:t>How do the herbivores and the geese compete for</w:t>
+      </w:r>
+      <w:r>
+        <w:rPr>
+          <w:rFonts w:cstheme="minorHAnsi"/>
+          <w:i/>
+          <w:lang w:val="en-GB"/>
+        </w:rPr>
+        <w:t xml:space="preserve"> the grass in an enclosed area?</w:t>
+      </w:r>
+    </w:p>
+    <w:p>
+      <w:pPr>
         <w:jc w:val="both"/>
         <w:rPr>
           <w:rFonts w:cstheme="minorHAnsi"/>
@@ -16429,137 +16529,126 @@
           <w:rFonts w:cstheme="minorHAnsi"/>
           <w:lang w:val="en-GB"/>
         </w:rPr>
-        <w:t>How do the herbivores and the geese compete for</w:t>
+        <w:lastRenderedPageBreak/>
+        <w:t xml:space="preserve">Then, from the </w:t>
       </w:r>
       <w:r>
         <w:rPr>
           <w:rFonts w:cstheme="minorHAnsi"/>
           <w:lang w:val="en-GB"/>
         </w:rPr>
-        <w:t xml:space="preserve"> the grass in an enclosed area?</w:t>
-      </w:r>
-    </w:p>
-    <w:p>
-      <w:pPr>
-        <w:jc w:val="both"/>
+        <w:t>Main Research Question</w:t>
+      </w:r>
+      <w:r>
         <w:rPr>
           <w:rFonts w:cstheme="minorHAnsi"/>
           <w:lang w:val="en-GB"/>
         </w:rPr>
-      </w:pPr>
+        <w:t>, research sub-questions were</w:t>
+      </w:r>
       <w:r>
         <w:rPr>
           <w:rFonts w:cstheme="minorHAnsi"/>
           <w:lang w:val="en-GB"/>
         </w:rPr>
-        <w:t xml:space="preserve">Then, from the </w:t>
+        <w:t xml:space="preserve"> derive</w:t>
       </w:r>
       <w:r>
         <w:rPr>
           <w:rFonts w:cstheme="minorHAnsi"/>
           <w:lang w:val="en-GB"/>
         </w:rPr>
-        <w:t>Main Research Question</w:t>
+        <w:t xml:space="preserve"> to help</w:t>
       </w:r>
       <w:r>
         <w:rPr>
           <w:rFonts w:cstheme="minorHAnsi"/>
           <w:lang w:val="en-GB"/>
         </w:rPr>
-        <w:t>, research sub-questions were</w:t>
+        <w:t xml:space="preserve"> provide the path to the answer of the</w:t>
       </w:r>
       <w:r>
         <w:rPr>
           <w:rFonts w:cstheme="minorHAnsi"/>
           <w:lang w:val="en-GB"/>
         </w:rPr>
-        <w:t xml:space="preserve"> derive</w:t>
+        <w:t xml:space="preserve"> main question for this</w:t>
       </w:r>
       <w:r>
         <w:rPr>
           <w:rFonts w:cstheme="minorHAnsi"/>
           <w:lang w:val="en-GB"/>
         </w:rPr>
-        <w:t xml:space="preserve"> to help</w:t>
+        <w:t xml:space="preserve"> research paper.</w:t>
       </w:r>
       <w:r>
         <w:rPr>
           <w:rFonts w:cstheme="minorHAnsi"/>
           <w:lang w:val="en-GB"/>
         </w:rPr>
-        <w:t xml:space="preserve"> provide the path to the answer of the</w:t>
+        <w:t xml:space="preserve"> The research Sub-Questions are the following:</w:t>
       </w:r>
       <w:r>
         <w:rPr>
           <w:rFonts w:cstheme="minorHAnsi"/>
           <w:lang w:val="en-GB"/>
         </w:rPr>
-        <w:t xml:space="preserve"> main question for this</w:t>
-      </w:r>
-      <w:r>
+        <w:t xml:space="preserve"> </w:t>
+      </w:r>
+    </w:p>
+    <w:p>
+      <w:pPr>
+        <w:jc w:val="center"/>
         <w:rPr>
           <w:rFonts w:cstheme="minorHAnsi"/>
-          <w:lang w:val="en-GB"/>
-        </w:rPr>
-        <w:t xml:space="preserve"> research paper.</w:t>
-      </w:r>
+          <w:i/>
+          <w:lang w:val="en-GB"/>
+        </w:rPr>
+      </w:pPr>
       <w:r>
         <w:rPr>
           <w:rFonts w:cstheme="minorHAnsi"/>
           <w:lang w:val="en-GB"/>
         </w:rPr>
-        <w:t xml:space="preserve"> The research Sub-Questions are the following:</w:t>
+        <w:t>1.</w:t>
       </w:r>
       <w:r>
         <w:rPr>
           <w:rFonts w:cstheme="minorHAnsi"/>
           <w:lang w:val="en-GB"/>
         </w:rPr>
-        <w:t xml:space="preserve"> </w:t>
-      </w:r>
-    </w:p>
-    <w:p>
-      <w:pPr>
-        <w:jc w:val="both"/>
+        <w:tab/>
+      </w:r>
+      <w:r>
         <w:rPr>
           <w:rFonts w:cstheme="minorHAnsi"/>
-          <w:lang w:val="en-GB"/>
-        </w:rPr>
-      </w:pPr>
-      <w:r>
+          <w:i/>
+          <w:lang w:val="en-GB"/>
+        </w:rPr>
+        <w:t>What is the rate of grass consumption of each animal?</w:t>
+      </w:r>
+    </w:p>
+    <w:p>
+      <w:pPr>
+        <w:jc w:val="center"/>
         <w:rPr>
           <w:rFonts w:cstheme="minorHAnsi"/>
-          <w:lang w:val="en-GB"/>
-        </w:rPr>
-        <w:t>1.</w:t>
-      </w:r>
+          <w:i/>
+          <w:lang w:val="en-GB"/>
+        </w:rPr>
+      </w:pPr>
       <w:r>
         <w:rPr>
           <w:rFonts w:cstheme="minorHAnsi"/>
-          <w:lang w:val="en-GB"/>
-        </w:rPr>
-        <w:tab/>
-        <w:t>What is the rate of grass consumption of each animal?</w:t>
-      </w:r>
-    </w:p>
-    <w:p>
-      <w:pPr>
-        <w:jc w:val="both"/>
+          <w:i/>
+          <w:lang w:val="en-GB"/>
+        </w:rPr>
+        <w:t>2.</w:t>
+      </w:r>
+      <w:r>
         <w:rPr>
           <w:rFonts w:cstheme="minorHAnsi"/>
-          <w:lang w:val="en-GB"/>
-        </w:rPr>
-      </w:pPr>
-      <w:r>
-        <w:rPr>
-          <w:rFonts w:cstheme="minorHAnsi"/>
-          <w:lang w:val="en-GB"/>
-        </w:rPr>
-        <w:t>2.</w:t>
-      </w:r>
-      <w:r>
-        <w:rPr>
-          <w:rFonts w:cstheme="minorHAnsi"/>
+          <w:i/>
           <w:lang w:val="en-GB"/>
         </w:rPr>
         <w:tab/>
@@ -16568,15 +16657,17 @@
     </w:p>
     <w:p>
       <w:pPr>
-        <w:jc w:val="both"/>
+        <w:jc w:val="center"/>
         <w:rPr>
           <w:rFonts w:cstheme="minorHAnsi"/>
+          <w:i/>
           <w:lang w:val="en-GB"/>
         </w:rPr>
       </w:pPr>
       <w:r>
         <w:rPr>
           <w:rFonts w:cstheme="minorHAnsi"/>
+          <w:i/>
           <w:lang w:val="en-GB"/>
         </w:rPr>
         <w:t>3.</w:t>
@@ -16584,6 +16675,7 @@
       <w:r>
         <w:rPr>
           <w:rFonts w:cstheme="minorHAnsi"/>
+          <w:i/>
           <w:lang w:val="en-GB"/>
         </w:rPr>
         <w:tab/>
@@ -16592,23 +16684,25 @@
     </w:p>
     <w:p>
       <w:pPr>
-        <w:jc w:val="both"/>
+        <w:jc w:val="center"/>
         <w:rPr>
           <w:rFonts w:cstheme="minorHAnsi"/>
+          <w:i/>
           <w:lang w:val="en-GB"/>
         </w:rPr>
       </w:pPr>
       <w:r>
         <w:rPr>
           <w:rFonts w:cstheme="minorHAnsi"/>
-          <w:lang w:val="en-GB"/>
-        </w:rPr>
-        <w:lastRenderedPageBreak/>
+          <w:i/>
+          <w:lang w:val="en-GB"/>
+        </w:rPr>
         <w:t>4.</w:t>
       </w:r>
       <w:r>
         <w:rPr>
           <w:rFonts w:cstheme="minorHAnsi"/>
+          <w:i/>
           <w:lang w:val="en-GB"/>
         </w:rPr>
         <w:tab/>
@@ -16617,15 +16711,17 @@
     </w:p>
     <w:p>
       <w:pPr>
-        <w:jc w:val="both"/>
+        <w:jc w:val="center"/>
         <w:rPr>
           <w:rFonts w:cstheme="minorHAnsi"/>
+          <w:i/>
           <w:lang w:val="en-GB"/>
         </w:rPr>
       </w:pPr>
       <w:r>
         <w:rPr>
           <w:rFonts w:cstheme="minorHAnsi"/>
+          <w:i/>
           <w:lang w:val="en-GB"/>
         </w:rPr>
         <w:t>5.</w:t>
@@ -16633,6 +16729,7 @@
       <w:r>
         <w:rPr>
           <w:rFonts w:cstheme="minorHAnsi"/>
+          <w:i/>
           <w:lang w:val="en-GB"/>
         </w:rPr>
         <w:tab/>
@@ -16648,6 +16745,40 @@
           <w:lang w:val="en-GB"/>
         </w:rPr>
       </w:pPr>
+      <w:r>
+        <w:rPr>
+          <w:lang w:val="en-GB"/>
+        </w:rPr>
+        <w:t xml:space="preserve">The conclusion foe this research paper will be written in the following structure: firstly the sub-questions will be answered, then the </w:t>
+      </w:r>
+      <w:r>
+        <w:rPr>
+          <w:rFonts w:cstheme="minorHAnsi"/>
+          <w:lang w:val="en-GB"/>
+        </w:rPr>
+        <w:t>Main Research Question</w:t>
+      </w:r>
+      <w:r>
+        <w:rPr>
+          <w:rFonts w:cstheme="minorHAnsi"/>
+          <w:lang w:val="en-GB"/>
+        </w:rPr>
+        <w:t xml:space="preserve"> from the project level will be answered and lastly the </w:t>
+      </w:r>
+      <w:r>
+        <w:rPr>
+          <w:rFonts w:cstheme="minorHAnsi"/>
+          <w:lang w:val="en-GB"/>
+        </w:rPr>
+        <w:t>Main Research Question</w:t>
+      </w:r>
+      <w:r>
+        <w:rPr>
+          <w:rFonts w:cstheme="minorHAnsi"/>
+          <w:lang w:val="en-GB"/>
+        </w:rPr>
+        <w:t xml:space="preserve"> for the programme level will be answered.</w:t>
+      </w:r>
     </w:p>
     <w:p>
       <w:pPr>
@@ -17158,7 +17289,14 @@
         <w:rPr>
           <w:lang w:val="en-GB"/>
         </w:rPr>
-        <w:t xml:space="preserve"> is directly related to the deer’s population. The deer will keep populate if they can, and if the will not be grass an issue in this competition. In relation to the graph, the deer population can reproduce in twenty years by thirty-four times. This means that the deer can reach its peak point after twenty years. In contrast to the deer population, when it comes to the horses, the result shows that the horses are reaching their peak point after thirteen years from the prediction day. That point insinuates a slight declining in the population size each year, but extinction will not be reached.</w:t>
+        <w:t xml:space="preserve"> is directly related to the deer’s population. The deer will keep populate if they </w:t>
+      </w:r>
+      <w:r>
+        <w:rPr>
+          <w:lang w:val="en-GB"/>
+        </w:rPr>
+        <w:lastRenderedPageBreak/>
+        <w:t>can, and if the will not be grass an issue in this competition. In relation to the graph, the deer population can reproduce in twenty years by thirty-four times. This means that the deer can reach its peak point after twenty years. In contrast to the deer population, when it comes to the horses, the result shows that the horses are reaching their peak point after thirteen years from the prediction day. That point insinuates a slight declining in the population size each year, but extinction will not be reached.</w:t>
       </w:r>
       <w:r>
         <w:rPr>
@@ -17279,7 +17417,6 @@
         <w:rPr>
           <w:lang w:val="en-GB"/>
         </w:rPr>
-        <w:lastRenderedPageBreak/>
         <w:t>information</w:t>
       </w:r>
       <w:r>
@@ -18084,6 +18221,289 @@
         </w:rPr>
         <w:t xml:space="preserve"> or for the new variable in the mathematical equation. </w:t>
       </w:r>
+    </w:p>
+    <w:p>
+      <w:pPr>
+        <w:jc w:val="both"/>
+        <w:rPr>
+          <w:lang w:val="en-GB"/>
+        </w:rPr>
+      </w:pPr>
+    </w:p>
+    <w:p>
+      <w:pPr>
+        <w:jc w:val="both"/>
+        <w:rPr>
+          <w:rFonts w:cstheme="minorHAnsi"/>
+          <w:lang w:val="en-GB"/>
+        </w:rPr>
+      </w:pPr>
+      <w:r>
+        <w:rPr>
+          <w:lang w:val="en-GB"/>
+        </w:rPr>
+        <w:t>The</w:t>
+      </w:r>
+      <w:r>
+        <w:rPr>
+          <w:lang w:val="en-GB"/>
+        </w:rPr>
+        <w:t xml:space="preserve"> implement</w:t>
+      </w:r>
+      <w:r>
+        <w:rPr>
+          <w:lang w:val="en-GB"/>
+        </w:rPr>
+        <w:t>ation for</w:t>
+      </w:r>
+      <w:r>
+        <w:rPr>
+          <w:lang w:val="en-GB"/>
+        </w:rPr>
+        <w:t xml:space="preserve"> </w:t>
+      </w:r>
+      <w:r>
+        <w:rPr>
+          <w:lang w:val="en-GB"/>
+        </w:rPr>
+        <w:t xml:space="preserve">the application with </w:t>
+      </w:r>
+      <w:r>
+        <w:rPr>
+          <w:lang w:val="en-GB"/>
+        </w:rPr>
+        <w:t xml:space="preserve">all the information that is collected, for the </w:t>
+      </w:r>
+      <w:r>
+        <w:rPr>
+          <w:b/>
+          <w:bCs/>
+          <w:lang w:val="en-GB"/>
+        </w:rPr>
+        <w:t>fifth sub-question</w:t>
+      </w:r>
+      <w:r>
+        <w:rPr>
+          <w:lang w:val="en-GB"/>
+        </w:rPr>
+        <w:t xml:space="preserve"> the use of both front-end development and backend development</w:t>
+      </w:r>
+      <w:r>
+        <w:rPr>
+          <w:lang w:val="en-GB"/>
+        </w:rPr>
+        <w:t xml:space="preserve"> (</w:t>
+      </w:r>
+      <w:r>
+        <w:rPr>
+          <w:lang w:val="en-GB"/>
+        </w:rPr>
+        <w:t>Section 4.</w:t>
+      </w:r>
+      <w:r>
+        <w:rPr>
+          <w:lang w:val="en-GB"/>
+        </w:rPr>
+        <w:t>3), as well as a connection between applications</w:t>
+      </w:r>
+      <w:r>
+        <w:rPr>
+          <w:lang w:val="en-GB"/>
+        </w:rPr>
+        <w:t xml:space="preserve"> </w:t>
+      </w:r>
+      <w:r>
+        <w:rPr>
+          <w:lang w:val="en-GB"/>
+        </w:rPr>
+        <w:t>(</w:t>
+      </w:r>
+      <w:r>
+        <w:rPr>
+          <w:lang w:val="en-GB"/>
+        </w:rPr>
+        <w:t xml:space="preserve"> </w:t>
+      </w:r>
+      <w:r>
+        <w:rPr>
+          <w:lang w:val="en-GB"/>
+        </w:rPr>
+        <w:t>Section 4.4)</w:t>
+      </w:r>
+      <w:r>
+        <w:rPr>
+          <w:lang w:val="en-GB"/>
+        </w:rPr>
+        <w:t xml:space="preserve">. </w:t>
+      </w:r>
+      <w:r>
+        <w:rPr>
+          <w:lang w:val="en-GB"/>
+        </w:rPr>
+        <w:t>Considering</w:t>
+      </w:r>
+      <w:r>
+        <w:rPr>
+          <w:lang w:val="en-GB"/>
+        </w:rPr>
+        <w:t xml:space="preserve"> the intention of </w:t>
+      </w:r>
+      <w:r>
+        <w:rPr>
+          <w:lang w:val="en-GB"/>
+        </w:rPr>
+        <w:t xml:space="preserve">the application is to be able to </w:t>
+      </w:r>
+      <w:r>
+        <w:rPr>
+          <w:lang w:val="en-GB"/>
+        </w:rPr>
+        <w:t>show graphs</w:t>
+      </w:r>
+      <w:r>
+        <w:rPr>
+          <w:lang w:val="en-GB"/>
+        </w:rPr>
+        <w:t xml:space="preserve"> that hold predictions</w:t>
+      </w:r>
+      <w:r>
+        <w:rPr>
+          <w:lang w:val="en-GB"/>
+        </w:rPr>
+        <w:t xml:space="preserve">, which </w:t>
+      </w:r>
+      <w:r>
+        <w:rPr>
+          <w:lang w:val="en-GB"/>
+        </w:rPr>
+        <w:t>are</w:t>
+      </w:r>
+      <w:r>
+        <w:rPr>
+          <w:lang w:val="en-GB"/>
+        </w:rPr>
+        <w:t xml:space="preserve"> based on the input that will be inputted by the user.</w:t>
+      </w:r>
+    </w:p>
+    <w:p>
+      <w:pPr>
+        <w:jc w:val="both"/>
+        <w:rPr>
+          <w:lang w:val="en-GB"/>
+        </w:rPr>
+      </w:pPr>
+      <w:r>
+        <w:rPr>
+          <w:lang w:val="en-GB"/>
+        </w:rPr>
+        <w:t>By the use of t</w:t>
+      </w:r>
+      <w:r>
+        <w:rPr>
+          <w:lang w:val="en-GB"/>
+        </w:rPr>
+        <w:t>he</w:t>
+      </w:r>
+      <w:r>
+        <w:rPr>
+          <w:lang w:val="en-GB"/>
+        </w:rPr>
+        <w:t xml:space="preserve"> UML diagrams and models, found in Section 3.3, the software development had a steady progress. </w:t>
+      </w:r>
+      <w:r>
+        <w:rPr>
+          <w:lang w:val="en-GB"/>
+        </w:rPr>
+        <w:t xml:space="preserve">The application has been structured so that </w:t>
+      </w:r>
+      <w:r>
+        <w:rPr>
+          <w:lang w:val="en-GB"/>
+        </w:rPr>
+        <w:t>a user can input data into the U</w:t>
+      </w:r>
+      <w:r>
+        <w:rPr>
+          <w:lang w:val="en-GB"/>
+        </w:rPr>
+        <w:t>ser-</w:t>
+      </w:r>
+      <w:r>
+        <w:rPr>
+          <w:lang w:val="en-GB"/>
+        </w:rPr>
+        <w:lastRenderedPageBreak/>
+        <w:t>I</w:t>
+      </w:r>
+      <w:r>
+        <w:rPr>
+          <w:lang w:val="en-GB"/>
+        </w:rPr>
+        <w:t>nterface</w:t>
+      </w:r>
+      <w:r>
+        <w:rPr>
+          <w:lang w:val="en-GB"/>
+        </w:rPr>
+        <w:t>,</w:t>
+      </w:r>
+      <w:r>
+        <w:rPr>
+          <w:lang w:val="en-GB"/>
+        </w:rPr>
+        <w:t xml:space="preserve"> and change it to their liking. A class called competition handles the predications and the communication to the other group’s system.  The competition class calculates a prediction using mathematical models, waits to retrieve information on the amount of geese and grass from the other Group’s </w:t>
+      </w:r>
+      <w:r>
+        <w:rPr>
+          <w:lang w:val="en-GB"/>
+        </w:rPr>
+        <w:t>application system. Then does calculations with the</w:t>
+      </w:r>
+      <w:r>
+        <w:rPr>
+          <w:lang w:val="en-GB"/>
+        </w:rPr>
+        <w:t xml:space="preserve"> new values, sends a message to the other Group’s system, </w:t>
+      </w:r>
+      <w:r>
+        <w:rPr>
+          <w:lang w:val="en-GB"/>
+        </w:rPr>
+        <w:t>formerly</w:t>
+      </w:r>
+      <w:r>
+        <w:rPr>
+          <w:lang w:val="en-GB"/>
+        </w:rPr>
+        <w:t xml:space="preserve"> saves the data and repeats the process until it has calculated the amount of years issued by the user. The data is then sent back to the UI to be drawn in a graph for the user</w:t>
+      </w:r>
+      <w:r>
+        <w:rPr>
+          <w:lang w:val="en-GB"/>
+        </w:rPr>
+        <w:t xml:space="preserve"> (Section 4.3 and Section 4.4). One of the UML diagrams, the domain diagram, </w:t>
+      </w:r>
+      <w:r>
+        <w:rPr>
+          <w:lang w:val="en-GB"/>
+        </w:rPr>
+        <w:t>shows the conceptual classes and how they interact to predict populati</w:t>
+      </w:r>
+      <w:r>
+        <w:rPr>
+          <w:lang w:val="en-GB"/>
+        </w:rPr>
+        <w:t>on changes and update the UI (Section 3.3).</w:t>
+      </w:r>
+    </w:p>
+    <w:p>
+      <w:pPr>
+        <w:jc w:val="both"/>
+        <w:rPr>
+          <w:rFonts w:cstheme="minorHAnsi"/>
+          <w:lang w:val="en-GB"/>
+        </w:rPr>
+      </w:pPr>
     </w:p>
     <w:p>
       <w:pPr>
@@ -18134,6 +18554,7 @@
         <w:ind w:left="0" w:firstLine="0"/>
         <w:rPr>
           <w:rFonts w:ascii="Arial" w:hAnsi="Arial" w:cs="Arial"/>
+          <w:strike/>
           <w:color w:val="FF0000"/>
           <w:lang w:val="en-US"/>
         </w:rPr>
@@ -18141,6 +18562,7 @@
       <w:r>
         <w:rPr>
           <w:rFonts w:ascii="Arial" w:hAnsi="Arial" w:cs="Arial"/>
+          <w:strike/>
           <w:color w:val="FF0000"/>
           <w:lang w:val="en-US"/>
         </w:rPr>
@@ -18197,124 +18619,40 @@
       <w:pPr>
         <w:pStyle w:val="ListParagraph"/>
         <w:ind w:left="360"/>
-        <w:jc w:val="both"/>
         <w:rPr>
           <w:rFonts w:cstheme="minorHAnsi"/>
-          <w:lang w:val="en-GB"/>
-        </w:rPr>
-      </w:pPr>
-    </w:p>
-    <w:p>
-      <w:pPr>
-        <w:jc w:val="both"/>
+          <w:i/>
+          <w:lang w:val="en-GB"/>
+        </w:rPr>
+      </w:pPr>
+    </w:p>
+    <w:p>
+      <w:pPr>
+        <w:pStyle w:val="ListParagraph"/>
+        <w:ind w:left="360"/>
         <w:rPr>
           <w:rFonts w:cstheme="minorHAnsi"/>
-          <w:lang w:val="en-GB"/>
-        </w:rPr>
-      </w:pPr>
-    </w:p>
-    <w:p>
-      <w:pPr>
-        <w:jc w:val="both"/>
+          <w:i/>
+          <w:lang w:val="en-GB"/>
+        </w:rPr>
+      </w:pPr>
+      <w:r>
         <w:rPr>
           <w:rFonts w:cstheme="minorHAnsi"/>
-          <w:lang w:val="en-GB"/>
-        </w:rPr>
-      </w:pPr>
-      <w:r>
-        <w:rPr>
-          <w:rFonts w:cstheme="minorHAnsi"/>
-          <w:lang w:val="en-GB"/>
-        </w:rPr>
-        <w:t>5.</w:t>
-      </w:r>
-      <w:r>
-        <w:rPr>
-          <w:rFonts w:cstheme="minorHAnsi"/>
-          <w:lang w:val="en-GB"/>
-        </w:rPr>
-        <w:tab/>
-        <w:t>How can the application hold all the implementations that are being asked?</w:t>
-      </w:r>
-    </w:p>
-    <w:p>
-      <w:pPr>
-        <w:jc w:val="both"/>
-        <w:rPr>
-          <w:rFonts w:cstheme="minorHAnsi"/>
-          <w:lang w:val="en-GB"/>
-        </w:rPr>
-      </w:pPr>
-    </w:p>
-    <w:p>
-      <w:pPr>
-        <w:jc w:val="both"/>
-        <w:rPr>
-          <w:lang w:val="en-GB"/>
-        </w:rPr>
-      </w:pPr>
-      <w:r>
-        <w:rPr>
-          <w:rFonts w:cstheme="minorHAnsi"/>
-          <w:lang w:val="en-GB"/>
-        </w:rPr>
-        <w:t xml:space="preserve"> </w:t>
-      </w:r>
-      <w:r>
-        <w:rPr>
-          <w:rFonts w:cstheme="minorHAnsi"/>
-          <w:lang w:val="en-GB"/>
-        </w:rPr>
-        <w:t>(q5)</w:t>
-      </w:r>
-      <w:r>
-        <w:rPr>
-          <w:rFonts w:cstheme="minorHAnsi"/>
-          <w:lang w:val="en-GB"/>
-        </w:rPr>
-        <w:t xml:space="preserve">The improved formula now takes the grass consumption of the herbivores together with the available grass in </w:t>
-      </w:r>
-      <w:r>
-        <w:rPr>
-          <w:lang w:val="en-GB"/>
-        </w:rPr>
-        <w:t xml:space="preserve">Oostvaardersplassen. To test the effect of how animal populations, change, because of grass availability, the application needs to confirm all the inputs given. Then the system will use the formula to predict each year, protracted until there is no available grass to be consumed. The application will draw a graph of the effect of the grass availability on the herbivores, showing the effect on the </w:t>
-      </w:r>
-      <w:r>
-        <w:rPr>
-          <w:noProof/>
-          <w:lang w:val="en-GB"/>
-        </w:rPr>
-        <w:t>population</w:t>
-      </w:r>
-      <w:r>
-        <w:rPr>
-          <w:lang w:val="en-GB"/>
-        </w:rPr>
-        <w:t xml:space="preserve"> over years if there is available grass to consume. Therefore, the application </w:t>
-      </w:r>
-      <w:r>
-        <w:rPr>
-          <w:lang w:val="en-GB"/>
-        </w:rPr>
-        <w:lastRenderedPageBreak/>
-        <w:t>will not continue the prediction for the rest of the years where there is no available grass to consume by the herbivores. Which means that starvation will be reached by the animals.</w:t>
-      </w:r>
-    </w:p>
-    <w:p>
-      <w:pPr>
-        <w:jc w:val="both"/>
-        <w:rPr>
-          <w:rFonts w:cstheme="minorHAnsi"/>
-          <w:lang w:val="en-GB"/>
-        </w:rPr>
-      </w:pPr>
-    </w:p>
-    <w:p>
-      <w:pPr>
-        <w:jc w:val="both"/>
-        <w:rPr>
-          <w:lang w:val="en-GB"/>
+          <w:i/>
+          <w:lang w:val="en-GB"/>
+        </w:rPr>
+        <w:t>How do the herbivores and the geese compete for the grass in an enclosed area?</w:t>
+      </w:r>
+    </w:p>
+    <w:p>
+      <w:pPr>
+        <w:pStyle w:val="ListParagraph"/>
+        <w:ind w:left="0"/>
+        <w:rPr>
+          <w:rFonts w:ascii="Arial" w:hAnsi="Arial" w:cs="Arial"/>
+          <w:color w:val="FF0000"/>
+          <w:lang w:val="en-US"/>
         </w:rPr>
       </w:pPr>
     </w:p>
@@ -18557,6 +18895,7 @@
         <w:rPr>
           <w:lang w:val="en-GB"/>
         </w:rPr>
+        <w:lastRenderedPageBreak/>
         <w:t>Multiplying the coefficients by the relative consumption amounts to find a more accurate number.</w:t>
       </w:r>
     </w:p>
@@ -18750,7 +19089,6 @@
         <w:rPr>
           <w:lang w:val="en-GB"/>
         </w:rPr>
-        <w:lastRenderedPageBreak/>
         <w:t>Not being experts in biology errors cannot rule out in dietary descriptions completely.</w:t>
       </w:r>
     </w:p>
@@ -24586,7 +24924,7 @@
                 <w:bCs/>
                 <w:noProof/>
               </w:rPr>
-              <w:t>19</w:t>
+              <w:t>20</w:t>
             </w:r>
             <w:r>
               <w:rPr>
@@ -29464,7 +29802,7 @@
 </file>
 
 <file path=customXml/itemProps2.xml><?xml version="1.0" encoding="utf-8"?>
-<ds:datastoreItem xmlns:ds="http://schemas.openxmlformats.org/officeDocument/2006/customXml" ds:itemID="{CD55E2AA-2D2E-4C66-8CC4-03865179ACA3}">
+<ds:datastoreItem xmlns:ds="http://schemas.openxmlformats.org/officeDocument/2006/customXml" ds:itemID="{9713D30D-6F51-4ADA-8AA9-2A2720D87442}">
   <ds:schemaRefs>
     <ds:schemaRef ds:uri="http://schemas.openxmlformats.org/officeDocument/2006/bibliography"/>
   </ds:schemaRefs>

</xml_diff>